<commit_message>
Apuntes añadidos de File
</commit_message>
<xml_diff>
--- a/ApuntesEVA1.docx
+++ b/ApuntesEVA1.docx
@@ -227,9 +227,6 @@
                 </w:rPr>
                 <w:alias w:val="Autor"/>
                 <w:id w:val="15524260"/>
-                <w:placeholder>
-                  <w:docPart w:val="69C632D3AAAF40068A88A03176B444FB"/>
-                </w:placeholder>
                 <w:dataBinding w:prefixMappings="xmlns:ns0='http://schemas.openxmlformats.org/package/2006/metadata/core-properties' xmlns:ns1='http://purl.org/dc/elements/1.1/'" w:xpath="/ns0:coreProperties[1]/ns1:creator[1]" w:storeItemID="{6C3C8BC8-F283-45AE-878A-BAB7291924A1}"/>
                 <w:text/>
               </w:sdtPr>
@@ -427,7 +424,7 @@
           <w:r>
             <w:fldChar w:fldCharType="separate"/>
           </w:r>
-          <w:hyperlink w:anchor="_Toc149838504" w:history="1">
+          <w:hyperlink w:anchor="_Toc150358165" w:history="1">
             <w:r>
               <w:rPr>
                 <w:rStyle w:val="Hipervnculo"/>
@@ -454,7 +451,7 @@
                 <w:noProof/>
                 <w:webHidden/>
               </w:rPr>
-              <w:instrText xml:space="preserve"> PAGEREF _Toc149838504 \h </w:instrText>
+              <w:instrText xml:space="preserve"> PAGEREF _Toc150358165 \h </w:instrText>
             </w:r>
             <w:r>
               <w:rPr>
@@ -497,7 +494,7 @@
               <w:lang w:eastAsia="es-ES"/>
             </w:rPr>
           </w:pPr>
-          <w:hyperlink w:anchor="_Toc149838505" w:history="1">
+          <w:hyperlink w:anchor="_Toc150358166" w:history="1">
             <w:r>
               <w:rPr>
                 <w:rStyle w:val="Hipervnculo"/>
@@ -524,7 +521,7 @@
                 <w:noProof/>
                 <w:webHidden/>
               </w:rPr>
-              <w:instrText xml:space="preserve"> PAGEREF _Toc149838505 \h </w:instrText>
+              <w:instrText xml:space="preserve"> PAGEREF _Toc150358166 \h </w:instrText>
             </w:r>
             <w:r>
               <w:rPr>
@@ -556,6 +553,286 @@
           </w:hyperlink>
         </w:p>
         <w:p>
+          <w:pPr>
+            <w:pStyle w:val="TDC1"/>
+            <w:tabs>
+              <w:tab w:val="right" w:leader="dot" w:pos="8494"/>
+            </w:tabs>
+            <w:rPr>
+              <w:rFonts w:eastAsiaTheme="minorEastAsia"/>
+              <w:noProof/>
+              <w:lang w:eastAsia="es-ES"/>
+            </w:rPr>
+          </w:pPr>
+          <w:hyperlink w:anchor="_Toc150358167" w:history="1">
+            <w:r>
+              <w:rPr>
+                <w:rStyle w:val="Hipervnculo"/>
+                <w:noProof/>
+              </w:rPr>
+              <w:t>FLUJO O STREAM</w:t>
+            </w:r>
+            <w:r>
+              <w:rPr>
+                <w:noProof/>
+                <w:webHidden/>
+              </w:rPr>
+              <w:tab/>
+            </w:r>
+            <w:r>
+              <w:rPr>
+                <w:noProof/>
+                <w:webHidden/>
+              </w:rPr>
+              <w:fldChar w:fldCharType="begin"/>
+            </w:r>
+            <w:r>
+              <w:rPr>
+                <w:noProof/>
+                <w:webHidden/>
+              </w:rPr>
+              <w:instrText xml:space="preserve"> PAGEREF _Toc150358167 \h </w:instrText>
+            </w:r>
+            <w:r>
+              <w:rPr>
+                <w:noProof/>
+                <w:webHidden/>
+              </w:rPr>
+            </w:r>
+            <w:r>
+              <w:rPr>
+                <w:noProof/>
+                <w:webHidden/>
+              </w:rPr>
+              <w:fldChar w:fldCharType="separate"/>
+            </w:r>
+            <w:r>
+              <w:rPr>
+                <w:noProof/>
+                <w:webHidden/>
+              </w:rPr>
+              <w:t>4</w:t>
+            </w:r>
+            <w:r>
+              <w:rPr>
+                <w:noProof/>
+                <w:webHidden/>
+              </w:rPr>
+              <w:fldChar w:fldCharType="end"/>
+            </w:r>
+          </w:hyperlink>
+        </w:p>
+        <w:p>
+          <w:pPr>
+            <w:pStyle w:val="TDC1"/>
+            <w:tabs>
+              <w:tab w:val="right" w:leader="dot" w:pos="8494"/>
+            </w:tabs>
+            <w:rPr>
+              <w:rFonts w:eastAsiaTheme="minorEastAsia"/>
+              <w:noProof/>
+              <w:lang w:eastAsia="es-ES"/>
+            </w:rPr>
+          </w:pPr>
+          <w:hyperlink w:anchor="_Toc150358168" w:history="1">
+            <w:r>
+              <w:rPr>
+                <w:rStyle w:val="Hipervnculo"/>
+                <w:noProof/>
+              </w:rPr>
+              <w:t>ACCESO A FICHEROS</w:t>
+            </w:r>
+            <w:r>
+              <w:rPr>
+                <w:noProof/>
+                <w:webHidden/>
+              </w:rPr>
+              <w:tab/>
+            </w:r>
+            <w:r>
+              <w:rPr>
+                <w:noProof/>
+                <w:webHidden/>
+              </w:rPr>
+              <w:fldChar w:fldCharType="begin"/>
+            </w:r>
+            <w:r>
+              <w:rPr>
+                <w:noProof/>
+                <w:webHidden/>
+              </w:rPr>
+              <w:instrText xml:space="preserve"> PAGEREF _Toc150358168 \h </w:instrText>
+            </w:r>
+            <w:r>
+              <w:rPr>
+                <w:noProof/>
+                <w:webHidden/>
+              </w:rPr>
+            </w:r>
+            <w:r>
+              <w:rPr>
+                <w:noProof/>
+                <w:webHidden/>
+              </w:rPr>
+              <w:fldChar w:fldCharType="separate"/>
+            </w:r>
+            <w:r>
+              <w:rPr>
+                <w:noProof/>
+                <w:webHidden/>
+              </w:rPr>
+              <w:t>5</w:t>
+            </w:r>
+            <w:r>
+              <w:rPr>
+                <w:noProof/>
+                <w:webHidden/>
+              </w:rPr>
+              <w:fldChar w:fldCharType="end"/>
+            </w:r>
+          </w:hyperlink>
+        </w:p>
+        <w:p>
+          <w:pPr>
+            <w:pStyle w:val="TDC1"/>
+            <w:tabs>
+              <w:tab w:val="right" w:leader="dot" w:pos="8494"/>
+            </w:tabs>
+            <w:rPr>
+              <w:rFonts w:eastAsiaTheme="minorEastAsia"/>
+              <w:noProof/>
+              <w:lang w:eastAsia="es-ES"/>
+            </w:rPr>
+          </w:pPr>
+          <w:hyperlink w:anchor="_Toc150358169" w:history="1">
+            <w:r>
+              <w:rPr>
+                <w:rStyle w:val="Hipervnculo"/>
+                <w:noProof/>
+              </w:rPr>
+              <w:t>OPERACIONES SOBRE FICHEROS</w:t>
+            </w:r>
+            <w:r>
+              <w:rPr>
+                <w:noProof/>
+                <w:webHidden/>
+              </w:rPr>
+              <w:tab/>
+            </w:r>
+            <w:r>
+              <w:rPr>
+                <w:noProof/>
+                <w:webHidden/>
+              </w:rPr>
+              <w:fldChar w:fldCharType="begin"/>
+            </w:r>
+            <w:r>
+              <w:rPr>
+                <w:noProof/>
+                <w:webHidden/>
+              </w:rPr>
+              <w:instrText xml:space="preserve"> PAGEREF _Toc150358169 \h </w:instrText>
+            </w:r>
+            <w:r>
+              <w:rPr>
+                <w:noProof/>
+                <w:webHidden/>
+              </w:rPr>
+            </w:r>
+            <w:r>
+              <w:rPr>
+                <w:noProof/>
+                <w:webHidden/>
+              </w:rPr>
+              <w:fldChar w:fldCharType="separate"/>
+            </w:r>
+            <w:r>
+              <w:rPr>
+                <w:noProof/>
+                <w:webHidden/>
+              </w:rPr>
+              <w:t>6</w:t>
+            </w:r>
+            <w:r>
+              <w:rPr>
+                <w:noProof/>
+                <w:webHidden/>
+              </w:rPr>
+              <w:fldChar w:fldCharType="end"/>
+            </w:r>
+          </w:hyperlink>
+        </w:p>
+        <w:p>
+          <w:pPr>
+            <w:pStyle w:val="TDC1"/>
+            <w:tabs>
+              <w:tab w:val="right" w:leader="dot" w:pos="8494"/>
+            </w:tabs>
+            <w:rPr>
+              <w:rFonts w:eastAsiaTheme="minorEastAsia"/>
+              <w:noProof/>
+              <w:lang w:eastAsia="es-ES"/>
+            </w:rPr>
+          </w:pPr>
+          <w:hyperlink w:anchor="_Toc150358170" w:history="1">
+            <w:r>
+              <w:rPr>
+                <w:rStyle w:val="Hipervnculo"/>
+                <w:noProof/>
+              </w:rPr>
+              <w:t>OPERACIONES SOBRE REGISTROS DE UN FICHERO</w:t>
+            </w:r>
+            <w:r>
+              <w:rPr>
+                <w:noProof/>
+                <w:webHidden/>
+              </w:rPr>
+              <w:tab/>
+            </w:r>
+            <w:r>
+              <w:rPr>
+                <w:noProof/>
+                <w:webHidden/>
+              </w:rPr>
+              <w:fldChar w:fldCharType="begin"/>
+            </w:r>
+            <w:r>
+              <w:rPr>
+                <w:noProof/>
+                <w:webHidden/>
+              </w:rPr>
+              <w:instrText xml:space="preserve"> PAGEREF _Toc150358170 \h </w:instrText>
+            </w:r>
+            <w:r>
+              <w:rPr>
+                <w:noProof/>
+                <w:webHidden/>
+              </w:rPr>
+            </w:r>
+            <w:r>
+              <w:rPr>
+                <w:noProof/>
+                <w:webHidden/>
+              </w:rPr>
+              <w:fldChar w:fldCharType="separate"/>
+            </w:r>
+            <w:r>
+              <w:rPr>
+                <w:noProof/>
+                <w:webHidden/>
+              </w:rPr>
+              <w:t>6</w:t>
+            </w:r>
+            <w:r>
+              <w:rPr>
+                <w:noProof/>
+                <w:webHidden/>
+              </w:rPr>
+              <w:fldChar w:fldCharType="end"/>
+            </w:r>
+          </w:hyperlink>
+        </w:p>
+        <w:p>
           <w:r>
             <w:rPr>
               <w:b/>
@@ -583,7 +860,7 @@
           <w:sz w:val="36"/>
         </w:rPr>
       </w:pPr>
-      <w:bookmarkStart w:id="0" w:name="_Toc149838504"/>
+      <w:bookmarkStart w:id="0" w:name="_Toc150358165"/>
       <w:r>
         <w:rPr>
           <w:sz w:val="36"/>
@@ -767,7 +1044,7 @@
           <w:sz w:val="36"/>
         </w:rPr>
       </w:pPr>
-      <w:bookmarkStart w:id="1" w:name="_Toc149838505"/>
+      <w:bookmarkStart w:id="1" w:name="_Toc150358166"/>
       <w:r>
         <w:rPr>
           <w:sz w:val="36"/>
@@ -1499,8 +1776,2074 @@
     </w:p>
     <w:p>
       <w:pPr>
+        <w:rPr>
+          <w:rFonts w:asciiTheme="majorHAnsi" w:eastAsiaTheme="majorEastAsia" w:hAnsiTheme="majorHAnsi" w:cstheme="majorBidi"/>
+          <w:b/>
+          <w:bCs/>
+          <w:color w:val="365F91" w:themeColor="accent1" w:themeShade="BF"/>
+          <w:sz w:val="28"/>
+          <w:szCs w:val="28"/>
+        </w:rPr>
+      </w:pPr>
+      <w:r>
+        <w:br w:type="page"/>
+      </w:r>
+    </w:p>
+    <w:p>
+      <w:pPr>
         <w:pStyle w:val="Ttulo1"/>
-      </w:pPr>
+        <w:pBdr>
+          <w:bottom w:val="single" w:sz="4" w:space="1" w:color="auto"/>
+        </w:pBdr>
+        <w:jc w:val="center"/>
+      </w:pPr>
+      <w:bookmarkStart w:id="2" w:name="_Toc150358167"/>
+      <w:r>
+        <w:lastRenderedPageBreak/>
+        <w:t>FLUJO O STREAM</w:t>
+      </w:r>
+      <w:bookmarkEnd w:id="2"/>
+    </w:p>
+    <w:p/>
+    <w:p>
+      <w:pPr>
+        <w:pStyle w:val="Prrafodelista"/>
+        <w:numPr>
+          <w:ilvl w:val="0"/>
+          <w:numId w:val="5"/>
+        </w:numPr>
+      </w:pPr>
+      <w:r>
+        <w:t xml:space="preserve">Para manejar la entrada salida entre una fuente y un destino se utiliza los flujos o </w:t>
+      </w:r>
+      <w:proofErr w:type="spellStart"/>
+      <w:r>
+        <w:t>streams</w:t>
+      </w:r>
+      <w:proofErr w:type="spellEnd"/>
+      <w:r>
+        <w:t xml:space="preserve">. Es decir, cualquier programa que necesite obtener información de cualquier fuente necesita abrir un </w:t>
+      </w:r>
+      <w:proofErr w:type="spellStart"/>
+      <w:r>
+        <w:t>stream</w:t>
+      </w:r>
+      <w:proofErr w:type="spellEnd"/>
+      <w:r>
+        <w:t xml:space="preserve"> y viceversa (enviar).</w:t>
+      </w:r>
+    </w:p>
+    <w:p>
+      <w:pPr>
+        <w:pStyle w:val="Prrafodelista"/>
+        <w:numPr>
+          <w:ilvl w:val="0"/>
+          <w:numId w:val="5"/>
+        </w:numPr>
+      </w:pPr>
+      <w:r>
+        <w:t xml:space="preserve">La vinculación entre el </w:t>
+      </w:r>
+      <w:proofErr w:type="spellStart"/>
+      <w:r>
+        <w:t>stream</w:t>
+      </w:r>
+      <w:proofErr w:type="spellEnd"/>
+      <w:r>
+        <w:t xml:space="preserve"> y el dispositivo fuente la realiza el propio sistema de e/s  de java (java.io).</w:t>
+      </w:r>
+    </w:p>
+    <w:p>
+      <w:pPr>
+        <w:pStyle w:val="Prrafodelista"/>
+        <w:numPr>
+          <w:ilvl w:val="0"/>
+          <w:numId w:val="5"/>
+        </w:numPr>
+      </w:pPr>
+      <w:r>
+        <w:t xml:space="preserve">Tipos de </w:t>
+      </w:r>
+      <w:proofErr w:type="spellStart"/>
+      <w:r>
+        <w:t>streams</w:t>
+      </w:r>
+      <w:proofErr w:type="spellEnd"/>
+    </w:p>
+    <w:p>
+      <w:pPr>
+        <w:pStyle w:val="Prrafodelista"/>
+        <w:numPr>
+          <w:ilvl w:val="1"/>
+          <w:numId w:val="5"/>
+        </w:numPr>
+      </w:pPr>
+      <w:proofErr w:type="spellStart"/>
+      <w:r>
+        <w:t>Streams</w:t>
+      </w:r>
+      <w:proofErr w:type="spellEnd"/>
+      <w:r>
+        <w:t xml:space="preserve"> de bytes (8 bits)</w:t>
+      </w:r>
+    </w:p>
+    <w:p>
+      <w:pPr>
+        <w:pStyle w:val="Prrafodelista"/>
+        <w:numPr>
+          <w:ilvl w:val="2"/>
+          <w:numId w:val="5"/>
+        </w:numPr>
+      </w:pPr>
+      <w:r>
+        <w:t>Se utilizan para operaciones de  e/s de bytes. Es decir, para la lectura y escritura de datos binarios.</w:t>
+      </w:r>
+    </w:p>
+    <w:p>
+      <w:pPr>
+        <w:pStyle w:val="Prrafodelista"/>
+        <w:numPr>
+          <w:ilvl w:val="2"/>
+          <w:numId w:val="5"/>
+        </w:numPr>
+      </w:pPr>
+      <w:r>
+        <w:t xml:space="preserve">Todas las clases de </w:t>
+      </w:r>
+      <w:proofErr w:type="spellStart"/>
+      <w:r>
+        <w:t>streams</w:t>
+      </w:r>
+      <w:proofErr w:type="spellEnd"/>
+      <w:r>
+        <w:t xml:space="preserve"> de bytes descienden de las clases </w:t>
+      </w:r>
+      <w:proofErr w:type="spellStart"/>
+      <w:r>
+        <w:t>InputStream</w:t>
+      </w:r>
+      <w:proofErr w:type="spellEnd"/>
+      <w:r>
+        <w:t>/</w:t>
+      </w:r>
+      <w:proofErr w:type="spellStart"/>
+      <w:r>
+        <w:t>OutputStream</w:t>
+      </w:r>
+      <w:proofErr w:type="spellEnd"/>
+      <w:r>
+        <w:t xml:space="preserve"> y cada una de ellas tiene varias subclases dependiendo del dispositivo que se vaya a utilizar.</w:t>
+      </w:r>
+    </w:p>
+    <w:p>
+      <w:pPr>
+        <w:pStyle w:val="Prrafodelista"/>
+        <w:numPr>
+          <w:ilvl w:val="1"/>
+          <w:numId w:val="5"/>
+        </w:numPr>
+      </w:pPr>
+      <w:proofErr w:type="spellStart"/>
+      <w:r>
+        <w:t>Streams</w:t>
+      </w:r>
+      <w:proofErr w:type="spellEnd"/>
+      <w:r>
+        <w:t xml:space="preserve"> de caracteres (16 bits)</w:t>
+      </w:r>
+    </w:p>
+    <w:p>
+      <w:pPr>
+        <w:pStyle w:val="Prrafodelista"/>
+        <w:numPr>
+          <w:ilvl w:val="2"/>
+          <w:numId w:val="5"/>
+        </w:numPr>
+      </w:pPr>
+      <w:r>
+        <w:t xml:space="preserve">Se implementaron porque los </w:t>
+      </w:r>
+      <w:proofErr w:type="spellStart"/>
+      <w:r>
+        <w:t>streams</w:t>
+      </w:r>
+      <w:proofErr w:type="spellEnd"/>
+      <w:r>
+        <w:t xml:space="preserve"> 8 bits se quedaron cortos.</w:t>
+      </w:r>
+    </w:p>
+    <w:p>
+      <w:pPr>
+        <w:pStyle w:val="Prrafodelista"/>
+        <w:numPr>
+          <w:ilvl w:val="2"/>
+          <w:numId w:val="5"/>
+        </w:numPr>
+      </w:pPr>
+      <w:r>
+        <w:t>Se utilizan para operaciones de e/s de caracteres y para ello se emplean las clases:</w:t>
+      </w:r>
+      <w:r>
+        <w:t xml:space="preserve"> </w:t>
+      </w:r>
+      <w:r>
+        <w:sym w:font="Wingdings" w:char="F0E8"/>
+      </w:r>
+      <w:r>
+        <w:t xml:space="preserve">Manejan </w:t>
+      </w:r>
+      <w:proofErr w:type="spellStart"/>
+      <w:r>
+        <w:t>streams</w:t>
+      </w:r>
+      <w:proofErr w:type="spellEnd"/>
+      <w:r>
+        <w:t xml:space="preserve"> de caracteres UNICODE</w:t>
+      </w:r>
+    </w:p>
+    <w:p>
+      <w:pPr>
+        <w:pStyle w:val="Prrafodelista"/>
+        <w:numPr>
+          <w:ilvl w:val="3"/>
+          <w:numId w:val="5"/>
+        </w:numPr>
+      </w:pPr>
+      <w:r>
+        <w:t>Reader</w:t>
+      </w:r>
+    </w:p>
+    <w:p>
+      <w:pPr>
+        <w:pStyle w:val="Prrafodelista"/>
+        <w:numPr>
+          <w:ilvl w:val="3"/>
+          <w:numId w:val="5"/>
+        </w:numPr>
+      </w:pPr>
+      <w:proofErr w:type="spellStart"/>
+      <w:r>
+        <w:t>Writer</w:t>
+      </w:r>
+      <w:proofErr w:type="spellEnd"/>
+    </w:p>
+    <w:p>
+      <w:pPr>
+        <w:pStyle w:val="Prrafodelista"/>
+        <w:numPr>
+          <w:ilvl w:val="0"/>
+          <w:numId w:val="5"/>
+        </w:numPr>
+      </w:pPr>
+      <w:r>
+        <w:t>Clases</w:t>
+      </w:r>
+      <w:r>
+        <w:t xml:space="preserve"> de </w:t>
+      </w:r>
+      <w:proofErr w:type="spellStart"/>
+      <w:r>
+        <w:t>streams</w:t>
+      </w:r>
+      <w:proofErr w:type="spellEnd"/>
+      <w:r>
+        <w:t xml:space="preserve"> de bytes</w:t>
+      </w:r>
+      <w:r>
+        <w:t>(8 bits)</w:t>
+      </w:r>
+      <w:r>
+        <w:t>:</w:t>
+      </w:r>
+    </w:p>
+    <w:p>
+      <w:pPr>
+        <w:pStyle w:val="Prrafodelista"/>
+        <w:ind w:left="360"/>
+      </w:pPr>
+    </w:p>
+    <w:p>
+      <w:pPr>
+        <w:pStyle w:val="Prrafodelista"/>
+        <w:numPr>
+          <w:ilvl w:val="1"/>
+          <w:numId w:val="5"/>
+        </w:numPr>
+      </w:pPr>
+      <w:proofErr w:type="spellStart"/>
+      <w:r>
+        <w:t>InputStream</w:t>
+      </w:r>
+      <w:proofErr w:type="spellEnd"/>
+      <w:r>
+        <w:t>: clases que producen entradas de distintas fuentes</w:t>
+      </w:r>
+    </w:p>
+    <w:p>
+      <w:pPr>
+        <w:pStyle w:val="Prrafodelista"/>
+        <w:numPr>
+          <w:ilvl w:val="2"/>
+          <w:numId w:val="5"/>
+        </w:numPr>
+      </w:pPr>
+      <w:proofErr w:type="spellStart"/>
+      <w:r>
+        <w:t>ByteArrayInputStream</w:t>
+      </w:r>
+      <w:proofErr w:type="spellEnd"/>
+      <w:r>
+        <w:t xml:space="preserve"> permite utilizar un espacio de almacenamiento intermedio </w:t>
+      </w:r>
+      <w:r>
+        <w:t xml:space="preserve">(buffer) </w:t>
+      </w:r>
+      <w:r>
+        <w:t>en memoria.</w:t>
+      </w:r>
+    </w:p>
+    <w:p>
+      <w:pPr>
+        <w:pStyle w:val="Prrafodelista"/>
+        <w:numPr>
+          <w:ilvl w:val="2"/>
+          <w:numId w:val="5"/>
+        </w:numPr>
+      </w:pPr>
+      <w:proofErr w:type="spellStart"/>
+      <w:r>
+        <w:t>StringBufferInputStream</w:t>
+      </w:r>
+      <w:proofErr w:type="spellEnd"/>
+      <w:r>
+        <w:t xml:space="preserve">: convierte un </w:t>
+      </w:r>
+      <w:proofErr w:type="spellStart"/>
+      <w:r>
+        <w:t>string</w:t>
+      </w:r>
+      <w:proofErr w:type="spellEnd"/>
+      <w:r>
+        <w:t xml:space="preserve"> en un </w:t>
+      </w:r>
+      <w:proofErr w:type="spellStart"/>
+      <w:r>
+        <w:t>InputStream</w:t>
+      </w:r>
+      <w:proofErr w:type="spellEnd"/>
+    </w:p>
+    <w:p>
+      <w:pPr>
+        <w:pStyle w:val="Prrafodelista"/>
+        <w:numPr>
+          <w:ilvl w:val="2"/>
+          <w:numId w:val="5"/>
+        </w:numPr>
+      </w:pPr>
+      <w:proofErr w:type="spellStart"/>
+      <w:r>
+        <w:t>PipedInputStream</w:t>
+      </w:r>
+      <w:proofErr w:type="spellEnd"/>
+      <w:r>
+        <w:t>: almacena en tuberías</w:t>
+      </w:r>
+    </w:p>
+    <w:p>
+      <w:pPr>
+        <w:pStyle w:val="Prrafodelista"/>
+        <w:numPr>
+          <w:ilvl w:val="2"/>
+          <w:numId w:val="5"/>
+        </w:numPr>
+      </w:pPr>
+      <w:proofErr w:type="spellStart"/>
+      <w:r>
+        <w:t>FilterInputStream</w:t>
+      </w:r>
+      <w:proofErr w:type="spellEnd"/>
+      <w:r>
+        <w:t xml:space="preserve">: da funcionalidades a otras clases de </w:t>
+      </w:r>
+      <w:proofErr w:type="spellStart"/>
+      <w:r>
+        <w:t>InputStream</w:t>
+      </w:r>
+      <w:proofErr w:type="spellEnd"/>
+    </w:p>
+    <w:p>
+      <w:pPr>
+        <w:pStyle w:val="Prrafodelista"/>
+        <w:numPr>
+          <w:ilvl w:val="3"/>
+          <w:numId w:val="5"/>
+        </w:numPr>
+      </w:pPr>
+      <w:proofErr w:type="spellStart"/>
+      <w:r>
+        <w:t>LineNumberInputStream</w:t>
+      </w:r>
+      <w:proofErr w:type="spellEnd"/>
+    </w:p>
+    <w:p>
+      <w:pPr>
+        <w:pStyle w:val="Prrafodelista"/>
+        <w:numPr>
+          <w:ilvl w:val="3"/>
+          <w:numId w:val="5"/>
+        </w:numPr>
+      </w:pPr>
+      <w:proofErr w:type="spellStart"/>
+      <w:r>
+        <w:t>DataInputStream</w:t>
+      </w:r>
+      <w:proofErr w:type="spellEnd"/>
+    </w:p>
+    <w:p>
+      <w:pPr>
+        <w:pStyle w:val="Prrafodelista"/>
+        <w:numPr>
+          <w:ilvl w:val="3"/>
+          <w:numId w:val="5"/>
+        </w:numPr>
+      </w:pPr>
+      <w:proofErr w:type="spellStart"/>
+      <w:r>
+        <w:t>BufferedInputStream</w:t>
+      </w:r>
+      <w:proofErr w:type="spellEnd"/>
+    </w:p>
+    <w:p>
+      <w:pPr>
+        <w:pStyle w:val="Prrafodelista"/>
+        <w:numPr>
+          <w:ilvl w:val="3"/>
+          <w:numId w:val="5"/>
+        </w:numPr>
+      </w:pPr>
+      <w:proofErr w:type="spellStart"/>
+      <w:r>
+        <w:t>PushBackInputStream</w:t>
+      </w:r>
+      <w:proofErr w:type="spellEnd"/>
+    </w:p>
+    <w:p>
+      <w:pPr>
+        <w:pStyle w:val="Prrafodelista"/>
+        <w:numPr>
+          <w:ilvl w:val="2"/>
+          <w:numId w:val="5"/>
+        </w:numPr>
+      </w:pPr>
+      <w:proofErr w:type="spellStart"/>
+      <w:r>
+        <w:t>SequenceInputStream</w:t>
+      </w:r>
+      <w:proofErr w:type="spellEnd"/>
+      <w:r>
+        <w:t xml:space="preserve">: convierte dos o más objetos </w:t>
+      </w:r>
+      <w:proofErr w:type="spellStart"/>
+      <w:r>
+        <w:t>InputStream</w:t>
+      </w:r>
+      <w:proofErr w:type="spellEnd"/>
+      <w:r>
+        <w:t xml:space="preserve"> en un </w:t>
+      </w:r>
+      <w:proofErr w:type="spellStart"/>
+      <w:r>
+        <w:t>InputStream</w:t>
+      </w:r>
+      <w:proofErr w:type="spellEnd"/>
+      <w:r>
+        <w:t xml:space="preserve"> único.</w:t>
+      </w:r>
+    </w:p>
+    <w:p>
+      <w:pPr>
+        <w:pStyle w:val="Prrafodelista"/>
+        <w:numPr>
+          <w:ilvl w:val="2"/>
+          <w:numId w:val="5"/>
+        </w:numPr>
+      </w:pPr>
+      <w:proofErr w:type="spellStart"/>
+      <w:r>
+        <w:t>FileInputStream</w:t>
+      </w:r>
+      <w:proofErr w:type="spellEnd"/>
+      <w:r>
+        <w:t>: realiza un flujo de entrada desde un fichero.</w:t>
+      </w:r>
+    </w:p>
+    <w:p>
+      <w:pPr>
+        <w:pStyle w:val="Prrafodelista"/>
+        <w:numPr>
+          <w:ilvl w:val="1"/>
+          <w:numId w:val="5"/>
+        </w:numPr>
+      </w:pPr>
+      <w:proofErr w:type="spellStart"/>
+      <w:r>
+        <w:t>OutputStream</w:t>
+      </w:r>
+      <w:proofErr w:type="spellEnd"/>
+      <w:r>
+        <w:t>: clases que producen salidas de distintas fuentes.</w:t>
+      </w:r>
+    </w:p>
+    <w:p>
+      <w:pPr>
+        <w:pStyle w:val="Prrafodelista"/>
+        <w:numPr>
+          <w:ilvl w:val="2"/>
+          <w:numId w:val="5"/>
+        </w:numPr>
+      </w:pPr>
+      <w:proofErr w:type="spellStart"/>
+      <w:r>
+        <w:t>ByteArrayOutputStream</w:t>
+      </w:r>
+      <w:proofErr w:type="spellEnd"/>
+      <w:r>
+        <w:t xml:space="preserve">: permite utilizar un espacio de almacenamiento </w:t>
+      </w:r>
+      <w:proofErr w:type="gramStart"/>
+      <w:r>
+        <w:t>intermedio(</w:t>
+      </w:r>
+      <w:proofErr w:type="gramEnd"/>
+      <w:r>
+        <w:t>buffer) en memoria.</w:t>
+      </w:r>
+    </w:p>
+    <w:p>
+      <w:pPr>
+        <w:pStyle w:val="Prrafodelista"/>
+        <w:numPr>
+          <w:ilvl w:val="2"/>
+          <w:numId w:val="5"/>
+        </w:numPr>
+      </w:pPr>
+      <w:proofErr w:type="spellStart"/>
+      <w:r>
+        <w:t>PipedOutputStream</w:t>
+      </w:r>
+      <w:proofErr w:type="spellEnd"/>
+      <w:r>
+        <w:t xml:space="preserve">: se asocia al </w:t>
+      </w:r>
+      <w:proofErr w:type="spellStart"/>
+      <w:r>
+        <w:t>PipedInputStream</w:t>
+      </w:r>
+      <w:proofErr w:type="spellEnd"/>
+      <w:r>
+        <w:t xml:space="preserve"> y la información que se graba en el </w:t>
+      </w:r>
+      <w:proofErr w:type="spellStart"/>
+      <w:r>
+        <w:t>PipedOutputStream</w:t>
+      </w:r>
+      <w:proofErr w:type="spellEnd"/>
+      <w:r>
+        <w:t xml:space="preserve"> acaba automáticamente como entrada al </w:t>
+      </w:r>
+      <w:proofErr w:type="spellStart"/>
+      <w:r>
+        <w:t>PipedInputStream</w:t>
+      </w:r>
+      <w:proofErr w:type="spellEnd"/>
+      <w:r>
+        <w:t xml:space="preserve"> asociado.</w:t>
+      </w:r>
+    </w:p>
+    <w:p>
+      <w:pPr>
+        <w:pStyle w:val="Prrafodelista"/>
+        <w:numPr>
+          <w:ilvl w:val="2"/>
+          <w:numId w:val="5"/>
+        </w:numPr>
+      </w:pPr>
+      <w:proofErr w:type="spellStart"/>
+      <w:r>
+        <w:t>FilterOutputStream</w:t>
+      </w:r>
+      <w:proofErr w:type="spellEnd"/>
+      <w:r>
+        <w:t xml:space="preserve">: </w:t>
+      </w:r>
+      <w:r>
+        <w:t xml:space="preserve">da funcionalidades a otras clases de </w:t>
+      </w:r>
+      <w:proofErr w:type="spellStart"/>
+      <w:r>
+        <w:t>Output</w:t>
+      </w:r>
+      <w:r>
+        <w:t>Stream</w:t>
+      </w:r>
+      <w:proofErr w:type="spellEnd"/>
+    </w:p>
+    <w:p>
+      <w:pPr>
+        <w:pStyle w:val="Prrafodelista"/>
+        <w:numPr>
+          <w:ilvl w:val="3"/>
+          <w:numId w:val="5"/>
+        </w:numPr>
+      </w:pPr>
+      <w:proofErr w:type="spellStart"/>
+      <w:r>
+        <w:t>LineOutputStream</w:t>
+      </w:r>
+      <w:proofErr w:type="spellEnd"/>
+    </w:p>
+    <w:p>
+      <w:pPr>
+        <w:pStyle w:val="Prrafodelista"/>
+        <w:numPr>
+          <w:ilvl w:val="3"/>
+          <w:numId w:val="5"/>
+        </w:numPr>
+      </w:pPr>
+      <w:proofErr w:type="spellStart"/>
+      <w:r>
+        <w:t>BufferedOutputStream</w:t>
+      </w:r>
+      <w:proofErr w:type="spellEnd"/>
+    </w:p>
+    <w:p>
+      <w:pPr>
+        <w:pStyle w:val="Prrafodelista"/>
+        <w:numPr>
+          <w:ilvl w:val="3"/>
+          <w:numId w:val="5"/>
+        </w:numPr>
+      </w:pPr>
+      <w:proofErr w:type="spellStart"/>
+      <w:r>
+        <w:lastRenderedPageBreak/>
+        <w:t>PrintStream</w:t>
+      </w:r>
+      <w:proofErr w:type="spellEnd"/>
+    </w:p>
+    <w:p>
+      <w:pPr>
+        <w:pStyle w:val="Prrafodelista"/>
+        <w:numPr>
+          <w:ilvl w:val="2"/>
+          <w:numId w:val="5"/>
+        </w:numPr>
+      </w:pPr>
+      <w:proofErr w:type="spellStart"/>
+      <w:r>
+        <w:t>FileOutputStream</w:t>
+      </w:r>
+      <w:proofErr w:type="spellEnd"/>
+      <w:r>
+        <w:t>: realiza un flujo de salida hacia un fichero.</w:t>
+      </w:r>
+    </w:p>
+    <w:p>
+      <w:pPr>
+        <w:pStyle w:val="Prrafodelista"/>
+        <w:numPr>
+          <w:ilvl w:val="0"/>
+          <w:numId w:val="5"/>
+        </w:numPr>
+      </w:pPr>
+      <w:r>
+        <w:t xml:space="preserve">Clases de </w:t>
+      </w:r>
+      <w:proofErr w:type="spellStart"/>
+      <w:r>
+        <w:t>streams</w:t>
+      </w:r>
+      <w:proofErr w:type="spellEnd"/>
+      <w:r>
+        <w:t xml:space="preserve"> de 16 bits</w:t>
+      </w:r>
+    </w:p>
+    <w:p>
+      <w:pPr>
+        <w:pStyle w:val="Prrafodelista"/>
+        <w:numPr>
+          <w:ilvl w:val="1"/>
+          <w:numId w:val="5"/>
+        </w:numPr>
+      </w:pPr>
+      <w:r>
+        <w:t>Reader</w:t>
+      </w:r>
+    </w:p>
+    <w:p>
+      <w:pPr>
+        <w:pStyle w:val="Prrafodelista"/>
+        <w:numPr>
+          <w:ilvl w:val="2"/>
+          <w:numId w:val="5"/>
+        </w:numPr>
+        <w:rPr>
+          <w:highlight w:val="cyan"/>
+        </w:rPr>
+      </w:pPr>
+      <w:proofErr w:type="spellStart"/>
+      <w:r>
+        <w:rPr>
+          <w:highlight w:val="cyan"/>
+        </w:rPr>
+        <w:t>BufferedReader</w:t>
+      </w:r>
+      <w:proofErr w:type="spellEnd"/>
+      <w:r>
+        <w:rPr>
+          <w:highlight w:val="cyan"/>
+        </w:rPr>
+        <w:t xml:space="preserve"> (</w:t>
+      </w:r>
+      <w:proofErr w:type="spellStart"/>
+      <w:r>
+        <w:rPr>
+          <w:highlight w:val="cyan"/>
+        </w:rPr>
+        <w:t>BufferedInputStream</w:t>
+      </w:r>
+      <w:proofErr w:type="spellEnd"/>
+      <w:r>
+        <w:rPr>
+          <w:highlight w:val="cyan"/>
+        </w:rPr>
+        <w:t>)</w:t>
+      </w:r>
+    </w:p>
+    <w:p>
+      <w:pPr>
+        <w:pStyle w:val="Prrafodelista"/>
+        <w:numPr>
+          <w:ilvl w:val="3"/>
+          <w:numId w:val="5"/>
+        </w:numPr>
+      </w:pPr>
+      <w:proofErr w:type="spellStart"/>
+      <w:r>
+        <w:t>LineNumberReader</w:t>
+      </w:r>
+      <w:proofErr w:type="spellEnd"/>
+    </w:p>
+    <w:p>
+      <w:pPr>
+        <w:pStyle w:val="Prrafodelista"/>
+        <w:numPr>
+          <w:ilvl w:val="2"/>
+          <w:numId w:val="5"/>
+        </w:numPr>
+        <w:rPr>
+          <w:highlight w:val="green"/>
+        </w:rPr>
+      </w:pPr>
+      <w:proofErr w:type="spellStart"/>
+      <w:r>
+        <w:rPr>
+          <w:highlight w:val="green"/>
+        </w:rPr>
+        <w:t>CharArrayReader</w:t>
+      </w:r>
+      <w:proofErr w:type="spellEnd"/>
+      <w:r>
+        <w:rPr>
+          <w:highlight w:val="green"/>
+        </w:rPr>
+        <w:t xml:space="preserve"> (</w:t>
+      </w:r>
+      <w:proofErr w:type="spellStart"/>
+      <w:r>
+        <w:rPr>
+          <w:highlight w:val="green"/>
+        </w:rPr>
+        <w:t>ByteArrayInputStream</w:t>
+      </w:r>
+      <w:proofErr w:type="spellEnd"/>
+      <w:r>
+        <w:rPr>
+          <w:highlight w:val="green"/>
+        </w:rPr>
+        <w:t>)</w:t>
+      </w:r>
+    </w:p>
+    <w:p>
+      <w:pPr>
+        <w:pStyle w:val="Prrafodelista"/>
+        <w:numPr>
+          <w:ilvl w:val="2"/>
+          <w:numId w:val="5"/>
+        </w:numPr>
+      </w:pPr>
+      <w:proofErr w:type="spellStart"/>
+      <w:r>
+        <w:t>InputStreamReader</w:t>
+      </w:r>
+      <w:proofErr w:type="spellEnd"/>
+      <w:r>
+        <w:t xml:space="preserve">: convierte un </w:t>
+      </w:r>
+      <w:proofErr w:type="spellStart"/>
+      <w:r>
+        <w:t>InputStream</w:t>
+      </w:r>
+      <w:proofErr w:type="spellEnd"/>
+      <w:r>
+        <w:t xml:space="preserve"> en un Reader</w:t>
+      </w:r>
+    </w:p>
+    <w:p>
+      <w:pPr>
+        <w:pStyle w:val="Prrafodelista"/>
+        <w:numPr>
+          <w:ilvl w:val="3"/>
+          <w:numId w:val="5"/>
+        </w:numPr>
+        <w:rPr>
+          <w:highlight w:val="yellow"/>
+        </w:rPr>
+      </w:pPr>
+      <w:proofErr w:type="spellStart"/>
+      <w:r>
+        <w:rPr>
+          <w:highlight w:val="yellow"/>
+        </w:rPr>
+        <w:t>FileReader</w:t>
+      </w:r>
+      <w:proofErr w:type="spellEnd"/>
+      <w:r>
+        <w:rPr>
+          <w:highlight w:val="yellow"/>
+        </w:rPr>
+        <w:t xml:space="preserve"> (</w:t>
+      </w:r>
+      <w:proofErr w:type="spellStart"/>
+      <w:r>
+        <w:rPr>
+          <w:highlight w:val="yellow"/>
+        </w:rPr>
+        <w:t>FileInputStream</w:t>
+      </w:r>
+      <w:proofErr w:type="spellEnd"/>
+      <w:r>
+        <w:rPr>
+          <w:highlight w:val="yellow"/>
+        </w:rPr>
+        <w:t>)</w:t>
+      </w:r>
+    </w:p>
+    <w:p>
+      <w:pPr>
+        <w:pStyle w:val="Prrafodelista"/>
+        <w:numPr>
+          <w:ilvl w:val="2"/>
+          <w:numId w:val="5"/>
+        </w:numPr>
+      </w:pPr>
+      <w:proofErr w:type="spellStart"/>
+      <w:r>
+        <w:t>FilterReader</w:t>
+      </w:r>
+      <w:proofErr w:type="spellEnd"/>
+      <w:r>
+        <w:t>(</w:t>
+      </w:r>
+      <w:proofErr w:type="spellStart"/>
+      <w:r>
+        <w:t>FilterInputStream</w:t>
+      </w:r>
+      <w:proofErr w:type="spellEnd"/>
+      <w:r>
+        <w:t>)</w:t>
+      </w:r>
+    </w:p>
+    <w:p>
+      <w:pPr>
+        <w:pStyle w:val="Prrafodelista"/>
+        <w:numPr>
+          <w:ilvl w:val="3"/>
+          <w:numId w:val="5"/>
+        </w:numPr>
+      </w:pPr>
+      <w:proofErr w:type="spellStart"/>
+      <w:r>
+        <w:t>PushBackReader</w:t>
+      </w:r>
+      <w:proofErr w:type="spellEnd"/>
+      <w:r>
+        <w:t xml:space="preserve"> (</w:t>
+      </w:r>
+      <w:proofErr w:type="spellStart"/>
+      <w:r>
+        <w:t>PushBackInputStream</w:t>
+      </w:r>
+      <w:proofErr w:type="spellEnd"/>
+      <w:r>
+        <w:t>)</w:t>
+      </w:r>
+    </w:p>
+    <w:p>
+      <w:pPr>
+        <w:pStyle w:val="Prrafodelista"/>
+        <w:numPr>
+          <w:ilvl w:val="2"/>
+          <w:numId w:val="5"/>
+        </w:numPr>
+      </w:pPr>
+      <w:proofErr w:type="spellStart"/>
+      <w:r>
+        <w:t>PipeReader</w:t>
+      </w:r>
+      <w:proofErr w:type="spellEnd"/>
+      <w:r>
+        <w:t xml:space="preserve"> (</w:t>
+      </w:r>
+      <w:proofErr w:type="spellStart"/>
+      <w:r>
+        <w:t>PipedInputStream</w:t>
+      </w:r>
+      <w:proofErr w:type="spellEnd"/>
+      <w:r>
+        <w:t>)</w:t>
+      </w:r>
+    </w:p>
+    <w:p>
+      <w:pPr>
+        <w:pStyle w:val="Prrafodelista"/>
+        <w:numPr>
+          <w:ilvl w:val="2"/>
+          <w:numId w:val="5"/>
+        </w:numPr>
+      </w:pPr>
+      <w:proofErr w:type="spellStart"/>
+      <w:r>
+        <w:t>StringReader</w:t>
+      </w:r>
+      <w:proofErr w:type="spellEnd"/>
+      <w:r>
+        <w:t xml:space="preserve"> (</w:t>
+      </w:r>
+      <w:proofErr w:type="spellStart"/>
+      <w:r>
+        <w:t>StringBufferedInputStream</w:t>
+      </w:r>
+      <w:proofErr w:type="spellEnd"/>
+      <w:r>
+        <w:t>)</w:t>
+      </w:r>
+    </w:p>
+    <w:p>
+      <w:pPr>
+        <w:pStyle w:val="Prrafodelista"/>
+        <w:numPr>
+          <w:ilvl w:val="1"/>
+          <w:numId w:val="5"/>
+        </w:numPr>
+      </w:pPr>
+      <w:proofErr w:type="spellStart"/>
+      <w:r>
+        <w:t>Writer</w:t>
+      </w:r>
+      <w:proofErr w:type="spellEnd"/>
+    </w:p>
+    <w:p>
+      <w:pPr>
+        <w:pStyle w:val="Prrafodelista"/>
+        <w:numPr>
+          <w:ilvl w:val="2"/>
+          <w:numId w:val="5"/>
+        </w:numPr>
+        <w:rPr>
+          <w:highlight w:val="cyan"/>
+        </w:rPr>
+      </w:pPr>
+      <w:proofErr w:type="spellStart"/>
+      <w:r>
+        <w:rPr>
+          <w:highlight w:val="cyan"/>
+        </w:rPr>
+        <w:t>BufferedWriter</w:t>
+      </w:r>
+      <w:proofErr w:type="spellEnd"/>
+      <w:r>
+        <w:rPr>
+          <w:highlight w:val="cyan"/>
+        </w:rPr>
+        <w:t xml:space="preserve"> (</w:t>
+      </w:r>
+      <w:proofErr w:type="spellStart"/>
+      <w:r>
+        <w:rPr>
+          <w:highlight w:val="cyan"/>
+        </w:rPr>
+        <w:t>BufferedOutputStream</w:t>
+      </w:r>
+      <w:proofErr w:type="spellEnd"/>
+      <w:r>
+        <w:rPr>
+          <w:highlight w:val="cyan"/>
+        </w:rPr>
+        <w:t>)</w:t>
+      </w:r>
+    </w:p>
+    <w:p>
+      <w:pPr>
+        <w:pStyle w:val="Prrafodelista"/>
+        <w:numPr>
+          <w:ilvl w:val="2"/>
+          <w:numId w:val="5"/>
+        </w:numPr>
+        <w:rPr>
+          <w:highlight w:val="green"/>
+        </w:rPr>
+      </w:pPr>
+      <w:proofErr w:type="spellStart"/>
+      <w:r>
+        <w:rPr>
+          <w:highlight w:val="green"/>
+        </w:rPr>
+        <w:t>CharArrayWriter</w:t>
+      </w:r>
+      <w:proofErr w:type="spellEnd"/>
+      <w:r>
+        <w:rPr>
+          <w:highlight w:val="green"/>
+        </w:rPr>
+        <w:t xml:space="preserve"> (</w:t>
+      </w:r>
+      <w:proofErr w:type="spellStart"/>
+      <w:r>
+        <w:rPr>
+          <w:highlight w:val="green"/>
+        </w:rPr>
+        <w:t>ByteArrayOutputStream</w:t>
+      </w:r>
+      <w:proofErr w:type="spellEnd"/>
+      <w:r>
+        <w:rPr>
+          <w:highlight w:val="green"/>
+        </w:rPr>
+        <w:t>)</w:t>
+      </w:r>
+    </w:p>
+    <w:p>
+      <w:pPr>
+        <w:pStyle w:val="Prrafodelista"/>
+        <w:numPr>
+          <w:ilvl w:val="2"/>
+          <w:numId w:val="5"/>
+        </w:numPr>
+      </w:pPr>
+      <w:proofErr w:type="spellStart"/>
+      <w:r>
+        <w:t>OutputStreamWriter</w:t>
+      </w:r>
+      <w:proofErr w:type="spellEnd"/>
+    </w:p>
+    <w:p>
+      <w:pPr>
+        <w:pStyle w:val="Prrafodelista"/>
+        <w:numPr>
+          <w:ilvl w:val="3"/>
+          <w:numId w:val="5"/>
+        </w:numPr>
+        <w:rPr>
+          <w:highlight w:val="yellow"/>
+        </w:rPr>
+      </w:pPr>
+      <w:proofErr w:type="spellStart"/>
+      <w:r>
+        <w:rPr>
+          <w:highlight w:val="yellow"/>
+        </w:rPr>
+        <w:t>FileWriter</w:t>
+      </w:r>
+      <w:proofErr w:type="spellEnd"/>
+      <w:r>
+        <w:rPr>
+          <w:highlight w:val="yellow"/>
+        </w:rPr>
+        <w:t xml:space="preserve"> (</w:t>
+      </w:r>
+      <w:proofErr w:type="spellStart"/>
+      <w:r>
+        <w:rPr>
+          <w:highlight w:val="yellow"/>
+        </w:rPr>
+        <w:t>FileOutputStream</w:t>
+      </w:r>
+      <w:proofErr w:type="spellEnd"/>
+      <w:r>
+        <w:rPr>
+          <w:highlight w:val="yellow"/>
+        </w:rPr>
+        <w:t>)</w:t>
+      </w:r>
+    </w:p>
+    <w:p>
+      <w:pPr>
+        <w:pStyle w:val="Prrafodelista"/>
+        <w:numPr>
+          <w:ilvl w:val="2"/>
+          <w:numId w:val="5"/>
+        </w:numPr>
+      </w:pPr>
+      <w:proofErr w:type="spellStart"/>
+      <w:r>
+        <w:t>FilterWriter</w:t>
+      </w:r>
+      <w:proofErr w:type="spellEnd"/>
+      <w:r>
+        <w:t xml:space="preserve"> (</w:t>
+      </w:r>
+      <w:proofErr w:type="spellStart"/>
+      <w:r>
+        <w:t>FilterOutputStream</w:t>
+      </w:r>
+      <w:proofErr w:type="spellEnd"/>
+      <w:r>
+        <w:t>)</w:t>
+      </w:r>
+    </w:p>
+    <w:p>
+      <w:pPr>
+        <w:pStyle w:val="Prrafodelista"/>
+        <w:numPr>
+          <w:ilvl w:val="2"/>
+          <w:numId w:val="5"/>
+        </w:numPr>
+      </w:pPr>
+      <w:proofErr w:type="spellStart"/>
+      <w:r>
+        <w:t>PipedWriter</w:t>
+      </w:r>
+      <w:proofErr w:type="spellEnd"/>
+      <w:r>
+        <w:t xml:space="preserve"> (</w:t>
+      </w:r>
+      <w:proofErr w:type="spellStart"/>
+      <w:r>
+        <w:t>PipedOutputStream</w:t>
+      </w:r>
+      <w:proofErr w:type="spellEnd"/>
+      <w:r>
+        <w:t>)</w:t>
+      </w:r>
+    </w:p>
+    <w:p>
+      <w:pPr>
+        <w:pStyle w:val="Prrafodelista"/>
+        <w:numPr>
+          <w:ilvl w:val="2"/>
+          <w:numId w:val="5"/>
+        </w:numPr>
+      </w:pPr>
+      <w:proofErr w:type="spellStart"/>
+      <w:r>
+        <w:t>StringWriter</w:t>
+      </w:r>
+      <w:proofErr w:type="spellEnd"/>
+      <w:r>
+        <w:t xml:space="preserve"> (</w:t>
+      </w:r>
+      <w:proofErr w:type="spellStart"/>
+      <w:r>
+        <w:t>StringOutputStream</w:t>
+      </w:r>
+      <w:proofErr w:type="spellEnd"/>
+      <w:r>
+        <w:t>)</w:t>
+      </w:r>
+    </w:p>
+    <w:p>
+      <w:pPr>
+        <w:pStyle w:val="Prrafodelista"/>
+        <w:numPr>
+          <w:ilvl w:val="2"/>
+          <w:numId w:val="5"/>
+        </w:numPr>
+      </w:pPr>
+      <w:proofErr w:type="spellStart"/>
+      <w:r>
+        <w:t>PrintWriter</w:t>
+      </w:r>
+      <w:proofErr w:type="spellEnd"/>
+      <w:r>
+        <w:t xml:space="preserve"> (</w:t>
+      </w:r>
+      <w:proofErr w:type="spellStart"/>
+      <w:r>
+        <w:t>PrintOutputStream</w:t>
+      </w:r>
+      <w:proofErr w:type="spellEnd"/>
+      <w:r>
+        <w:t>)</w:t>
+      </w:r>
+    </w:p>
+    <w:p>
+      <w:pPr>
+        <w:pStyle w:val="Prrafodelista"/>
+        <w:ind w:left="1800"/>
+      </w:pPr>
+    </w:p>
+    <w:p>
+      <w:pPr>
+        <w:pStyle w:val="Ttulo1"/>
+        <w:pBdr>
+          <w:bottom w:val="single" w:sz="4" w:space="1" w:color="auto"/>
+        </w:pBdr>
+        <w:jc w:val="center"/>
+      </w:pPr>
+      <w:bookmarkStart w:id="3" w:name="_Toc150358168"/>
+      <w:r>
+        <w:t>ACCESO A FICHEROS</w:t>
+      </w:r>
+      <w:bookmarkEnd w:id="3"/>
+    </w:p>
+    <w:p/>
+    <w:p>
+      <w:pPr>
+        <w:pStyle w:val="Prrafodelista"/>
+        <w:numPr>
+          <w:ilvl w:val="0"/>
+          <w:numId w:val="6"/>
+        </w:numPr>
+      </w:pPr>
+      <w:r>
+        <w:t>Existen dos maneras para acceder a ficheros</w:t>
+      </w:r>
+    </w:p>
+    <w:p>
+      <w:pPr>
+        <w:pStyle w:val="Prrafodelista"/>
+        <w:numPr>
+          <w:ilvl w:val="1"/>
+          <w:numId w:val="6"/>
+        </w:numPr>
+      </w:pPr>
+      <w:r>
+        <w:t>Acceso Secuencial en el cual los datos o registros del fichero se leen y se escriben siempre en orden secuencial</w:t>
+      </w:r>
+      <w:r>
+        <w:t xml:space="preserve"> (de principio a fin)</w:t>
+      </w:r>
+      <w:r>
+        <w:t xml:space="preserve"> el nuevo registro ira siempre al final del fichero a parir del último fichero</w:t>
+      </w:r>
+      <w:r>
+        <w:t>.</w:t>
+      </w:r>
+    </w:p>
+    <w:p>
+      <w:pPr>
+        <w:pStyle w:val="Prrafodelista"/>
+        <w:numPr>
+          <w:ilvl w:val="2"/>
+          <w:numId w:val="6"/>
+        </w:numPr>
+      </w:pPr>
+      <w:r>
+        <w:t>Se suelen utilizar en procesos por lotes (</w:t>
+      </w:r>
+      <w:proofErr w:type="spellStart"/>
+      <w:r>
+        <w:t>Batch</w:t>
+      </w:r>
+      <w:proofErr w:type="spellEnd"/>
+      <w:r>
+        <w:t>).</w:t>
+      </w:r>
+    </w:p>
+    <w:p>
+      <w:pPr>
+        <w:pStyle w:val="Prrafodelista"/>
+        <w:numPr>
+          <w:ilvl w:val="2"/>
+          <w:numId w:val="6"/>
+        </w:numPr>
+      </w:pPr>
+      <w:r>
+        <w:t>Clases para acceder de forma secuencial a los ficheros</w:t>
+      </w:r>
+    </w:p>
+    <w:p>
+      <w:pPr>
+        <w:pStyle w:val="Prrafodelista"/>
+        <w:numPr>
+          <w:ilvl w:val="3"/>
+          <w:numId w:val="6"/>
+        </w:numPr>
+      </w:pPr>
+      <w:proofErr w:type="spellStart"/>
+      <w:r>
+        <w:t>FileOutputStream</w:t>
+      </w:r>
+      <w:proofErr w:type="spellEnd"/>
+    </w:p>
+    <w:p>
+      <w:pPr>
+        <w:pStyle w:val="Prrafodelista"/>
+        <w:numPr>
+          <w:ilvl w:val="3"/>
+          <w:numId w:val="6"/>
+        </w:numPr>
+      </w:pPr>
+      <w:proofErr w:type="spellStart"/>
+      <w:r>
+        <w:t>FileInputStream</w:t>
+      </w:r>
+      <w:proofErr w:type="spellEnd"/>
+    </w:p>
+    <w:p>
+      <w:pPr>
+        <w:pStyle w:val="Prrafodelista"/>
+        <w:numPr>
+          <w:ilvl w:val="3"/>
+          <w:numId w:val="6"/>
+        </w:numPr>
+      </w:pPr>
+      <w:proofErr w:type="spellStart"/>
+      <w:r>
+        <w:t>FileWriter</w:t>
+      </w:r>
+      <w:proofErr w:type="spellEnd"/>
+    </w:p>
+    <w:p>
+      <w:pPr>
+        <w:pStyle w:val="Prrafodelista"/>
+        <w:numPr>
+          <w:ilvl w:val="3"/>
+          <w:numId w:val="6"/>
+        </w:numPr>
+      </w:pPr>
+      <w:proofErr w:type="spellStart"/>
+      <w:r>
+        <w:t>FileReader</w:t>
+      </w:r>
+      <w:proofErr w:type="spellEnd"/>
+    </w:p>
+    <w:p>
+      <w:pPr>
+        <w:pStyle w:val="Prrafodelista"/>
+        <w:numPr>
+          <w:ilvl w:val="2"/>
+          <w:numId w:val="6"/>
+        </w:numPr>
+      </w:pPr>
+      <w:r>
+        <w:t>Ventajas</w:t>
+      </w:r>
+    </w:p>
+    <w:p>
+      <w:pPr>
+        <w:pStyle w:val="Prrafodelista"/>
+        <w:numPr>
+          <w:ilvl w:val="3"/>
+          <w:numId w:val="6"/>
+        </w:numPr>
+      </w:pPr>
+      <w:r>
+        <w:t>Son rápidos para acceder  a los registros</w:t>
+      </w:r>
+      <w:r>
+        <w:t>.</w:t>
+      </w:r>
+    </w:p>
+    <w:p>
+      <w:pPr>
+        <w:pStyle w:val="Prrafodelista"/>
+        <w:numPr>
+          <w:ilvl w:val="3"/>
+          <w:numId w:val="6"/>
+        </w:numPr>
+      </w:pPr>
+      <w:r>
+        <w:t>Aprovechan mejor el espacio.</w:t>
+      </w:r>
+    </w:p>
+    <w:p>
+      <w:pPr>
+        <w:pStyle w:val="Prrafodelista"/>
+        <w:numPr>
+          <w:ilvl w:val="3"/>
+          <w:numId w:val="6"/>
+        </w:numPr>
+      </w:pPr>
+      <w:r>
+        <w:t>Son sencillos de usar.</w:t>
+      </w:r>
+    </w:p>
+    <w:p>
+      <w:pPr>
+        <w:pStyle w:val="Prrafodelista"/>
+        <w:numPr>
+          <w:ilvl w:val="2"/>
+          <w:numId w:val="6"/>
+        </w:numPr>
+      </w:pPr>
+      <w:r>
+        <w:t>Inconvenientes</w:t>
+      </w:r>
+    </w:p>
+    <w:p>
+      <w:pPr>
+        <w:pStyle w:val="Prrafodelista"/>
+        <w:numPr>
+          <w:ilvl w:val="3"/>
+          <w:numId w:val="6"/>
+        </w:numPr>
+      </w:pPr>
+      <w:r>
+        <w:t>No se puede acceder directamente a un registro.</w:t>
+      </w:r>
+    </w:p>
+    <w:p>
+      <w:pPr>
+        <w:pStyle w:val="Prrafodelista"/>
+        <w:numPr>
+          <w:ilvl w:val="3"/>
+          <w:numId w:val="6"/>
+        </w:numPr>
+      </w:pPr>
+      <w:r>
+        <w:t>Son muy complicados de actualizar.</w:t>
+      </w:r>
+    </w:p>
+    <w:p>
+      <w:pPr>
+        <w:pStyle w:val="Prrafodelista"/>
+        <w:numPr>
+          <w:ilvl w:val="1"/>
+          <w:numId w:val="6"/>
+        </w:numPr>
+      </w:pPr>
+      <w:r>
+        <w:lastRenderedPageBreak/>
+        <w:t>Acceso Ale</w:t>
+      </w:r>
+      <w:r>
+        <w:t>atorio</w:t>
+      </w:r>
+      <w:r>
+        <w:t xml:space="preserve"> (ficheros aleatorios) se permite acceder directamente a un dato o</w:t>
+      </w:r>
+      <w:r>
+        <w:t xml:space="preserve"> </w:t>
+      </w:r>
+      <w:r>
+        <w:t>r</w:t>
+      </w:r>
+      <w:r>
+        <w:t>e</w:t>
+      </w:r>
+      <w:r>
+        <w:t>gistro sin haber pas</w:t>
+      </w:r>
+      <w:r>
+        <w:t>a</w:t>
+      </w:r>
+      <w:r>
+        <w:t>do antes por los anteriores</w:t>
+      </w:r>
+      <w:r>
+        <w:t xml:space="preserve">. </w:t>
+      </w:r>
+    </w:p>
+    <w:p>
+      <w:pPr>
+        <w:pStyle w:val="Prrafodelista"/>
+        <w:numPr>
+          <w:ilvl w:val="2"/>
+          <w:numId w:val="6"/>
+        </w:numPr>
+      </w:pPr>
+      <w:r>
+        <w:t>L</w:t>
+      </w:r>
+      <w:r>
+        <w:t>os datos tienen que estar almacenados en registros de tamaño fijo.</w:t>
+      </w:r>
+    </w:p>
+    <w:p>
+      <w:pPr>
+        <w:pStyle w:val="Prrafodelista"/>
+        <w:numPr>
+          <w:ilvl w:val="2"/>
+          <w:numId w:val="6"/>
+        </w:numPr>
+      </w:pPr>
+      <w:r>
+        <w:t>Clases que se utilizan para acceso aleatorio en ficheros.</w:t>
+      </w:r>
+    </w:p>
+    <w:p>
+      <w:pPr>
+        <w:pStyle w:val="Prrafodelista"/>
+        <w:numPr>
+          <w:ilvl w:val="3"/>
+          <w:numId w:val="6"/>
+        </w:numPr>
+      </w:pPr>
+      <w:proofErr w:type="spellStart"/>
+      <w:r>
+        <w:t>RandomAccessFile</w:t>
+      </w:r>
+      <w:proofErr w:type="spellEnd"/>
+      <w:r>
+        <w:t>.</w:t>
+      </w:r>
+    </w:p>
+    <w:p>
+      <w:pPr>
+        <w:pStyle w:val="Prrafodelista"/>
+        <w:numPr>
+          <w:ilvl w:val="2"/>
+          <w:numId w:val="6"/>
+        </w:numPr>
+      </w:pPr>
+      <w:r>
+        <w:t>Los ficheros aleatorios utilizan direcciones relativas, no absolutas</w:t>
+      </w:r>
+      <w:r>
+        <w:t>.</w:t>
+      </w:r>
+    </w:p>
+    <w:p>
+      <w:pPr>
+        <w:pStyle w:val="Prrafodelista"/>
+        <w:numPr>
+          <w:ilvl w:val="2"/>
+          <w:numId w:val="6"/>
+        </w:numPr>
+      </w:pPr>
+      <w:r>
+        <w:t>Ventajas</w:t>
+      </w:r>
+    </w:p>
+    <w:p>
+      <w:pPr>
+        <w:pStyle w:val="Prrafodelista"/>
+        <w:numPr>
+          <w:ilvl w:val="3"/>
+          <w:numId w:val="6"/>
+        </w:numPr>
+      </w:pPr>
+      <w:r>
+        <w:t>Rapidez con la que se accede a un registro.</w:t>
+      </w:r>
+    </w:p>
+    <w:p>
+      <w:pPr>
+        <w:pStyle w:val="Prrafodelista"/>
+        <w:numPr>
+          <w:ilvl w:val="2"/>
+          <w:numId w:val="6"/>
+        </w:numPr>
+      </w:pPr>
+      <w:r>
+        <w:t>Inconvenientes:</w:t>
+      </w:r>
+    </w:p>
+    <w:p>
+      <w:pPr>
+        <w:pStyle w:val="Prrafodelista"/>
+        <w:numPr>
+          <w:ilvl w:val="3"/>
+          <w:numId w:val="6"/>
+        </w:numPr>
+      </w:pPr>
+      <w:r>
+        <w:t>Establecer posición de cada registro</w:t>
+      </w:r>
+    </w:p>
+    <w:p>
+      <w:pPr>
+        <w:pStyle w:val="Prrafodelista"/>
+        <w:numPr>
+          <w:ilvl w:val="3"/>
+          <w:numId w:val="6"/>
+        </w:numPr>
+      </w:pPr>
+      <w:r>
+        <w:t>Se desaprovecha el espacio, puede haber huecos</w:t>
+      </w:r>
+      <w:r>
+        <w:t>.</w:t>
+      </w:r>
+    </w:p>
+    <w:p>
+      <w:pPr>
+        <w:pStyle w:val="Ttulo1"/>
+        <w:pBdr>
+          <w:bottom w:val="single" w:sz="4" w:space="1" w:color="auto"/>
+        </w:pBdr>
+        <w:jc w:val="center"/>
+      </w:pPr>
+      <w:bookmarkStart w:id="4" w:name="_Toc150358169"/>
+      <w:r>
+        <w:t>OPERACIONES SOBRE FICHEROS</w:t>
+      </w:r>
+      <w:bookmarkEnd w:id="4"/>
+    </w:p>
+    <w:p>
+      <w:pPr>
+        <w:pStyle w:val="Prrafodelista"/>
+        <w:ind w:left="360"/>
+      </w:pPr>
+    </w:p>
+    <w:p>
+      <w:pPr>
+        <w:pStyle w:val="Prrafodelista"/>
+        <w:numPr>
+          <w:ilvl w:val="0"/>
+          <w:numId w:val="8"/>
+        </w:numPr>
+      </w:pPr>
+      <w:r>
+        <w:t>Independientemente de c</w:t>
+      </w:r>
+      <w:r>
+        <w:t>u</w:t>
+      </w:r>
+      <w:r>
+        <w:t>á</w:t>
+      </w:r>
+      <w:r>
+        <w:t>l</w:t>
+      </w:r>
+      <w:r>
+        <w:t xml:space="preserve"> sea su forma de acceso, las operaciones que se puedan realizar sobre un fichero son:</w:t>
+      </w:r>
+    </w:p>
+    <w:p>
+      <w:pPr>
+        <w:pStyle w:val="Prrafodelista"/>
+        <w:numPr>
+          <w:ilvl w:val="1"/>
+          <w:numId w:val="7"/>
+        </w:numPr>
+      </w:pPr>
+      <w:r>
+        <w:t>Creación</w:t>
+      </w:r>
+      <w:r>
+        <w:t xml:space="preserve">: </w:t>
+      </w:r>
+      <w:r>
+        <w:t>de un fichero con un nombre único en el directorio que nos permite acceder a él.</w:t>
+      </w:r>
+      <w:r>
+        <w:t xml:space="preserve"> Es un proceso que solo se debe hacer una vez.</w:t>
+      </w:r>
+    </w:p>
+    <w:p>
+      <w:pPr>
+        <w:pStyle w:val="Prrafodelista"/>
+        <w:numPr>
+          <w:ilvl w:val="1"/>
+          <w:numId w:val="7"/>
+        </w:numPr>
+      </w:pPr>
+      <w:r>
+        <w:t>Apertura</w:t>
+      </w:r>
+      <w:r>
+        <w:t>:</w:t>
+      </w:r>
+      <w:r>
+        <w:t xml:space="preserve"> es la primera operación que hay que hacer para que un programa pueda operar con el fichero.</w:t>
+      </w:r>
+    </w:p>
+    <w:p>
+      <w:pPr>
+        <w:pStyle w:val="Prrafodelista"/>
+        <w:numPr>
+          <w:ilvl w:val="1"/>
+          <w:numId w:val="7"/>
+        </w:numPr>
+      </w:pPr>
+      <w:r>
+        <w:t>Lectura: transferir información desde el fichero hacia la memoria</w:t>
+      </w:r>
+      <w:r>
+        <w:t xml:space="preserve"> (programa)</w:t>
+      </w:r>
+      <w:r>
+        <w:t>.</w:t>
+      </w:r>
+    </w:p>
+    <w:p>
+      <w:pPr>
+        <w:pStyle w:val="Prrafodelista"/>
+        <w:numPr>
+          <w:ilvl w:val="1"/>
+          <w:numId w:val="7"/>
+        </w:numPr>
+      </w:pPr>
+      <w:r>
+        <w:t>Escritura: transferir información desde la memoria hacia el fichero.</w:t>
+      </w:r>
+    </w:p>
+    <w:p>
+      <w:pPr>
+        <w:pStyle w:val="Prrafodelista"/>
+        <w:numPr>
+          <w:ilvl w:val="1"/>
+          <w:numId w:val="7"/>
+        </w:numPr>
+      </w:pPr>
+      <w:r>
+        <w:t>Cierre</w:t>
+      </w:r>
+      <w:r>
+        <w:t>: cuando no se vaya a usar más y suele ser siempre la ultima instrucción del programa</w:t>
+      </w:r>
+      <w:r>
+        <w:t>.</w:t>
+      </w:r>
+    </w:p>
+    <w:p>
+      <w:pPr>
+        <w:pStyle w:val="Prrafodelista"/>
+        <w:numPr>
+          <w:ilvl w:val="1"/>
+          <w:numId w:val="7"/>
+        </w:numPr>
+      </w:pPr>
+      <w:r>
+        <w:t>Eliminación</w:t>
+      </w:r>
+    </w:p>
+    <w:p>
+      <w:pPr>
+        <w:pStyle w:val="Ttulo1"/>
+        <w:pBdr>
+          <w:bottom w:val="single" w:sz="4" w:space="1" w:color="auto"/>
+        </w:pBdr>
+        <w:jc w:val="center"/>
+      </w:pPr>
+      <w:bookmarkStart w:id="5" w:name="_Toc150358170"/>
+      <w:r>
+        <w:t>OPERACIONES SOBRE REGISTROS DE UN FICHERO</w:t>
+      </w:r>
+      <w:bookmarkEnd w:id="5"/>
+    </w:p>
+    <w:p>
+      <w:pPr>
+        <w:pStyle w:val="Prrafodelista"/>
+        <w:tabs>
+          <w:tab w:val="left" w:pos="1302"/>
+        </w:tabs>
+        <w:ind w:left="360"/>
+      </w:pPr>
+    </w:p>
+    <w:p>
+      <w:pPr>
+        <w:pStyle w:val="Prrafodelista"/>
+        <w:numPr>
+          <w:ilvl w:val="0"/>
+          <w:numId w:val="8"/>
+        </w:numPr>
+        <w:tabs>
+          <w:tab w:val="left" w:pos="1302"/>
+        </w:tabs>
+      </w:pPr>
+      <w:r>
+        <w:t>Altas: insertar nuevos registros</w:t>
+      </w:r>
+    </w:p>
+    <w:p>
+      <w:pPr>
+        <w:pStyle w:val="Prrafodelista"/>
+        <w:numPr>
+          <w:ilvl w:val="1"/>
+          <w:numId w:val="8"/>
+        </w:numPr>
+        <w:tabs>
+          <w:tab w:val="left" w:pos="1302"/>
+        </w:tabs>
+      </w:pPr>
+      <w:r>
+        <w:t>Si el acceso es secuencial el registro ira al final del fichero.</w:t>
+      </w:r>
+    </w:p>
+    <w:p>
+      <w:pPr>
+        <w:pStyle w:val="Prrafodelista"/>
+        <w:numPr>
+          <w:ilvl w:val="1"/>
+          <w:numId w:val="8"/>
+        </w:numPr>
+        <w:tabs>
+          <w:tab w:val="left" w:pos="1302"/>
+        </w:tabs>
+      </w:pPr>
+      <w:r>
+        <w:t>Si el acceso aleatorio el registro irá se aplica la función designada.</w:t>
+      </w:r>
+    </w:p>
+    <w:p>
+      <w:pPr>
+        <w:pStyle w:val="Prrafodelista"/>
+        <w:numPr>
+          <w:ilvl w:val="0"/>
+          <w:numId w:val="8"/>
+        </w:numPr>
+        <w:tabs>
+          <w:tab w:val="left" w:pos="1302"/>
+        </w:tabs>
+      </w:pPr>
+      <w:r>
+        <w:t>Bajas: eliminar registros existentes:</w:t>
+      </w:r>
+    </w:p>
+    <w:p>
+      <w:pPr>
+        <w:pStyle w:val="Prrafodelista"/>
+        <w:numPr>
+          <w:ilvl w:val="1"/>
+          <w:numId w:val="8"/>
+        </w:numPr>
+        <w:tabs>
+          <w:tab w:val="left" w:pos="1302"/>
+        </w:tabs>
+      </w:pPr>
+      <w:r>
+        <w:t xml:space="preserve">Si el acceso es secuencial el borrado será </w:t>
+      </w:r>
+      <w:r>
+        <w:t>física</w:t>
+      </w:r>
+      <w:r>
+        <w:t>.</w:t>
+      </w:r>
+    </w:p>
+    <w:p>
+      <w:pPr>
+        <w:pStyle w:val="Prrafodelista"/>
+        <w:numPr>
+          <w:ilvl w:val="2"/>
+          <w:numId w:val="8"/>
+        </w:numPr>
+        <w:tabs>
+          <w:tab w:val="left" w:pos="1302"/>
+        </w:tabs>
+      </w:pPr>
+      <w:r>
+        <w:t>Se emplea algún campo que cambia de valor para indicar que ese registro est</w:t>
+      </w:r>
+      <w:r>
+        <w:t>á</w:t>
+      </w:r>
+      <w:r>
+        <w:t xml:space="preserve"> borrado lógicamente.</w:t>
+      </w:r>
+    </w:p>
+    <w:p>
+      <w:pPr>
+        <w:pStyle w:val="Prrafodelista"/>
+        <w:numPr>
+          <w:ilvl w:val="2"/>
+          <w:numId w:val="8"/>
+        </w:numPr>
+        <w:tabs>
+          <w:tab w:val="left" w:pos="1302"/>
+        </w:tabs>
+      </w:pPr>
+      <w:r>
+        <w:t>Se realizan las con un fichero auxiliar de manera que se leen todos los registros y se copian en otro fichero leyendo todos los registros y obviando el que tiene registro modificado, se elimina el fichero original y se renombra el fichero auxiliar con el nombre del fichero original.</w:t>
+      </w:r>
+    </w:p>
+    <w:p>
+      <w:pPr>
+        <w:pStyle w:val="Prrafodelista"/>
+        <w:numPr>
+          <w:ilvl w:val="1"/>
+          <w:numId w:val="8"/>
+        </w:numPr>
+        <w:tabs>
+          <w:tab w:val="left" w:pos="1302"/>
+        </w:tabs>
+      </w:pPr>
+      <w:r>
+        <w:t xml:space="preserve">Si el acceso es aleatorio el borrado será </w:t>
+      </w:r>
+      <w:r>
+        <w:t>lógica</w:t>
+      </w:r>
+      <w:r>
+        <w:t xml:space="preserve"> del fichero</w:t>
+      </w:r>
+      <w:r>
+        <w:t>.</w:t>
+      </w:r>
+    </w:p>
+    <w:p>
+      <w:pPr>
+        <w:pStyle w:val="Prrafodelista"/>
+        <w:numPr>
+          <w:ilvl w:val="2"/>
+          <w:numId w:val="8"/>
+        </w:numPr>
+        <w:tabs>
+          <w:tab w:val="left" w:pos="1302"/>
+        </w:tabs>
+      </w:pPr>
+      <w:r>
+        <w:t>Se emplea algún campo que cambia de valor para indicar que ese registro está borrado lógicamente.</w:t>
+      </w:r>
+    </w:p>
+    <w:p>
+      <w:pPr>
+        <w:pStyle w:val="Prrafodelista"/>
+        <w:numPr>
+          <w:ilvl w:val="0"/>
+          <w:numId w:val="8"/>
+        </w:numPr>
+        <w:tabs>
+          <w:tab w:val="left" w:pos="1302"/>
+        </w:tabs>
+      </w:pPr>
+      <w:r>
+        <w:t>Modificaciones: cambiar valores de los registros.</w:t>
+      </w:r>
+    </w:p>
+    <w:p>
+      <w:pPr>
+        <w:pStyle w:val="Prrafodelista"/>
+        <w:numPr>
+          <w:ilvl w:val="1"/>
+          <w:numId w:val="8"/>
+        </w:numPr>
+        <w:tabs>
+          <w:tab w:val="left" w:pos="1302"/>
+        </w:tabs>
+      </w:pPr>
+      <w:r>
+        <w:lastRenderedPageBreak/>
+        <w:t>Si el acceso es secuencial la modificación será lógica.</w:t>
+      </w:r>
+    </w:p>
+    <w:p>
+      <w:pPr>
+        <w:pStyle w:val="Prrafodelista"/>
+        <w:numPr>
+          <w:ilvl w:val="2"/>
+          <w:numId w:val="8"/>
+        </w:numPr>
+        <w:tabs>
+          <w:tab w:val="left" w:pos="1302"/>
+        </w:tabs>
+      </w:pPr>
+      <w:r>
+        <w:t>Se emplea algún campo que cambia de valor para indicar que ese registro está borrado lógicamente.</w:t>
+      </w:r>
+    </w:p>
+    <w:p>
+      <w:pPr>
+        <w:pStyle w:val="Prrafodelista"/>
+        <w:numPr>
+          <w:ilvl w:val="2"/>
+          <w:numId w:val="8"/>
+        </w:numPr>
+        <w:tabs>
+          <w:tab w:val="left" w:pos="1302"/>
+        </w:tabs>
+      </w:pPr>
+      <w:r>
+        <w:t xml:space="preserve">Se realizan </w:t>
+      </w:r>
+      <w:r>
+        <w:t>con un fichero auxiliar de manera que se leen todos los registros y se copian en otro fichero leyendo todos los registros y añadiendo el registro que tiene el campo modificado pero con el valor modificado, se elimina el fichero original y se renombra el fichero auxiliar con el nombre del fichero original.</w:t>
+      </w:r>
+    </w:p>
+    <w:p>
+      <w:pPr>
+        <w:pStyle w:val="Prrafodelista"/>
+        <w:numPr>
+          <w:ilvl w:val="1"/>
+          <w:numId w:val="8"/>
+        </w:numPr>
+        <w:tabs>
+          <w:tab w:val="left" w:pos="1302"/>
+        </w:tabs>
+      </w:pPr>
+      <w:r>
+        <w:t>Si el acceso es aleatorio la modificación mediante la clave.</w:t>
+      </w:r>
+    </w:p>
+    <w:p>
+      <w:pPr>
+        <w:pStyle w:val="Prrafodelista"/>
+        <w:numPr>
+          <w:ilvl w:val="2"/>
+          <w:numId w:val="8"/>
+        </w:numPr>
+        <w:tabs>
+          <w:tab w:val="left" w:pos="1302"/>
+        </w:tabs>
+      </w:pPr>
+      <w:r>
+        <w:t>Con el campo clave buscar el registro que queremos modificar y cambiar el valor del registro.</w:t>
+      </w:r>
+    </w:p>
+    <w:p>
+      <w:pPr>
+        <w:pStyle w:val="Prrafodelista"/>
+        <w:numPr>
+          <w:ilvl w:val="0"/>
+          <w:numId w:val="8"/>
+        </w:numPr>
+        <w:tabs>
+          <w:tab w:val="left" w:pos="1302"/>
+        </w:tabs>
+      </w:pPr>
+      <w:r>
+        <w:t>Consultas:</w:t>
+      </w:r>
+      <w:r>
+        <w:t xml:space="preserve"> accedemos y obtenemos información de los registros:</w:t>
+      </w:r>
+    </w:p>
+    <w:p>
+      <w:pPr>
+        <w:pStyle w:val="Prrafodelista"/>
+        <w:numPr>
+          <w:ilvl w:val="1"/>
+          <w:numId w:val="8"/>
+        </w:numPr>
+        <w:tabs>
+          <w:tab w:val="left" w:pos="1302"/>
+        </w:tabs>
+      </w:pPr>
+      <w:r>
+        <w:t>Si el acceso es secuencial consulta será desde el primero hasta el registro a encontrar.</w:t>
+      </w:r>
+    </w:p>
+    <w:p>
+      <w:pPr>
+        <w:pStyle w:val="Prrafodelista"/>
+        <w:numPr>
+          <w:ilvl w:val="1"/>
+          <w:numId w:val="8"/>
+        </w:numPr>
+        <w:tabs>
+          <w:tab w:val="left" w:pos="1302"/>
+        </w:tabs>
+      </w:pPr>
+      <w:r>
+        <w:t>Si el acceso es aleatorio</w:t>
+      </w:r>
+      <w:r>
+        <w:t xml:space="preserve"> se recogerá el valor de los registros por la clave introducida.</w:t>
+      </w:r>
     </w:p>
     <w:sectPr>
       <w:headerReference w:type="default" r:id="rId9"/>
@@ -1561,8 +3904,8 @@
           </w:docPartObj>
         </w:sdtPr>
         <w:sdtContent>
-          <w:bookmarkStart w:id="2" w:name="_GoBack" w:displacedByCustomXml="prev"/>
-          <w:bookmarkEnd w:id="2" w:displacedByCustomXml="prev"/>
+          <w:bookmarkStart w:id="6" w:name="_GoBack" w:displacedByCustomXml="prev"/>
+          <w:bookmarkEnd w:id="6" w:displacedByCustomXml="prev"/>
           <w:p>
             <w:pPr>
               <w:pStyle w:val="Piedepgina"/>
@@ -1647,7 +3990,7 @@
                 <w:bCs/>
                 <w:noProof/>
               </w:rPr>
-              <w:t>4</w:t>
+              <w:t>8</w:t>
             </w:r>
             <w:r>
               <w:rPr>
@@ -1729,6 +4072,345 @@
 <file path=word/numbering.xml><?xml version="1.0" encoding="utf-8"?>
 <w:numbering xmlns:ve="http://schemas.openxmlformats.org/markup-compatibility/2006" xmlns:o="urn:schemas-microsoft-com:office:office" xmlns:r="http://schemas.openxmlformats.org/officeDocument/2006/relationships" xmlns:m="http://schemas.openxmlformats.org/officeDocument/2006/math" xmlns:v="urn:schemas-microsoft-com:vml" xmlns:wp="http://schemas.openxmlformats.org/drawingml/2006/wordprocessingDrawing" xmlns:w10="urn:schemas-microsoft-com:office:word" xmlns:w="http://schemas.openxmlformats.org/wordprocessingml/2006/main" xmlns:wne="http://schemas.microsoft.com/office/word/2006/wordml">
   <w:abstractNum w:abstractNumId="0">
+    <w:nsid w:val="13CA636F"/>
+    <w:multiLevelType w:val="hybridMultilevel"/>
+    <w:tmpl w:val="EB5CB414"/>
+    <w:lvl w:ilvl="0" w:tplc="0C0A0001">
+      <w:start w:val="1"/>
+      <w:numFmt w:val="bullet"/>
+      <w:lvlText w:val=""/>
+      <w:lvlJc w:val="left"/>
+      <w:pPr>
+        <w:ind w:left="360" w:hanging="360"/>
+      </w:pPr>
+      <w:rPr>
+        <w:rFonts w:ascii="Symbol" w:hAnsi="Symbol" w:hint="default"/>
+      </w:rPr>
+    </w:lvl>
+    <w:lvl w:ilvl="1" w:tplc="0C0A0003">
+      <w:start w:val="1"/>
+      <w:numFmt w:val="bullet"/>
+      <w:lvlText w:val="o"/>
+      <w:lvlJc w:val="left"/>
+      <w:pPr>
+        <w:ind w:left="1080" w:hanging="360"/>
+      </w:pPr>
+      <w:rPr>
+        <w:rFonts w:ascii="Courier New" w:hAnsi="Courier New" w:cs="Courier New" w:hint="default"/>
+      </w:rPr>
+    </w:lvl>
+    <w:lvl w:ilvl="2" w:tplc="0C0A0005">
+      <w:start w:val="1"/>
+      <w:numFmt w:val="bullet"/>
+      <w:lvlText w:val=""/>
+      <w:lvlJc w:val="left"/>
+      <w:pPr>
+        <w:ind w:left="1800" w:hanging="360"/>
+      </w:pPr>
+      <w:rPr>
+        <w:rFonts w:ascii="Wingdings" w:hAnsi="Wingdings" w:hint="default"/>
+      </w:rPr>
+    </w:lvl>
+    <w:lvl w:ilvl="3" w:tplc="0C0A0001">
+      <w:start w:val="1"/>
+      <w:numFmt w:val="bullet"/>
+      <w:lvlText w:val=""/>
+      <w:lvlJc w:val="left"/>
+      <w:pPr>
+        <w:ind w:left="2520" w:hanging="360"/>
+      </w:pPr>
+      <w:rPr>
+        <w:rFonts w:ascii="Symbol" w:hAnsi="Symbol" w:hint="default"/>
+      </w:rPr>
+    </w:lvl>
+    <w:lvl w:ilvl="4" w:tplc="0C0A0003" w:tentative="1">
+      <w:start w:val="1"/>
+      <w:numFmt w:val="bullet"/>
+      <w:lvlText w:val="o"/>
+      <w:lvlJc w:val="left"/>
+      <w:pPr>
+        <w:ind w:left="3240" w:hanging="360"/>
+      </w:pPr>
+      <w:rPr>
+        <w:rFonts w:ascii="Courier New" w:hAnsi="Courier New" w:cs="Courier New" w:hint="default"/>
+      </w:rPr>
+    </w:lvl>
+    <w:lvl w:ilvl="5" w:tplc="0C0A0005" w:tentative="1">
+      <w:start w:val="1"/>
+      <w:numFmt w:val="bullet"/>
+      <w:lvlText w:val=""/>
+      <w:lvlJc w:val="left"/>
+      <w:pPr>
+        <w:ind w:left="3960" w:hanging="360"/>
+      </w:pPr>
+      <w:rPr>
+        <w:rFonts w:ascii="Wingdings" w:hAnsi="Wingdings" w:hint="default"/>
+      </w:rPr>
+    </w:lvl>
+    <w:lvl w:ilvl="6" w:tplc="0C0A0001" w:tentative="1">
+      <w:start w:val="1"/>
+      <w:numFmt w:val="bullet"/>
+      <w:lvlText w:val=""/>
+      <w:lvlJc w:val="left"/>
+      <w:pPr>
+        <w:ind w:left="4680" w:hanging="360"/>
+      </w:pPr>
+      <w:rPr>
+        <w:rFonts w:ascii="Symbol" w:hAnsi="Symbol" w:hint="default"/>
+      </w:rPr>
+    </w:lvl>
+    <w:lvl w:ilvl="7" w:tplc="0C0A0003" w:tentative="1">
+      <w:start w:val="1"/>
+      <w:numFmt w:val="bullet"/>
+      <w:lvlText w:val="o"/>
+      <w:lvlJc w:val="left"/>
+      <w:pPr>
+        <w:ind w:left="5400" w:hanging="360"/>
+      </w:pPr>
+      <w:rPr>
+        <w:rFonts w:ascii="Courier New" w:hAnsi="Courier New" w:cs="Courier New" w:hint="default"/>
+      </w:rPr>
+    </w:lvl>
+    <w:lvl w:ilvl="8" w:tplc="0C0A0005" w:tentative="1">
+      <w:start w:val="1"/>
+      <w:numFmt w:val="bullet"/>
+      <w:lvlText w:val=""/>
+      <w:lvlJc w:val="left"/>
+      <w:pPr>
+        <w:ind w:left="6120" w:hanging="360"/>
+      </w:pPr>
+      <w:rPr>
+        <w:rFonts w:ascii="Wingdings" w:hAnsi="Wingdings" w:hint="default"/>
+      </w:rPr>
+    </w:lvl>
+  </w:abstractNum>
+  <w:abstractNum w:abstractNumId="1">
+    <w:nsid w:val="155642D5"/>
+    <w:multiLevelType w:val="hybridMultilevel"/>
+    <w:tmpl w:val="36B2DA9E"/>
+    <w:lvl w:ilvl="0" w:tplc="0C0A0003">
+      <w:start w:val="1"/>
+      <w:numFmt w:val="bullet"/>
+      <w:lvlText w:val="o"/>
+      <w:lvlJc w:val="left"/>
+      <w:pPr>
+        <w:ind w:left="360" w:hanging="360"/>
+      </w:pPr>
+      <w:rPr>
+        <w:rFonts w:ascii="Courier New" w:hAnsi="Courier New" w:cs="Courier New" w:hint="default"/>
+      </w:rPr>
+    </w:lvl>
+    <w:lvl w:ilvl="1" w:tplc="0C0A0003">
+      <w:start w:val="1"/>
+      <w:numFmt w:val="bullet"/>
+      <w:lvlText w:val="o"/>
+      <w:lvlJc w:val="left"/>
+      <w:pPr>
+        <w:ind w:left="1080" w:hanging="360"/>
+      </w:pPr>
+      <w:rPr>
+        <w:rFonts w:ascii="Courier New" w:hAnsi="Courier New" w:cs="Courier New" w:hint="default"/>
+      </w:rPr>
+    </w:lvl>
+    <w:lvl w:ilvl="2" w:tplc="0C0A0005" w:tentative="1">
+      <w:start w:val="1"/>
+      <w:numFmt w:val="bullet"/>
+      <w:lvlText w:val=""/>
+      <w:lvlJc w:val="left"/>
+      <w:pPr>
+        <w:ind w:left="1800" w:hanging="360"/>
+      </w:pPr>
+      <w:rPr>
+        <w:rFonts w:ascii="Wingdings" w:hAnsi="Wingdings" w:hint="default"/>
+      </w:rPr>
+    </w:lvl>
+    <w:lvl w:ilvl="3" w:tplc="0C0A0001" w:tentative="1">
+      <w:start w:val="1"/>
+      <w:numFmt w:val="bullet"/>
+      <w:lvlText w:val=""/>
+      <w:lvlJc w:val="left"/>
+      <w:pPr>
+        <w:ind w:left="2520" w:hanging="360"/>
+      </w:pPr>
+      <w:rPr>
+        <w:rFonts w:ascii="Symbol" w:hAnsi="Symbol" w:hint="default"/>
+      </w:rPr>
+    </w:lvl>
+    <w:lvl w:ilvl="4" w:tplc="0C0A0003" w:tentative="1">
+      <w:start w:val="1"/>
+      <w:numFmt w:val="bullet"/>
+      <w:lvlText w:val="o"/>
+      <w:lvlJc w:val="left"/>
+      <w:pPr>
+        <w:ind w:left="3240" w:hanging="360"/>
+      </w:pPr>
+      <w:rPr>
+        <w:rFonts w:ascii="Courier New" w:hAnsi="Courier New" w:cs="Courier New" w:hint="default"/>
+      </w:rPr>
+    </w:lvl>
+    <w:lvl w:ilvl="5" w:tplc="0C0A0005" w:tentative="1">
+      <w:start w:val="1"/>
+      <w:numFmt w:val="bullet"/>
+      <w:lvlText w:val=""/>
+      <w:lvlJc w:val="left"/>
+      <w:pPr>
+        <w:ind w:left="3960" w:hanging="360"/>
+      </w:pPr>
+      <w:rPr>
+        <w:rFonts w:ascii="Wingdings" w:hAnsi="Wingdings" w:hint="default"/>
+      </w:rPr>
+    </w:lvl>
+    <w:lvl w:ilvl="6" w:tplc="0C0A0001" w:tentative="1">
+      <w:start w:val="1"/>
+      <w:numFmt w:val="bullet"/>
+      <w:lvlText w:val=""/>
+      <w:lvlJc w:val="left"/>
+      <w:pPr>
+        <w:ind w:left="4680" w:hanging="360"/>
+      </w:pPr>
+      <w:rPr>
+        <w:rFonts w:ascii="Symbol" w:hAnsi="Symbol" w:hint="default"/>
+      </w:rPr>
+    </w:lvl>
+    <w:lvl w:ilvl="7" w:tplc="0C0A0003" w:tentative="1">
+      <w:start w:val="1"/>
+      <w:numFmt w:val="bullet"/>
+      <w:lvlText w:val="o"/>
+      <w:lvlJc w:val="left"/>
+      <w:pPr>
+        <w:ind w:left="5400" w:hanging="360"/>
+      </w:pPr>
+      <w:rPr>
+        <w:rFonts w:ascii="Courier New" w:hAnsi="Courier New" w:cs="Courier New" w:hint="default"/>
+      </w:rPr>
+    </w:lvl>
+    <w:lvl w:ilvl="8" w:tplc="0C0A0005" w:tentative="1">
+      <w:start w:val="1"/>
+      <w:numFmt w:val="bullet"/>
+      <w:lvlText w:val=""/>
+      <w:lvlJc w:val="left"/>
+      <w:pPr>
+        <w:ind w:left="6120" w:hanging="360"/>
+      </w:pPr>
+      <w:rPr>
+        <w:rFonts w:ascii="Wingdings" w:hAnsi="Wingdings" w:hint="default"/>
+      </w:rPr>
+    </w:lvl>
+  </w:abstractNum>
+  <w:abstractNum w:abstractNumId="2">
+    <w:nsid w:val="230B12B7"/>
+    <w:multiLevelType w:val="hybridMultilevel"/>
+    <w:tmpl w:val="17F69290"/>
+    <w:lvl w:ilvl="0" w:tplc="0C0A0001">
+      <w:start w:val="1"/>
+      <w:numFmt w:val="bullet"/>
+      <w:lvlText w:val=""/>
+      <w:lvlJc w:val="left"/>
+      <w:pPr>
+        <w:ind w:left="360" w:hanging="360"/>
+      </w:pPr>
+      <w:rPr>
+        <w:rFonts w:ascii="Symbol" w:hAnsi="Symbol" w:hint="default"/>
+      </w:rPr>
+    </w:lvl>
+    <w:lvl w:ilvl="1" w:tplc="0C0A0003">
+      <w:start w:val="1"/>
+      <w:numFmt w:val="bullet"/>
+      <w:lvlText w:val="o"/>
+      <w:lvlJc w:val="left"/>
+      <w:pPr>
+        <w:ind w:left="1080" w:hanging="360"/>
+      </w:pPr>
+      <w:rPr>
+        <w:rFonts w:ascii="Courier New" w:hAnsi="Courier New" w:cs="Courier New" w:hint="default"/>
+      </w:rPr>
+    </w:lvl>
+    <w:lvl w:ilvl="2" w:tplc="0C0A0005">
+      <w:start w:val="1"/>
+      <w:numFmt w:val="bullet"/>
+      <w:lvlText w:val=""/>
+      <w:lvlJc w:val="left"/>
+      <w:pPr>
+        <w:ind w:left="1800" w:hanging="360"/>
+      </w:pPr>
+      <w:rPr>
+        <w:rFonts w:ascii="Wingdings" w:hAnsi="Wingdings" w:hint="default"/>
+      </w:rPr>
+    </w:lvl>
+    <w:lvl w:ilvl="3" w:tplc="0C0A0001">
+      <w:start w:val="1"/>
+      <w:numFmt w:val="bullet"/>
+      <w:lvlText w:val=""/>
+      <w:lvlJc w:val="left"/>
+      <w:pPr>
+        <w:ind w:left="2520" w:hanging="360"/>
+      </w:pPr>
+      <w:rPr>
+        <w:rFonts w:ascii="Symbol" w:hAnsi="Symbol" w:hint="default"/>
+      </w:rPr>
+    </w:lvl>
+    <w:lvl w:ilvl="4" w:tplc="0C0A0003" w:tentative="1">
+      <w:start w:val="1"/>
+      <w:numFmt w:val="bullet"/>
+      <w:lvlText w:val="o"/>
+      <w:lvlJc w:val="left"/>
+      <w:pPr>
+        <w:ind w:left="3240" w:hanging="360"/>
+      </w:pPr>
+      <w:rPr>
+        <w:rFonts w:ascii="Courier New" w:hAnsi="Courier New" w:cs="Courier New" w:hint="default"/>
+      </w:rPr>
+    </w:lvl>
+    <w:lvl w:ilvl="5" w:tplc="0C0A0005" w:tentative="1">
+      <w:start w:val="1"/>
+      <w:numFmt w:val="bullet"/>
+      <w:lvlText w:val=""/>
+      <w:lvlJc w:val="left"/>
+      <w:pPr>
+        <w:ind w:left="3960" w:hanging="360"/>
+      </w:pPr>
+      <w:rPr>
+        <w:rFonts w:ascii="Wingdings" w:hAnsi="Wingdings" w:hint="default"/>
+      </w:rPr>
+    </w:lvl>
+    <w:lvl w:ilvl="6" w:tplc="0C0A0001" w:tentative="1">
+      <w:start w:val="1"/>
+      <w:numFmt w:val="bullet"/>
+      <w:lvlText w:val=""/>
+      <w:lvlJc w:val="left"/>
+      <w:pPr>
+        <w:ind w:left="4680" w:hanging="360"/>
+      </w:pPr>
+      <w:rPr>
+        <w:rFonts w:ascii="Symbol" w:hAnsi="Symbol" w:hint="default"/>
+      </w:rPr>
+    </w:lvl>
+    <w:lvl w:ilvl="7" w:tplc="0C0A0003" w:tentative="1">
+      <w:start w:val="1"/>
+      <w:numFmt w:val="bullet"/>
+      <w:lvlText w:val="o"/>
+      <w:lvlJc w:val="left"/>
+      <w:pPr>
+        <w:ind w:left="5400" w:hanging="360"/>
+      </w:pPr>
+      <w:rPr>
+        <w:rFonts w:ascii="Courier New" w:hAnsi="Courier New" w:cs="Courier New" w:hint="default"/>
+      </w:rPr>
+    </w:lvl>
+    <w:lvl w:ilvl="8" w:tplc="0C0A0005" w:tentative="1">
+      <w:start w:val="1"/>
+      <w:numFmt w:val="bullet"/>
+      <w:lvlText w:val=""/>
+      <w:lvlJc w:val="left"/>
+      <w:pPr>
+        <w:ind w:left="6120" w:hanging="360"/>
+      </w:pPr>
+      <w:rPr>
+        <w:rFonts w:ascii="Wingdings" w:hAnsi="Wingdings" w:hint="default"/>
+      </w:rPr>
+    </w:lvl>
+  </w:abstractNum>
+  <w:abstractNum w:abstractNumId="3">
     <w:nsid w:val="2EEB1765"/>
     <w:multiLevelType w:val="hybridMultilevel"/>
     <w:tmpl w:val="43FEF054"/>
@@ -1841,7 +4523,7 @@
       </w:rPr>
     </w:lvl>
   </w:abstractNum>
-  <w:abstractNum w:abstractNumId="1">
+  <w:abstractNum w:abstractNumId="4">
     <w:nsid w:val="31F9636F"/>
     <w:multiLevelType w:val="hybridMultilevel"/>
     <w:tmpl w:val="2278AF44"/>
@@ -1930,7 +4612,120 @@
       </w:pPr>
     </w:lvl>
   </w:abstractNum>
-  <w:abstractNum w:abstractNumId="2">
+  <w:abstractNum w:abstractNumId="5">
+    <w:nsid w:val="449A192D"/>
+    <w:multiLevelType w:val="hybridMultilevel"/>
+    <w:tmpl w:val="AC3A98AA"/>
+    <w:lvl w:ilvl="0" w:tplc="0C0A0001">
+      <w:start w:val="1"/>
+      <w:numFmt w:val="bullet"/>
+      <w:lvlText w:val=""/>
+      <w:lvlJc w:val="left"/>
+      <w:pPr>
+        <w:ind w:left="360" w:hanging="360"/>
+      </w:pPr>
+      <w:rPr>
+        <w:rFonts w:ascii="Symbol" w:hAnsi="Symbol" w:hint="default"/>
+      </w:rPr>
+    </w:lvl>
+    <w:lvl w:ilvl="1" w:tplc="0C0A0003">
+      <w:start w:val="1"/>
+      <w:numFmt w:val="bullet"/>
+      <w:lvlText w:val="o"/>
+      <w:lvlJc w:val="left"/>
+      <w:pPr>
+        <w:ind w:left="1080" w:hanging="360"/>
+      </w:pPr>
+      <w:rPr>
+        <w:rFonts w:ascii="Courier New" w:hAnsi="Courier New" w:cs="Courier New" w:hint="default"/>
+      </w:rPr>
+    </w:lvl>
+    <w:lvl w:ilvl="2" w:tplc="0C0A0005">
+      <w:start w:val="1"/>
+      <w:numFmt w:val="bullet"/>
+      <w:lvlText w:val=""/>
+      <w:lvlJc w:val="left"/>
+      <w:pPr>
+        <w:ind w:left="1800" w:hanging="360"/>
+      </w:pPr>
+      <w:rPr>
+        <w:rFonts w:ascii="Wingdings" w:hAnsi="Wingdings" w:hint="default"/>
+      </w:rPr>
+    </w:lvl>
+    <w:lvl w:ilvl="3" w:tplc="0C0A0001" w:tentative="1">
+      <w:start w:val="1"/>
+      <w:numFmt w:val="bullet"/>
+      <w:lvlText w:val=""/>
+      <w:lvlJc w:val="left"/>
+      <w:pPr>
+        <w:ind w:left="2520" w:hanging="360"/>
+      </w:pPr>
+      <w:rPr>
+        <w:rFonts w:ascii="Symbol" w:hAnsi="Symbol" w:hint="default"/>
+      </w:rPr>
+    </w:lvl>
+    <w:lvl w:ilvl="4" w:tplc="0C0A0003" w:tentative="1">
+      <w:start w:val="1"/>
+      <w:numFmt w:val="bullet"/>
+      <w:lvlText w:val="o"/>
+      <w:lvlJc w:val="left"/>
+      <w:pPr>
+        <w:ind w:left="3240" w:hanging="360"/>
+      </w:pPr>
+      <w:rPr>
+        <w:rFonts w:ascii="Courier New" w:hAnsi="Courier New" w:cs="Courier New" w:hint="default"/>
+      </w:rPr>
+    </w:lvl>
+    <w:lvl w:ilvl="5" w:tplc="0C0A0005" w:tentative="1">
+      <w:start w:val="1"/>
+      <w:numFmt w:val="bullet"/>
+      <w:lvlText w:val=""/>
+      <w:lvlJc w:val="left"/>
+      <w:pPr>
+        <w:ind w:left="3960" w:hanging="360"/>
+      </w:pPr>
+      <w:rPr>
+        <w:rFonts w:ascii="Wingdings" w:hAnsi="Wingdings" w:hint="default"/>
+      </w:rPr>
+    </w:lvl>
+    <w:lvl w:ilvl="6" w:tplc="0C0A0001" w:tentative="1">
+      <w:start w:val="1"/>
+      <w:numFmt w:val="bullet"/>
+      <w:lvlText w:val=""/>
+      <w:lvlJc w:val="left"/>
+      <w:pPr>
+        <w:ind w:left="4680" w:hanging="360"/>
+      </w:pPr>
+      <w:rPr>
+        <w:rFonts w:ascii="Symbol" w:hAnsi="Symbol" w:hint="default"/>
+      </w:rPr>
+    </w:lvl>
+    <w:lvl w:ilvl="7" w:tplc="0C0A0003" w:tentative="1">
+      <w:start w:val="1"/>
+      <w:numFmt w:val="bullet"/>
+      <w:lvlText w:val="o"/>
+      <w:lvlJc w:val="left"/>
+      <w:pPr>
+        <w:ind w:left="5400" w:hanging="360"/>
+      </w:pPr>
+      <w:rPr>
+        <w:rFonts w:ascii="Courier New" w:hAnsi="Courier New" w:cs="Courier New" w:hint="default"/>
+      </w:rPr>
+    </w:lvl>
+    <w:lvl w:ilvl="8" w:tplc="0C0A0005" w:tentative="1">
+      <w:start w:val="1"/>
+      <w:numFmt w:val="bullet"/>
+      <w:lvlText w:val=""/>
+      <w:lvlJc w:val="left"/>
+      <w:pPr>
+        <w:ind w:left="6120" w:hanging="360"/>
+      </w:pPr>
+      <w:rPr>
+        <w:rFonts w:ascii="Wingdings" w:hAnsi="Wingdings" w:hint="default"/>
+      </w:rPr>
+    </w:lvl>
+  </w:abstractNum>
+  <w:abstractNum w:abstractNumId="6">
     <w:nsid w:val="45546042"/>
     <w:multiLevelType w:val="hybridMultilevel"/>
     <w:tmpl w:val="41A838AC"/>
@@ -2043,7 +4838,7 @@
       </w:rPr>
     </w:lvl>
   </w:abstractNum>
-  <w:abstractNum w:abstractNumId="3">
+  <w:abstractNum w:abstractNumId="7">
     <w:nsid w:val="79C70F78"/>
     <w:multiLevelType w:val="hybridMultilevel"/>
     <w:tmpl w:val="9414324A"/>
@@ -2157,16 +4952,28 @@
     </w:lvl>
   </w:abstractNum>
   <w:num w:numId="1">
+    <w:abstractNumId w:val="4"/>
+  </w:num>
+  <w:num w:numId="2">
+    <w:abstractNumId w:val="7"/>
+  </w:num>
+  <w:num w:numId="3">
+    <w:abstractNumId w:val="6"/>
+  </w:num>
+  <w:num w:numId="4">
+    <w:abstractNumId w:val="3"/>
+  </w:num>
+  <w:num w:numId="5">
+    <w:abstractNumId w:val="0"/>
+  </w:num>
+  <w:num w:numId="6">
+    <w:abstractNumId w:val="2"/>
+  </w:num>
+  <w:num w:numId="7">
     <w:abstractNumId w:val="1"/>
   </w:num>
-  <w:num w:numId="2">
-    <w:abstractNumId w:val="3"/>
-  </w:num>
-  <w:num w:numId="3">
-    <w:abstractNumId w:val="2"/>
-  </w:num>
-  <w:num w:numId="4">
-    <w:abstractNumId w:val="0"/>
+  <w:num w:numId="8">
+    <w:abstractNumId w:val="5"/>
   </w:num>
 </w:numbering>
 </file>
@@ -2358,6 +5165,7 @@
   <w:style w:type="character" w:default="1" w:styleId="Fuentedeprrafopredeter">
     <w:name w:val="Default Paragraph Font"/>
     <w:uiPriority w:val="1"/>
+    <w:semiHidden/>
     <w:unhideWhenUsed/>
   </w:style>
   <w:style w:type="table" w:default="1" w:styleId="Tablanormal">
@@ -3060,6 +5868,7 @@
     <w:rsid w:val="00020BAB"/>
     <w:rsid w:val="00522C40"/>
     <w:rsid w:val="005C0D85"/>
+    <w:rsid w:val="009B2C15"/>
   </w:rsids>
   <m:mathPr>
     <m:mathFont m:val="Cambria Math"/>
@@ -3613,7 +6422,7 @@
 </file>
 
 <file path=customXml/itemProps2.xml><?xml version="1.0" encoding="utf-8"?>
-<ds:datastoreItem xmlns:ds="http://schemas.openxmlformats.org/officeDocument/2006/customXml" ds:itemID="{40CCD644-D2CC-4467-A110-C4F9D5231746}">
+<ds:datastoreItem xmlns:ds="http://schemas.openxmlformats.org/officeDocument/2006/customXml" ds:itemID="{506BED4E-BE1A-4757-BED2-DDE90DF6DF5A}">
   <ds:schemaRefs>
     <ds:schemaRef ds:uri="http://schemas.openxmlformats.org/officeDocument/2006/bibliography"/>
   </ds:schemaRefs>

</xml_diff>

<commit_message>
Ejercicios XML Escritura realizados
</commit_message>
<xml_diff>
--- a/ApuntesEVA1.docx
+++ b/ApuntesEVA1.docx
@@ -415,7 +415,7 @@
           <w:r>
             <w:fldChar w:fldCharType="separate"/>
           </w:r>
-          <w:hyperlink w:anchor="_Toc151481612" w:history="1">
+          <w:hyperlink w:anchor="_Toc152166315" w:history="1">
             <w:r>
               <w:rPr>
                 <w:rStyle w:val="Hipervnculo"/>
@@ -442,7 +442,7 @@
                 <w:noProof/>
                 <w:webHidden/>
               </w:rPr>
-              <w:instrText xml:space="preserve"> PAGEREF _Toc151481612 \h </w:instrText>
+              <w:instrText xml:space="preserve"> PAGEREF _Toc152166315 \h </w:instrText>
             </w:r>
             <w:r>
               <w:rPr>
@@ -485,7 +485,7 @@
               <w:lang w:eastAsia="es-ES"/>
             </w:rPr>
           </w:pPr>
-          <w:hyperlink w:anchor="_Toc151481613" w:history="1">
+          <w:hyperlink w:anchor="_Toc152166316" w:history="1">
             <w:r>
               <w:rPr>
                 <w:rStyle w:val="Hipervnculo"/>
@@ -512,7 +512,7 @@
                 <w:noProof/>
                 <w:webHidden/>
               </w:rPr>
-              <w:instrText xml:space="preserve"> PAGEREF _Toc151481613 \h </w:instrText>
+              <w:instrText xml:space="preserve"> PAGEREF _Toc152166316 \h </w:instrText>
             </w:r>
             <w:r>
               <w:rPr>
@@ -555,7 +555,7 @@
               <w:lang w:eastAsia="es-ES"/>
             </w:rPr>
           </w:pPr>
-          <w:hyperlink w:anchor="_Toc151481614" w:history="1">
+          <w:hyperlink w:anchor="_Toc152166317" w:history="1">
             <w:r>
               <w:rPr>
                 <w:rStyle w:val="Hipervnculo"/>
@@ -582,7 +582,7 @@
                 <w:noProof/>
                 <w:webHidden/>
               </w:rPr>
-              <w:instrText xml:space="preserve"> PAGEREF _Toc151481614 \h </w:instrText>
+              <w:instrText xml:space="preserve"> PAGEREF _Toc152166317 \h </w:instrText>
             </w:r>
             <w:r>
               <w:rPr>
@@ -625,7 +625,7 @@
               <w:lang w:eastAsia="es-ES"/>
             </w:rPr>
           </w:pPr>
-          <w:hyperlink w:anchor="_Toc151481615" w:history="1">
+          <w:hyperlink w:anchor="_Toc152166318" w:history="1">
             <w:r>
               <w:rPr>
                 <w:rStyle w:val="Hipervnculo"/>
@@ -652,7 +652,7 @@
                 <w:noProof/>
                 <w:webHidden/>
               </w:rPr>
-              <w:instrText xml:space="preserve"> PAGEREF _Toc151481615 \h </w:instrText>
+              <w:instrText xml:space="preserve"> PAGEREF _Toc152166318 \h </w:instrText>
             </w:r>
             <w:r>
               <w:rPr>
@@ -695,7 +695,7 @@
               <w:lang w:eastAsia="es-ES"/>
             </w:rPr>
           </w:pPr>
-          <w:hyperlink w:anchor="_Toc151481616" w:history="1">
+          <w:hyperlink w:anchor="_Toc152166319" w:history="1">
             <w:r>
               <w:rPr>
                 <w:rStyle w:val="Hipervnculo"/>
@@ -722,7 +722,7 @@
                 <w:noProof/>
                 <w:webHidden/>
               </w:rPr>
-              <w:instrText xml:space="preserve"> PAGEREF _Toc151481616 \h </w:instrText>
+              <w:instrText xml:space="preserve"> PAGEREF _Toc152166319 \h </w:instrText>
             </w:r>
             <w:r>
               <w:rPr>
@@ -765,7 +765,7 @@
               <w:lang w:eastAsia="es-ES"/>
             </w:rPr>
           </w:pPr>
-          <w:hyperlink w:anchor="_Toc151481617" w:history="1">
+          <w:hyperlink w:anchor="_Toc152166320" w:history="1">
             <w:r>
               <w:rPr>
                 <w:rStyle w:val="Hipervnculo"/>
@@ -792,7 +792,7 @@
                 <w:noProof/>
                 <w:webHidden/>
               </w:rPr>
-              <w:instrText xml:space="preserve"> PAGEREF _Toc151481617 \h </w:instrText>
+              <w:instrText xml:space="preserve"> PAGEREF _Toc152166320 \h </w:instrText>
             </w:r>
             <w:r>
               <w:rPr>
@@ -835,7 +835,7 @@
               <w:lang w:eastAsia="es-ES"/>
             </w:rPr>
           </w:pPr>
-          <w:hyperlink w:anchor="_Toc151481618" w:history="1">
+          <w:hyperlink w:anchor="_Toc152166321" w:history="1">
             <w:r>
               <w:rPr>
                 <w:rStyle w:val="Hipervnculo"/>
@@ -862,7 +862,7 @@
                 <w:noProof/>
                 <w:webHidden/>
               </w:rPr>
-              <w:instrText xml:space="preserve"> PAGEREF _Toc151481618 \h </w:instrText>
+              <w:instrText xml:space="preserve"> PAGEREF _Toc152166321 \h </w:instrText>
             </w:r>
             <w:r>
               <w:rPr>
@@ -905,7 +905,7 @@
               <w:lang w:eastAsia="es-ES"/>
             </w:rPr>
           </w:pPr>
-          <w:hyperlink w:anchor="_Toc151481619" w:history="1">
+          <w:hyperlink w:anchor="_Toc152166322" w:history="1">
             <w:r>
               <w:rPr>
                 <w:rStyle w:val="Hipervnculo"/>
@@ -932,7 +932,7 @@
                 <w:noProof/>
                 <w:webHidden/>
               </w:rPr>
-              <w:instrText xml:space="preserve"> PAGEREF _Toc151481619 \h </w:instrText>
+              <w:instrText xml:space="preserve"> PAGEREF _Toc152166322 \h </w:instrText>
             </w:r>
             <w:r>
               <w:rPr>
@@ -975,7 +975,7 @@
               <w:lang w:eastAsia="es-ES"/>
             </w:rPr>
           </w:pPr>
-          <w:hyperlink w:anchor="_Toc151481620" w:history="1">
+          <w:hyperlink w:anchor="_Toc152166323" w:history="1">
             <w:r>
               <w:rPr>
                 <w:rStyle w:val="Hipervnculo"/>
@@ -1002,7 +1002,7 @@
                 <w:noProof/>
                 <w:webHidden/>
               </w:rPr>
-              <w:instrText xml:space="preserve"> PAGEREF _Toc151481620 \h </w:instrText>
+              <w:instrText xml:space="preserve"> PAGEREF _Toc152166323 \h </w:instrText>
             </w:r>
             <w:r>
               <w:rPr>
@@ -1045,27 +1045,27 @@
               <w:lang w:eastAsia="es-ES"/>
             </w:rPr>
           </w:pPr>
-          <w:hyperlink w:anchor="_Toc151481621" w:history="1">
+          <w:hyperlink w:anchor="_Toc152166324" w:history="1">
             <w:r>
               <w:rPr>
                 <w:rStyle w:val="Hipervnculo"/>
                 <w:noProof/>
               </w:rPr>
-              <w:t>ACCESO ALEATOR</w:t>
+              <w:t>ACCESO ALEATORIO FICHE</w:t>
             </w:r>
             <w:r>
               <w:rPr>
                 <w:rStyle w:val="Hipervnculo"/>
                 <w:noProof/>
               </w:rPr>
-              <w:t>I</w:t>
+              <w:t>R</w:t>
             </w:r>
             <w:r>
               <w:rPr>
                 <w:rStyle w:val="Hipervnculo"/>
                 <w:noProof/>
               </w:rPr>
-              <w:t>O FICHEROS</w:t>
+              <w:t>OS</w:t>
             </w:r>
             <w:r>
               <w:rPr>
@@ -1086,7 +1086,7 @@
                 <w:noProof/>
                 <w:webHidden/>
               </w:rPr>
-              <w:instrText xml:space="preserve"> PAGEREF _Toc151481621 \h </w:instrText>
+              <w:instrText xml:space="preserve"> PAGEREF _Toc152166324 \h </w:instrText>
             </w:r>
             <w:r>
               <w:rPr>
@@ -1145,7 +1145,7 @@
           <w:sz w:val="36"/>
         </w:rPr>
       </w:pPr>
-      <w:bookmarkStart w:id="0" w:name="_Toc151481612"/>
+      <w:bookmarkStart w:id="0" w:name="_Toc152166315"/>
       <w:r>
         <w:rPr>
           <w:sz w:val="36"/>
@@ -1329,7 +1329,7 @@
           <w:sz w:val="36"/>
         </w:rPr>
       </w:pPr>
-      <w:bookmarkStart w:id="1" w:name="_Toc151481613"/>
+      <w:bookmarkStart w:id="1" w:name="_Toc152166316"/>
       <w:r>
         <w:rPr>
           <w:sz w:val="36"/>
@@ -2082,7 +2082,7 @@
         </w:pBdr>
         <w:jc w:val="center"/>
       </w:pPr>
-      <w:bookmarkStart w:id="2" w:name="_Toc151481614"/>
+      <w:bookmarkStart w:id="2" w:name="_Toc152166317"/>
       <w:r>
         <w:lastRenderedPageBreak/>
         <w:t>FLUJO O STREAM</w:t>
@@ -3286,7 +3286,7 @@
         </w:pBdr>
         <w:jc w:val="center"/>
       </w:pPr>
-      <w:bookmarkStart w:id="3" w:name="_Toc151481615"/>
+      <w:bookmarkStart w:id="3" w:name="_Toc152166318"/>
       <w:r>
         <w:t>ACCESO A FICHEROS</w:t>
       </w:r>
@@ -3671,7 +3671,7 @@
         </w:pBdr>
         <w:jc w:val="center"/>
       </w:pPr>
-      <w:bookmarkStart w:id="4" w:name="_Toc151481616"/>
+      <w:bookmarkStart w:id="4" w:name="_Toc152166319"/>
       <w:r>
         <w:t>OPERACIONES SOBRE FICHEROS</w:t>
       </w:r>
@@ -3814,7 +3814,7 @@
         </w:pBdr>
         <w:jc w:val="center"/>
       </w:pPr>
-      <w:bookmarkStart w:id="5" w:name="_Toc151481617"/>
+      <w:bookmarkStart w:id="5" w:name="_Toc152166320"/>
       <w:r>
         <w:t>OPERACIONES SOBRE REGISTROS DE UN FICHERO</w:t>
       </w:r>
@@ -4143,7 +4143,7 @@
         </w:pBdr>
         <w:jc w:val="center"/>
       </w:pPr>
-      <w:bookmarkStart w:id="6" w:name="_Toc151481618"/>
+      <w:bookmarkStart w:id="6" w:name="_Toc152166321"/>
       <w:r>
         <w:t>CLASES PARA LA GESTIÓN DE STREAM DE DATOS</w:t>
       </w:r>
@@ -4971,7 +4971,7 @@
         </w:pBdr>
         <w:jc w:val="center"/>
       </w:pPr>
-      <w:bookmarkStart w:id="7" w:name="_Toc151481619"/>
+      <w:bookmarkStart w:id="7" w:name="_Toc152166322"/>
       <w:r>
         <w:t>FICHEROS BINARIOS</w:t>
       </w:r>
@@ -6032,7 +6032,7 @@
         </w:pBdr>
         <w:jc w:val="center"/>
       </w:pPr>
-      <w:bookmarkStart w:id="8" w:name="_Toc151481620"/>
+      <w:bookmarkStart w:id="8" w:name="_Toc152166323"/>
       <w:r>
         <w:t>OBJETOS EN FICHEROS BINARIOS</w:t>
       </w:r>
@@ -6333,7 +6333,7 @@
         </w:pBdr>
         <w:jc w:val="center"/>
       </w:pPr>
-      <w:bookmarkStart w:id="9" w:name="_Toc151481621"/>
+      <w:bookmarkStart w:id="9" w:name="_Toc152166324"/>
       <w:r>
         <w:t>ACCESO ALEATORIO FICHEROS</w:t>
       </w:r>
@@ -6759,12 +6759,770 @@
     </w:p>
     <w:p>
       <w:pPr>
-        <w:pStyle w:val="Prrafodelista"/>
-        <w:ind w:left="1800"/>
+        <w:pStyle w:val="Ttulo1"/>
+        <w:pBdr>
+          <w:bottom w:val="single" w:sz="4" w:space="1" w:color="auto"/>
+        </w:pBdr>
+        <w:jc w:val="center"/>
+        <w:rPr>
+          <w:sz w:val="36"/>
+        </w:rPr>
+      </w:pPr>
+      <w:r>
+        <w:rPr>
+          <w:sz w:val="36"/>
+        </w:rPr>
+        <w:t>FICHEROS XML</w:t>
+      </w:r>
+    </w:p>
+    <w:p>
+      <w:pPr>
         <w:rPr>
           <w:u w:val="single"/>
         </w:rPr>
       </w:pPr>
+    </w:p>
+    <w:p>
+      <w:pPr>
+        <w:pStyle w:val="Prrafodelista"/>
+        <w:numPr>
+          <w:ilvl w:val="0"/>
+          <w:numId w:val="14"/>
+        </w:numPr>
+        <w:rPr>
+          <w:u w:val="single"/>
+        </w:rPr>
+      </w:pPr>
+      <w:r>
+        <w:t>XML es un metalenguaje no es un lenguaje de programación que permite estructurar y jerarquizar la información describiendo los contenidos dentro del propio documento.</w:t>
+      </w:r>
+    </w:p>
+    <w:p>
+      <w:pPr>
+        <w:pStyle w:val="Prrafodelista"/>
+        <w:numPr>
+          <w:ilvl w:val="0"/>
+          <w:numId w:val="14"/>
+        </w:numPr>
+        <w:rPr>
+          <w:u w:val="single"/>
+        </w:rPr>
+      </w:pPr>
+      <w:r>
+        <w:t>Los ficheros XML son ficheros de texto que tienen unas marcas especiales utilizadas para delimitar la estructura del documento</w:t>
+      </w:r>
+      <w:r>
+        <w:t xml:space="preserve">, de tal manera que cada </w:t>
+      </w:r>
+      <w:r>
+        <w:t>etiqueta</w:t>
+      </w:r>
+      <w:r>
+        <w:t xml:space="preserve"> irá delimitada por los símbolos antes &lt; y &gt;</w:t>
+      </w:r>
+      <w:r>
+        <w:t xml:space="preserve"> y tendrá un nombre &lt;nombre&gt;</w:t>
+      </w:r>
+      <w:r>
+        <w:t>.</w:t>
+      </w:r>
+      <w:r>
+        <w:t xml:space="preserve"> Además podrá contener o no una serie de atributos.</w:t>
+      </w:r>
+    </w:p>
+    <w:p>
+      <w:pPr>
+        <w:pStyle w:val="Prrafodelista"/>
+        <w:numPr>
+          <w:ilvl w:val="0"/>
+          <w:numId w:val="14"/>
+        </w:numPr>
+        <w:rPr>
+          <w:u w:val="single"/>
+        </w:rPr>
+      </w:pPr>
+      <w:r>
+        <w:t>Se pueden usar para:</w:t>
+      </w:r>
+    </w:p>
+    <w:p>
+      <w:pPr>
+        <w:pStyle w:val="Prrafodelista"/>
+        <w:numPr>
+          <w:ilvl w:val="1"/>
+          <w:numId w:val="14"/>
+        </w:numPr>
+        <w:rPr>
+          <w:u w:val="single"/>
+        </w:rPr>
+      </w:pPr>
+      <w:r>
+        <w:t xml:space="preserve">Proporcionar datos a una base de datos. </w:t>
+      </w:r>
+    </w:p>
+    <w:p>
+      <w:pPr>
+        <w:pStyle w:val="Prrafodelista"/>
+        <w:numPr>
+          <w:ilvl w:val="1"/>
+          <w:numId w:val="14"/>
+        </w:numPr>
+        <w:rPr>
+          <w:u w:val="single"/>
+        </w:rPr>
+      </w:pPr>
+      <w:r>
+        <w:t>Almacenar copias de parte del contenido de una base de datos.</w:t>
+      </w:r>
+    </w:p>
+    <w:p>
+      <w:pPr>
+        <w:pStyle w:val="Prrafodelista"/>
+        <w:numPr>
+          <w:ilvl w:val="1"/>
+          <w:numId w:val="14"/>
+        </w:numPr>
+        <w:rPr>
+          <w:u w:val="single"/>
+        </w:rPr>
+      </w:pPr>
+      <w:r>
+        <w:t>Ficheros de configuración de algunos programas.</w:t>
+      </w:r>
+    </w:p>
+    <w:p>
+      <w:pPr>
+        <w:pStyle w:val="Prrafodelista"/>
+        <w:numPr>
+          <w:ilvl w:val="1"/>
+          <w:numId w:val="14"/>
+        </w:numPr>
+        <w:rPr>
+          <w:u w:val="single"/>
+        </w:rPr>
+      </w:pPr>
+      <w:r>
+        <w:t xml:space="preserve">Protocolo </w:t>
+      </w:r>
+      <w:proofErr w:type="gramStart"/>
+      <w:r>
+        <w:t>SOAP</w:t>
+      </w:r>
+      <w:r>
+        <w:t>(</w:t>
+      </w:r>
+      <w:proofErr w:type="gramEnd"/>
+      <w:r>
+        <w:t xml:space="preserve">Simple </w:t>
+      </w:r>
+      <w:proofErr w:type="spellStart"/>
+      <w:r>
+        <w:t>Object</w:t>
+      </w:r>
+      <w:proofErr w:type="spellEnd"/>
+      <w:r>
+        <w:t xml:space="preserve"> Access </w:t>
+      </w:r>
+      <w:proofErr w:type="spellStart"/>
+      <w:r>
+        <w:t>Protocol</w:t>
+      </w:r>
+      <w:proofErr w:type="spellEnd"/>
+      <w:r>
+        <w:t>)</w:t>
+      </w:r>
+      <w:r>
+        <w:t>, sirve para gestionar servidores en modo remoto.</w:t>
+      </w:r>
+    </w:p>
+    <w:p>
+      <w:pPr>
+        <w:pStyle w:val="Prrafodelista"/>
+        <w:numPr>
+          <w:ilvl w:val="0"/>
+          <w:numId w:val="14"/>
+        </w:numPr>
+        <w:rPr>
+          <w:u w:val="single"/>
+        </w:rPr>
+      </w:pPr>
+      <w:r>
+        <w:t>Para leer los ficheros XML en java y acceder a su contenido se usan:</w:t>
+      </w:r>
+    </w:p>
+    <w:p>
+      <w:pPr>
+        <w:pStyle w:val="Prrafodelista"/>
+        <w:numPr>
+          <w:ilvl w:val="1"/>
+          <w:numId w:val="14"/>
+        </w:numPr>
+        <w:rPr>
+          <w:u w:val="single"/>
+        </w:rPr>
+      </w:pPr>
+      <w:r>
+        <w:t>Procesadores XML (</w:t>
+      </w:r>
+      <w:proofErr w:type="spellStart"/>
+      <w:r>
+        <w:t>Parsers</w:t>
+      </w:r>
+      <w:proofErr w:type="spellEnd"/>
+      <w:r>
+        <w:t>): son independientes al del lenguaje de programación.</w:t>
+      </w:r>
+    </w:p>
+    <w:p>
+      <w:pPr>
+        <w:pStyle w:val="Prrafodelista"/>
+        <w:numPr>
+          <w:ilvl w:val="2"/>
+          <w:numId w:val="14"/>
+        </w:numPr>
+        <w:rPr>
+          <w:u w:val="single"/>
+        </w:rPr>
+      </w:pPr>
+      <w:r>
+        <w:t>DOM</w:t>
+      </w:r>
+      <w:r>
+        <w:t xml:space="preserve"> (</w:t>
+      </w:r>
+      <w:proofErr w:type="spellStart"/>
+      <w:r>
+        <w:t>Document</w:t>
+      </w:r>
+      <w:proofErr w:type="spellEnd"/>
+      <w:r>
+        <w:t xml:space="preserve"> </w:t>
+      </w:r>
+      <w:proofErr w:type="spellStart"/>
+      <w:r>
+        <w:t>Object</w:t>
+      </w:r>
+      <w:proofErr w:type="spellEnd"/>
+      <w:r>
+        <w:t xml:space="preserve"> </w:t>
+      </w:r>
+      <w:proofErr w:type="spellStart"/>
+      <w:r>
+        <w:t>Model</w:t>
+      </w:r>
+      <w:proofErr w:type="spellEnd"/>
+      <w:r>
+        <w:t>): se almacena toda la estructura del documento en memoria en forma de árbol</w:t>
+      </w:r>
+      <w:r>
+        <w:t>, es decir, con nodos padre, nodos hijos y nodos finales</w:t>
+      </w:r>
+      <w:r>
+        <w:t>. Una vez creado el árbol, se recorrerán los diferentes nodos y se verá a que tipo pertenece cada uno.</w:t>
+      </w:r>
+      <w:r>
+        <w:t xml:space="preserve"> Este procesamiento de la información requiere el uso de mucha memoria y tiempo sobre todo cuando los ficheros XML son grandes.</w:t>
+      </w:r>
+    </w:p>
+    <w:p>
+      <w:pPr>
+        <w:pStyle w:val="Prrafodelista"/>
+        <w:numPr>
+          <w:ilvl w:val="2"/>
+          <w:numId w:val="14"/>
+        </w:numPr>
+        <w:rPr>
+          <w:u w:val="single"/>
+        </w:rPr>
+      </w:pPr>
+      <w:r>
+        <w:t xml:space="preserve">SAX(Simple API </w:t>
+      </w:r>
+      <w:proofErr w:type="spellStart"/>
+      <w:r>
+        <w:t>for</w:t>
+      </w:r>
+      <w:proofErr w:type="spellEnd"/>
+      <w:r>
+        <w:t xml:space="preserve"> XML): </w:t>
+      </w:r>
+      <w:r>
+        <w:t>se lee el fichero XML de forma secuencial y se produce una serie de eventos</w:t>
+      </w:r>
+      <w:r>
+        <w:t xml:space="preserve"> en función de la lectura:</w:t>
+      </w:r>
+    </w:p>
+    <w:p>
+      <w:pPr>
+        <w:pStyle w:val="Prrafodelista"/>
+        <w:numPr>
+          <w:ilvl w:val="3"/>
+          <w:numId w:val="14"/>
+        </w:numPr>
+        <w:rPr>
+          <w:u w:val="single"/>
+        </w:rPr>
+      </w:pPr>
+      <w:r>
+        <w:t>Inicio y fin del documento</w:t>
+      </w:r>
+    </w:p>
+    <w:p>
+      <w:pPr>
+        <w:pStyle w:val="Prrafodelista"/>
+        <w:numPr>
+          <w:ilvl w:val="3"/>
+          <w:numId w:val="14"/>
+        </w:numPr>
+        <w:rPr>
+          <w:u w:val="single"/>
+        </w:rPr>
+      </w:pPr>
+      <w:r>
+        <w:t>Inicio y fin de la etiqueta</w:t>
+      </w:r>
+    </w:p>
+    <w:p>
+      <w:pPr>
+        <w:pStyle w:val="Prrafodelista"/>
+        <w:numPr>
+          <w:ilvl w:val="3"/>
+          <w:numId w:val="14"/>
+        </w:numPr>
+        <w:rPr>
+          <w:u w:val="single"/>
+        </w:rPr>
+      </w:pPr>
+      <w:r>
+        <w:t xml:space="preserve"> </w:t>
+      </w:r>
+      <w:r>
+        <w:t>Etc.</w:t>
+      </w:r>
+    </w:p>
+    <w:p>
+      <w:pPr>
+        <w:pStyle w:val="Prrafodelista"/>
+        <w:numPr>
+          <w:ilvl w:val="3"/>
+          <w:numId w:val="14"/>
+        </w:numPr>
+        <w:rPr>
+          <w:u w:val="single"/>
+        </w:rPr>
+      </w:pPr>
+      <w:r>
+        <w:t>Cada evento producido invoca a un método definido por el program</w:t>
+      </w:r>
+      <w:r>
+        <w:t>a</w:t>
+      </w:r>
+      <w:r>
+        <w:t>dor.</w:t>
+      </w:r>
+    </w:p>
+    <w:p>
+      <w:pPr>
+        <w:pStyle w:val="Prrafodelista"/>
+        <w:numPr>
+          <w:ilvl w:val="3"/>
+          <w:numId w:val="14"/>
+        </w:numPr>
+        <w:rPr>
+          <w:u w:val="single"/>
+        </w:rPr>
+      </w:pPr>
+      <w:r>
+        <w:lastRenderedPageBreak/>
+        <w:t>Este procesamiento consume muy poca memoria a diferencia del DOM, pero no se tiene una visión global del documento.</w:t>
+      </w:r>
+    </w:p>
+    <w:p>
+      <w:pPr>
+        <w:pStyle w:val="Ttulo1"/>
+        <w:pBdr>
+          <w:bottom w:val="single" w:sz="4" w:space="1" w:color="auto"/>
+        </w:pBdr>
+        <w:jc w:val="center"/>
+        <w:rPr>
+          <w:sz w:val="36"/>
+          <w:u w:val="single"/>
+        </w:rPr>
+      </w:pPr>
+      <w:r>
+        <w:rPr>
+          <w:sz w:val="36"/>
+        </w:rPr>
+        <w:t>Acceso a los ficheros XML mediante DOM</w:t>
+      </w:r>
+    </w:p>
+    <w:p>
+      <w:pPr>
+        <w:pStyle w:val="Prrafodelista"/>
+        <w:rPr>
+          <w:u w:val="single"/>
+        </w:rPr>
+      </w:pPr>
+    </w:p>
+    <w:p>
+      <w:pPr>
+        <w:pStyle w:val="Prrafodelista"/>
+        <w:numPr>
+          <w:ilvl w:val="0"/>
+          <w:numId w:val="15"/>
+        </w:numPr>
+        <w:rPr>
+          <w:u w:val="single"/>
+        </w:rPr>
+      </w:pPr>
+      <w:r>
+        <w:t>Necesitaremos las clases, interfaces contenidas en</w:t>
+      </w:r>
+      <w:r>
+        <w:t>:</w:t>
+      </w:r>
+    </w:p>
+    <w:p>
+      <w:pPr>
+        <w:pStyle w:val="Prrafodelista"/>
+        <w:numPr>
+          <w:ilvl w:val="1"/>
+          <w:numId w:val="15"/>
+        </w:numPr>
+        <w:rPr>
+          <w:u w:val="single"/>
+        </w:rPr>
+      </w:pPr>
+      <w:r>
+        <w:t xml:space="preserve"> org.w3c.dom</w:t>
+      </w:r>
+      <w:r>
+        <w:t xml:space="preserve"> </w:t>
+      </w:r>
+    </w:p>
+    <w:p>
+      <w:pPr>
+        <w:pStyle w:val="Prrafodelista"/>
+        <w:numPr>
+          <w:ilvl w:val="1"/>
+          <w:numId w:val="15"/>
+        </w:numPr>
+        <w:rPr>
+          <w:u w:val="single"/>
+        </w:rPr>
+      </w:pPr>
+      <w:proofErr w:type="spellStart"/>
+      <w:r>
+        <w:t>javax.xml.parsers</w:t>
+      </w:r>
+      <w:proofErr w:type="spellEnd"/>
+    </w:p>
+    <w:p>
+      <w:pPr>
+        <w:pStyle w:val="Prrafodelista"/>
+        <w:numPr>
+          <w:ilvl w:val="0"/>
+          <w:numId w:val="15"/>
+        </w:numPr>
+        <w:rPr>
+          <w:u w:val="single"/>
+        </w:rPr>
+      </w:pPr>
+      <w:r>
+        <w:t>Estas clases ofrecen métodos para cargar documentos XML desde una fuente de datos y contienen 2 clases fundamentales:</w:t>
+      </w:r>
+    </w:p>
+    <w:p>
+      <w:pPr>
+        <w:pStyle w:val="Prrafodelista"/>
+        <w:numPr>
+          <w:ilvl w:val="1"/>
+          <w:numId w:val="15"/>
+        </w:numPr>
+        <w:rPr>
+          <w:u w:val="single"/>
+        </w:rPr>
+      </w:pPr>
+      <w:proofErr w:type="spellStart"/>
+      <w:r>
+        <w:t>DocumentBuilderFactory</w:t>
+      </w:r>
+      <w:proofErr w:type="spellEnd"/>
+      <w:r>
+        <w:t>.</w:t>
+      </w:r>
+    </w:p>
+    <w:p>
+      <w:pPr>
+        <w:pStyle w:val="Prrafodelista"/>
+        <w:numPr>
+          <w:ilvl w:val="1"/>
+          <w:numId w:val="15"/>
+        </w:numPr>
+        <w:rPr>
+          <w:u w:val="single"/>
+        </w:rPr>
+      </w:pPr>
+      <w:proofErr w:type="spellStart"/>
+      <w:r>
+        <w:t>DocumentBuilder</w:t>
+      </w:r>
+      <w:proofErr w:type="spellEnd"/>
+      <w:r>
+        <w:t>.</w:t>
+      </w:r>
+    </w:p>
+    <w:p>
+      <w:pPr>
+        <w:pStyle w:val="Prrafodelista"/>
+        <w:numPr>
+          <w:ilvl w:val="0"/>
+          <w:numId w:val="15"/>
+        </w:numPr>
+        <w:rPr>
+          <w:u w:val="single"/>
+        </w:rPr>
+      </w:pPr>
+      <w:r>
+        <w:t>DOM no define ningún mecanismo para generar un fichero XML</w:t>
+      </w:r>
+      <w:r>
+        <w:t xml:space="preserve"> a partir de un árbol en memoria</w:t>
+      </w:r>
+      <w:r>
+        <w:t xml:space="preserve"> y para ello se utiliza el paquete</w:t>
+      </w:r>
+      <w:r>
+        <w:t>:</w:t>
+      </w:r>
+    </w:p>
+    <w:p>
+      <w:pPr>
+        <w:pStyle w:val="Prrafodelista"/>
+        <w:numPr>
+          <w:ilvl w:val="1"/>
+          <w:numId w:val="15"/>
+        </w:numPr>
+        <w:rPr>
+          <w:u w:val="single"/>
+        </w:rPr>
+      </w:pPr>
+      <w:proofErr w:type="spellStart"/>
+      <w:r>
+        <w:t>java.xml.transform</w:t>
+      </w:r>
+      <w:proofErr w:type="spellEnd"/>
+      <w:r>
+        <w:t>: Permite especificar una fuente y un resultado</w:t>
+      </w:r>
+      <w:r>
+        <w:t>.</w:t>
+      </w:r>
+    </w:p>
+    <w:p>
+      <w:pPr>
+        <w:pStyle w:val="Prrafodelista"/>
+        <w:numPr>
+          <w:ilvl w:val="0"/>
+          <w:numId w:val="15"/>
+        </w:numPr>
+        <w:rPr>
+          <w:u w:val="single"/>
+        </w:rPr>
+      </w:pPr>
+      <w:r>
+        <w:t>Los programas que usen DOM necesitarán las siguientes interfaces:</w:t>
+      </w:r>
+    </w:p>
+    <w:p>
+      <w:pPr>
+        <w:pStyle w:val="Prrafodelista"/>
+        <w:numPr>
+          <w:ilvl w:val="1"/>
+          <w:numId w:val="15"/>
+        </w:numPr>
+        <w:rPr>
+          <w:u w:val="single"/>
+        </w:rPr>
+      </w:pPr>
+      <w:proofErr w:type="spellStart"/>
+      <w:r>
+        <w:t>Document</w:t>
+      </w:r>
+      <w:proofErr w:type="spellEnd"/>
+      <w:r>
+        <w:t xml:space="preserve">: es un objeto que equivale a un documento </w:t>
+      </w:r>
+      <w:proofErr w:type="spellStart"/>
+      <w:r>
+        <w:t>xml</w:t>
+      </w:r>
+      <w:proofErr w:type="spellEnd"/>
+      <w:r>
+        <w:t xml:space="preserve"> y que permite crear nuevos nodos.</w:t>
+      </w:r>
+    </w:p>
+    <w:p>
+      <w:pPr>
+        <w:pStyle w:val="Prrafodelista"/>
+        <w:numPr>
+          <w:ilvl w:val="1"/>
+          <w:numId w:val="15"/>
+        </w:numPr>
+        <w:rPr>
+          <w:u w:val="single"/>
+        </w:rPr>
+      </w:pPr>
+      <w:proofErr w:type="spellStart"/>
+      <w:r>
+        <w:t>Element</w:t>
+      </w:r>
+      <w:proofErr w:type="spellEnd"/>
+      <w:r>
+        <w:t>: es cada elemento del documento XML. Esta interfaz tendrá propiedades y mét</w:t>
+      </w:r>
+      <w:r>
+        <w:t>o</w:t>
+      </w:r>
+      <w:r>
+        <w:t>dos para manipu</w:t>
+      </w:r>
+      <w:r>
+        <w:t>lar</w:t>
+      </w:r>
+      <w:r>
+        <w:t xml:space="preserve"> los elementos y los atributos de estos.</w:t>
+      </w:r>
+    </w:p>
+    <w:p>
+      <w:pPr>
+        <w:pStyle w:val="Prrafodelista"/>
+        <w:numPr>
+          <w:ilvl w:val="1"/>
+          <w:numId w:val="15"/>
+        </w:numPr>
+        <w:rPr>
+          <w:u w:val="single"/>
+        </w:rPr>
+      </w:pPr>
+      <w:proofErr w:type="spellStart"/>
+      <w:r>
+        <w:t>Node</w:t>
+      </w:r>
+      <w:proofErr w:type="spellEnd"/>
+      <w:r>
+        <w:t>:</w:t>
+      </w:r>
+      <w:r>
+        <w:t xml:space="preserve"> cualquier nodo del documento.</w:t>
+      </w:r>
+    </w:p>
+    <w:p>
+      <w:pPr>
+        <w:pStyle w:val="Prrafodelista"/>
+        <w:numPr>
+          <w:ilvl w:val="1"/>
+          <w:numId w:val="15"/>
+        </w:numPr>
+        <w:rPr>
+          <w:u w:val="single"/>
+        </w:rPr>
+      </w:pPr>
+      <w:proofErr w:type="spellStart"/>
+      <w:r>
+        <w:t>NodeList</w:t>
+      </w:r>
+      <w:proofErr w:type="spellEnd"/>
+      <w:r>
+        <w:t>: que contiene una lista de los nodos hijos de un nodo dado.</w:t>
+      </w:r>
+    </w:p>
+    <w:p>
+      <w:pPr>
+        <w:pStyle w:val="Prrafodelista"/>
+        <w:numPr>
+          <w:ilvl w:val="1"/>
+          <w:numId w:val="15"/>
+        </w:numPr>
+        <w:rPr>
+          <w:u w:val="single"/>
+        </w:rPr>
+      </w:pPr>
+      <w:proofErr w:type="spellStart"/>
+      <w:r>
+        <w:t>Attr</w:t>
+      </w:r>
+      <w:proofErr w:type="spellEnd"/>
+      <w:r>
+        <w:t>: permite acceder a los atributos de un nodo.</w:t>
+      </w:r>
+    </w:p>
+    <w:p>
+      <w:pPr>
+        <w:pStyle w:val="Prrafodelista"/>
+        <w:numPr>
+          <w:ilvl w:val="1"/>
+          <w:numId w:val="15"/>
+        </w:numPr>
+        <w:rPr>
+          <w:u w:val="single"/>
+        </w:rPr>
+      </w:pPr>
+      <w:proofErr w:type="spellStart"/>
+      <w:r>
+        <w:t>Text</w:t>
+      </w:r>
+      <w:proofErr w:type="spellEnd"/>
+      <w:r>
+        <w:t>: son los datos de tipo carácter de un elemento</w:t>
+      </w:r>
+      <w:r>
+        <w:t>.</w:t>
+      </w:r>
+    </w:p>
+    <w:p>
+      <w:pPr>
+        <w:pStyle w:val="Prrafodelista"/>
+        <w:numPr>
+          <w:ilvl w:val="1"/>
+          <w:numId w:val="15"/>
+        </w:numPr>
+        <w:rPr>
+          <w:u w:val="single"/>
+        </w:rPr>
+      </w:pPr>
+      <w:proofErr w:type="spellStart"/>
+      <w:r>
+        <w:t>CharacterData</w:t>
+      </w:r>
+      <w:proofErr w:type="spellEnd"/>
+      <w:r>
+        <w:t>: son los datos carácter del documento</w:t>
+      </w:r>
+      <w:r>
+        <w:t xml:space="preserve"> proporcionando atributos y métodos para manipular los datos de caracteres.</w:t>
+      </w:r>
+    </w:p>
+    <w:p>
+      <w:pPr>
+        <w:pStyle w:val="Prrafodelista"/>
+        <w:numPr>
+          <w:ilvl w:val="1"/>
+          <w:numId w:val="15"/>
+        </w:numPr>
+        <w:rPr>
+          <w:u w:val="single"/>
+        </w:rPr>
+      </w:pPr>
+      <w:proofErr w:type="spellStart"/>
+      <w:r>
+        <w:t>DocumentType</w:t>
+      </w:r>
+      <w:proofErr w:type="spellEnd"/>
+      <w:r>
+        <w:t>: proporciona información contenida en la etiqueta &lt;!DOCTYPE&gt;</w:t>
+      </w:r>
     </w:p>
     <w:sectPr>
       <w:headerReference w:type="default" r:id="rId9"/>
@@ -6866,7 +7624,7 @@
                 <w:bCs/>
                 <w:noProof/>
               </w:rPr>
-              <w:t>10</w:t>
+              <w:t>11</w:t>
             </w:r>
             <w:r>
               <w:rPr>
@@ -6911,7 +7669,7 @@
                 <w:bCs/>
                 <w:noProof/>
               </w:rPr>
-              <w:t>11</w:t>
+              <w:t>12</w:t>
             </w:r>
             <w:r>
               <w:rPr>
@@ -6993,6 +7751,119 @@
 <file path=word/numbering.xml><?xml version="1.0" encoding="utf-8"?>
 <w:numbering xmlns:ve="http://schemas.openxmlformats.org/markup-compatibility/2006" xmlns:o="urn:schemas-microsoft-com:office:office" xmlns:r="http://schemas.openxmlformats.org/officeDocument/2006/relationships" xmlns:m="http://schemas.openxmlformats.org/officeDocument/2006/math" xmlns:v="urn:schemas-microsoft-com:vml" xmlns:wp="http://schemas.openxmlformats.org/drawingml/2006/wordprocessingDrawing" xmlns:w10="urn:schemas-microsoft-com:office:word" xmlns:w="http://schemas.openxmlformats.org/wordprocessingml/2006/main" xmlns:wne="http://schemas.microsoft.com/office/word/2006/wordml">
   <w:abstractNum w:abstractNumId="0">
+    <w:nsid w:val="000C05F2"/>
+    <w:multiLevelType w:val="hybridMultilevel"/>
+    <w:tmpl w:val="66624908"/>
+    <w:lvl w:ilvl="0" w:tplc="0C0A0001">
+      <w:start w:val="1"/>
+      <w:numFmt w:val="bullet"/>
+      <w:lvlText w:val=""/>
+      <w:lvlJc w:val="left"/>
+      <w:pPr>
+        <w:ind w:left="360" w:hanging="360"/>
+      </w:pPr>
+      <w:rPr>
+        <w:rFonts w:ascii="Symbol" w:hAnsi="Symbol" w:hint="default"/>
+      </w:rPr>
+    </w:lvl>
+    <w:lvl w:ilvl="1" w:tplc="0C0A0003" w:tentative="1">
+      <w:start w:val="1"/>
+      <w:numFmt w:val="bullet"/>
+      <w:lvlText w:val="o"/>
+      <w:lvlJc w:val="left"/>
+      <w:pPr>
+        <w:ind w:left="1080" w:hanging="360"/>
+      </w:pPr>
+      <w:rPr>
+        <w:rFonts w:ascii="Courier New" w:hAnsi="Courier New" w:cs="Courier New" w:hint="default"/>
+      </w:rPr>
+    </w:lvl>
+    <w:lvl w:ilvl="2" w:tplc="0C0A0005" w:tentative="1">
+      <w:start w:val="1"/>
+      <w:numFmt w:val="bullet"/>
+      <w:lvlText w:val=""/>
+      <w:lvlJc w:val="left"/>
+      <w:pPr>
+        <w:ind w:left="1800" w:hanging="360"/>
+      </w:pPr>
+      <w:rPr>
+        <w:rFonts w:ascii="Wingdings" w:hAnsi="Wingdings" w:hint="default"/>
+      </w:rPr>
+    </w:lvl>
+    <w:lvl w:ilvl="3" w:tplc="0C0A0001" w:tentative="1">
+      <w:start w:val="1"/>
+      <w:numFmt w:val="bullet"/>
+      <w:lvlText w:val=""/>
+      <w:lvlJc w:val="left"/>
+      <w:pPr>
+        <w:ind w:left="2520" w:hanging="360"/>
+      </w:pPr>
+      <w:rPr>
+        <w:rFonts w:ascii="Symbol" w:hAnsi="Symbol" w:hint="default"/>
+      </w:rPr>
+    </w:lvl>
+    <w:lvl w:ilvl="4" w:tplc="0C0A0003" w:tentative="1">
+      <w:start w:val="1"/>
+      <w:numFmt w:val="bullet"/>
+      <w:lvlText w:val="o"/>
+      <w:lvlJc w:val="left"/>
+      <w:pPr>
+        <w:ind w:left="3240" w:hanging="360"/>
+      </w:pPr>
+      <w:rPr>
+        <w:rFonts w:ascii="Courier New" w:hAnsi="Courier New" w:cs="Courier New" w:hint="default"/>
+      </w:rPr>
+    </w:lvl>
+    <w:lvl w:ilvl="5" w:tplc="0C0A0005" w:tentative="1">
+      <w:start w:val="1"/>
+      <w:numFmt w:val="bullet"/>
+      <w:lvlText w:val=""/>
+      <w:lvlJc w:val="left"/>
+      <w:pPr>
+        <w:ind w:left="3960" w:hanging="360"/>
+      </w:pPr>
+      <w:rPr>
+        <w:rFonts w:ascii="Wingdings" w:hAnsi="Wingdings" w:hint="default"/>
+      </w:rPr>
+    </w:lvl>
+    <w:lvl w:ilvl="6" w:tplc="0C0A0001" w:tentative="1">
+      <w:start w:val="1"/>
+      <w:numFmt w:val="bullet"/>
+      <w:lvlText w:val=""/>
+      <w:lvlJc w:val="left"/>
+      <w:pPr>
+        <w:ind w:left="4680" w:hanging="360"/>
+      </w:pPr>
+      <w:rPr>
+        <w:rFonts w:ascii="Symbol" w:hAnsi="Symbol" w:hint="default"/>
+      </w:rPr>
+    </w:lvl>
+    <w:lvl w:ilvl="7" w:tplc="0C0A0003" w:tentative="1">
+      <w:start w:val="1"/>
+      <w:numFmt w:val="bullet"/>
+      <w:lvlText w:val="o"/>
+      <w:lvlJc w:val="left"/>
+      <w:pPr>
+        <w:ind w:left="5400" w:hanging="360"/>
+      </w:pPr>
+      <w:rPr>
+        <w:rFonts w:ascii="Courier New" w:hAnsi="Courier New" w:cs="Courier New" w:hint="default"/>
+      </w:rPr>
+    </w:lvl>
+    <w:lvl w:ilvl="8" w:tplc="0C0A0005" w:tentative="1">
+      <w:start w:val="1"/>
+      <w:numFmt w:val="bullet"/>
+      <w:lvlText w:val=""/>
+      <w:lvlJc w:val="left"/>
+      <w:pPr>
+        <w:ind w:left="6120" w:hanging="360"/>
+      </w:pPr>
+      <w:rPr>
+        <w:rFonts w:ascii="Wingdings" w:hAnsi="Wingdings" w:hint="default"/>
+      </w:rPr>
+    </w:lvl>
+  </w:abstractNum>
+  <w:abstractNum w:abstractNumId="1">
     <w:nsid w:val="13CA636F"/>
     <w:multiLevelType w:val="hybridMultilevel"/>
     <w:tmpl w:val="EB5CB414"/>
@@ -7105,7 +7976,7 @@
       </w:rPr>
     </w:lvl>
   </w:abstractNum>
-  <w:abstractNum w:abstractNumId="1">
+  <w:abstractNum w:abstractNumId="2">
     <w:nsid w:val="155642D5"/>
     <w:multiLevelType w:val="hybridMultilevel"/>
     <w:tmpl w:val="36B2DA9E"/>
@@ -7218,7 +8089,7 @@
       </w:rPr>
     </w:lvl>
   </w:abstractNum>
-  <w:abstractNum w:abstractNumId="2">
+  <w:abstractNum w:abstractNumId="3">
     <w:nsid w:val="224B4247"/>
     <w:multiLevelType w:val="hybridMultilevel"/>
     <w:tmpl w:val="9C9C8D9A"/>
@@ -7331,7 +8202,7 @@
       </w:rPr>
     </w:lvl>
   </w:abstractNum>
-  <w:abstractNum w:abstractNumId="3">
+  <w:abstractNum w:abstractNumId="4">
     <w:nsid w:val="230B12B7"/>
     <w:multiLevelType w:val="hybridMultilevel"/>
     <w:tmpl w:val="17F69290"/>
@@ -7444,7 +8315,7 @@
       </w:rPr>
     </w:lvl>
   </w:abstractNum>
-  <w:abstractNum w:abstractNumId="4">
+  <w:abstractNum w:abstractNumId="5">
     <w:nsid w:val="2EEB1765"/>
     <w:multiLevelType w:val="hybridMultilevel"/>
     <w:tmpl w:val="43FEF054"/>
@@ -7557,7 +8428,7 @@
       </w:rPr>
     </w:lvl>
   </w:abstractNum>
-  <w:abstractNum w:abstractNumId="5">
+  <w:abstractNum w:abstractNumId="6">
     <w:nsid w:val="302C49CD"/>
     <w:multiLevelType w:val="hybridMultilevel"/>
     <w:tmpl w:val="F06281E8"/>
@@ -7670,7 +8541,7 @@
       </w:rPr>
     </w:lvl>
   </w:abstractNum>
-  <w:abstractNum w:abstractNumId="6">
+  <w:abstractNum w:abstractNumId="7">
     <w:nsid w:val="31F9636F"/>
     <w:multiLevelType w:val="hybridMultilevel"/>
     <w:tmpl w:val="2278AF44"/>
@@ -7759,7 +8630,120 @@
       </w:pPr>
     </w:lvl>
   </w:abstractNum>
-  <w:abstractNum w:abstractNumId="7">
+  <w:abstractNum w:abstractNumId="8">
+    <w:nsid w:val="3DE540D1"/>
+    <w:multiLevelType w:val="hybridMultilevel"/>
+    <w:tmpl w:val="B4326372"/>
+    <w:lvl w:ilvl="0" w:tplc="0C0A0001">
+      <w:start w:val="1"/>
+      <w:numFmt w:val="bullet"/>
+      <w:lvlText w:val=""/>
+      <w:lvlJc w:val="left"/>
+      <w:pPr>
+        <w:ind w:left="360" w:hanging="360"/>
+      </w:pPr>
+      <w:rPr>
+        <w:rFonts w:ascii="Symbol" w:hAnsi="Symbol" w:hint="default"/>
+      </w:rPr>
+    </w:lvl>
+    <w:lvl w:ilvl="1" w:tplc="0C0A0003">
+      <w:start w:val="1"/>
+      <w:numFmt w:val="bullet"/>
+      <w:lvlText w:val="o"/>
+      <w:lvlJc w:val="left"/>
+      <w:pPr>
+        <w:ind w:left="1080" w:hanging="360"/>
+      </w:pPr>
+      <w:rPr>
+        <w:rFonts w:ascii="Courier New" w:hAnsi="Courier New" w:cs="Courier New" w:hint="default"/>
+      </w:rPr>
+    </w:lvl>
+    <w:lvl w:ilvl="2" w:tplc="0C0A0005">
+      <w:start w:val="1"/>
+      <w:numFmt w:val="bullet"/>
+      <w:lvlText w:val=""/>
+      <w:lvlJc w:val="left"/>
+      <w:pPr>
+        <w:ind w:left="1800" w:hanging="360"/>
+      </w:pPr>
+      <w:rPr>
+        <w:rFonts w:ascii="Wingdings" w:hAnsi="Wingdings" w:hint="default"/>
+      </w:rPr>
+    </w:lvl>
+    <w:lvl w:ilvl="3" w:tplc="0C0A0001">
+      <w:start w:val="1"/>
+      <w:numFmt w:val="bullet"/>
+      <w:lvlText w:val=""/>
+      <w:lvlJc w:val="left"/>
+      <w:pPr>
+        <w:ind w:left="2520" w:hanging="360"/>
+      </w:pPr>
+      <w:rPr>
+        <w:rFonts w:ascii="Symbol" w:hAnsi="Symbol" w:hint="default"/>
+      </w:rPr>
+    </w:lvl>
+    <w:lvl w:ilvl="4" w:tplc="0C0A0003" w:tentative="1">
+      <w:start w:val="1"/>
+      <w:numFmt w:val="bullet"/>
+      <w:lvlText w:val="o"/>
+      <w:lvlJc w:val="left"/>
+      <w:pPr>
+        <w:ind w:left="3240" w:hanging="360"/>
+      </w:pPr>
+      <w:rPr>
+        <w:rFonts w:ascii="Courier New" w:hAnsi="Courier New" w:cs="Courier New" w:hint="default"/>
+      </w:rPr>
+    </w:lvl>
+    <w:lvl w:ilvl="5" w:tplc="0C0A0005" w:tentative="1">
+      <w:start w:val="1"/>
+      <w:numFmt w:val="bullet"/>
+      <w:lvlText w:val=""/>
+      <w:lvlJc w:val="left"/>
+      <w:pPr>
+        <w:ind w:left="3960" w:hanging="360"/>
+      </w:pPr>
+      <w:rPr>
+        <w:rFonts w:ascii="Wingdings" w:hAnsi="Wingdings" w:hint="default"/>
+      </w:rPr>
+    </w:lvl>
+    <w:lvl w:ilvl="6" w:tplc="0C0A0001" w:tentative="1">
+      <w:start w:val="1"/>
+      <w:numFmt w:val="bullet"/>
+      <w:lvlText w:val=""/>
+      <w:lvlJc w:val="left"/>
+      <w:pPr>
+        <w:ind w:left="4680" w:hanging="360"/>
+      </w:pPr>
+      <w:rPr>
+        <w:rFonts w:ascii="Symbol" w:hAnsi="Symbol" w:hint="default"/>
+      </w:rPr>
+    </w:lvl>
+    <w:lvl w:ilvl="7" w:tplc="0C0A0003" w:tentative="1">
+      <w:start w:val="1"/>
+      <w:numFmt w:val="bullet"/>
+      <w:lvlText w:val="o"/>
+      <w:lvlJc w:val="left"/>
+      <w:pPr>
+        <w:ind w:left="5400" w:hanging="360"/>
+      </w:pPr>
+      <w:rPr>
+        <w:rFonts w:ascii="Courier New" w:hAnsi="Courier New" w:cs="Courier New" w:hint="default"/>
+      </w:rPr>
+    </w:lvl>
+    <w:lvl w:ilvl="8" w:tplc="0C0A0005" w:tentative="1">
+      <w:start w:val="1"/>
+      <w:numFmt w:val="bullet"/>
+      <w:lvlText w:val=""/>
+      <w:lvlJc w:val="left"/>
+      <w:pPr>
+        <w:ind w:left="6120" w:hanging="360"/>
+      </w:pPr>
+      <w:rPr>
+        <w:rFonts w:ascii="Wingdings" w:hAnsi="Wingdings" w:hint="default"/>
+      </w:rPr>
+    </w:lvl>
+  </w:abstractNum>
+  <w:abstractNum w:abstractNumId="9">
     <w:nsid w:val="449A192D"/>
     <w:multiLevelType w:val="hybridMultilevel"/>
     <w:tmpl w:val="AC3A98AA"/>
@@ -7872,7 +8856,7 @@
       </w:rPr>
     </w:lvl>
   </w:abstractNum>
-  <w:abstractNum w:abstractNumId="8">
+  <w:abstractNum w:abstractNumId="10">
     <w:nsid w:val="45546042"/>
     <w:multiLevelType w:val="hybridMultilevel"/>
     <w:tmpl w:val="41A838AC"/>
@@ -7985,7 +8969,7 @@
       </w:rPr>
     </w:lvl>
   </w:abstractNum>
-  <w:abstractNum w:abstractNumId="9">
+  <w:abstractNum w:abstractNumId="11">
     <w:nsid w:val="54977481"/>
     <w:multiLevelType w:val="hybridMultilevel"/>
     <w:tmpl w:val="3FEEFC5E"/>
@@ -8098,7 +9082,120 @@
       </w:rPr>
     </w:lvl>
   </w:abstractNum>
-  <w:abstractNum w:abstractNumId="10">
+  <w:abstractNum w:abstractNumId="12">
+    <w:nsid w:val="5EB0572E"/>
+    <w:multiLevelType w:val="hybridMultilevel"/>
+    <w:tmpl w:val="A60E0ED2"/>
+    <w:lvl w:ilvl="0" w:tplc="0C0A0001">
+      <w:start w:val="1"/>
+      <w:numFmt w:val="bullet"/>
+      <w:lvlText w:val=""/>
+      <w:lvlJc w:val="left"/>
+      <w:pPr>
+        <w:ind w:left="720" w:hanging="360"/>
+      </w:pPr>
+      <w:rPr>
+        <w:rFonts w:ascii="Symbol" w:hAnsi="Symbol" w:hint="default"/>
+      </w:rPr>
+    </w:lvl>
+    <w:lvl w:ilvl="1" w:tplc="0C0A0003">
+      <w:start w:val="1"/>
+      <w:numFmt w:val="bullet"/>
+      <w:lvlText w:val="o"/>
+      <w:lvlJc w:val="left"/>
+      <w:pPr>
+        <w:ind w:left="1440" w:hanging="360"/>
+      </w:pPr>
+      <w:rPr>
+        <w:rFonts w:ascii="Courier New" w:hAnsi="Courier New" w:cs="Courier New" w:hint="default"/>
+      </w:rPr>
+    </w:lvl>
+    <w:lvl w:ilvl="2" w:tplc="0C0A0005">
+      <w:start w:val="1"/>
+      <w:numFmt w:val="bullet"/>
+      <w:lvlText w:val=""/>
+      <w:lvlJc w:val="left"/>
+      <w:pPr>
+        <w:ind w:left="2160" w:hanging="360"/>
+      </w:pPr>
+      <w:rPr>
+        <w:rFonts w:ascii="Wingdings" w:hAnsi="Wingdings" w:hint="default"/>
+      </w:rPr>
+    </w:lvl>
+    <w:lvl w:ilvl="3" w:tplc="0C0A0001" w:tentative="1">
+      <w:start w:val="1"/>
+      <w:numFmt w:val="bullet"/>
+      <w:lvlText w:val=""/>
+      <w:lvlJc w:val="left"/>
+      <w:pPr>
+        <w:ind w:left="2880" w:hanging="360"/>
+      </w:pPr>
+      <w:rPr>
+        <w:rFonts w:ascii="Symbol" w:hAnsi="Symbol" w:hint="default"/>
+      </w:rPr>
+    </w:lvl>
+    <w:lvl w:ilvl="4" w:tplc="0C0A0003" w:tentative="1">
+      <w:start w:val="1"/>
+      <w:numFmt w:val="bullet"/>
+      <w:lvlText w:val="o"/>
+      <w:lvlJc w:val="left"/>
+      <w:pPr>
+        <w:ind w:left="3600" w:hanging="360"/>
+      </w:pPr>
+      <w:rPr>
+        <w:rFonts w:ascii="Courier New" w:hAnsi="Courier New" w:cs="Courier New" w:hint="default"/>
+      </w:rPr>
+    </w:lvl>
+    <w:lvl w:ilvl="5" w:tplc="0C0A0005" w:tentative="1">
+      <w:start w:val="1"/>
+      <w:numFmt w:val="bullet"/>
+      <w:lvlText w:val=""/>
+      <w:lvlJc w:val="left"/>
+      <w:pPr>
+        <w:ind w:left="4320" w:hanging="360"/>
+      </w:pPr>
+      <w:rPr>
+        <w:rFonts w:ascii="Wingdings" w:hAnsi="Wingdings" w:hint="default"/>
+      </w:rPr>
+    </w:lvl>
+    <w:lvl w:ilvl="6" w:tplc="0C0A0001" w:tentative="1">
+      <w:start w:val="1"/>
+      <w:numFmt w:val="bullet"/>
+      <w:lvlText w:val=""/>
+      <w:lvlJc w:val="left"/>
+      <w:pPr>
+        <w:ind w:left="5040" w:hanging="360"/>
+      </w:pPr>
+      <w:rPr>
+        <w:rFonts w:ascii="Symbol" w:hAnsi="Symbol" w:hint="default"/>
+      </w:rPr>
+    </w:lvl>
+    <w:lvl w:ilvl="7" w:tplc="0C0A0003" w:tentative="1">
+      <w:start w:val="1"/>
+      <w:numFmt w:val="bullet"/>
+      <w:lvlText w:val="o"/>
+      <w:lvlJc w:val="left"/>
+      <w:pPr>
+        <w:ind w:left="5760" w:hanging="360"/>
+      </w:pPr>
+      <w:rPr>
+        <w:rFonts w:ascii="Courier New" w:hAnsi="Courier New" w:cs="Courier New" w:hint="default"/>
+      </w:rPr>
+    </w:lvl>
+    <w:lvl w:ilvl="8" w:tplc="0C0A0005" w:tentative="1">
+      <w:start w:val="1"/>
+      <w:numFmt w:val="bullet"/>
+      <w:lvlText w:val=""/>
+      <w:lvlJc w:val="left"/>
+      <w:pPr>
+        <w:ind w:left="6480" w:hanging="360"/>
+      </w:pPr>
+      <w:rPr>
+        <w:rFonts w:ascii="Wingdings" w:hAnsi="Wingdings" w:hint="default"/>
+      </w:rPr>
+    </w:lvl>
+  </w:abstractNum>
+  <w:abstractNum w:abstractNumId="13">
     <w:nsid w:val="6001415D"/>
     <w:multiLevelType w:val="hybridMultilevel"/>
     <w:tmpl w:val="78862810"/>
@@ -8211,7 +9308,7 @@
       </w:rPr>
     </w:lvl>
   </w:abstractNum>
-  <w:abstractNum w:abstractNumId="11">
+  <w:abstractNum w:abstractNumId="14">
     <w:nsid w:val="79C70F78"/>
     <w:multiLevelType w:val="hybridMultilevel"/>
     <w:tmpl w:val="9414324A"/>
@@ -8325,40 +9422,49 @@
     </w:lvl>
   </w:abstractNum>
   <w:num w:numId="1">
+    <w:abstractNumId w:val="7"/>
+  </w:num>
+  <w:num w:numId="2">
+    <w:abstractNumId w:val="14"/>
+  </w:num>
+  <w:num w:numId="3">
+    <w:abstractNumId w:val="10"/>
+  </w:num>
+  <w:num w:numId="4">
+    <w:abstractNumId w:val="5"/>
+  </w:num>
+  <w:num w:numId="5">
+    <w:abstractNumId w:val="1"/>
+  </w:num>
+  <w:num w:numId="6">
+    <w:abstractNumId w:val="4"/>
+  </w:num>
+  <w:num w:numId="7">
+    <w:abstractNumId w:val="2"/>
+  </w:num>
+  <w:num w:numId="8">
+    <w:abstractNumId w:val="9"/>
+  </w:num>
+  <w:num w:numId="9">
+    <w:abstractNumId w:val="13"/>
+  </w:num>
+  <w:num w:numId="10">
+    <w:abstractNumId w:val="11"/>
+  </w:num>
+  <w:num w:numId="11">
+    <w:abstractNumId w:val="3"/>
+  </w:num>
+  <w:num w:numId="12">
     <w:abstractNumId w:val="6"/>
   </w:num>
-  <w:num w:numId="2">
-    <w:abstractNumId w:val="11"/>
+  <w:num w:numId="13">
+    <w:abstractNumId w:val="0"/>
   </w:num>
-  <w:num w:numId="3">
+  <w:num w:numId="14">
     <w:abstractNumId w:val="8"/>
   </w:num>
-  <w:num w:numId="4">
-    <w:abstractNumId w:val="4"/>
-  </w:num>
-  <w:num w:numId="5">
-    <w:abstractNumId w:val="0"/>
-  </w:num>
-  <w:num w:numId="6">
-    <w:abstractNumId w:val="3"/>
-  </w:num>
-  <w:num w:numId="7">
-    <w:abstractNumId w:val="1"/>
-  </w:num>
-  <w:num w:numId="8">
-    <w:abstractNumId w:val="7"/>
-  </w:num>
-  <w:num w:numId="9">
-    <w:abstractNumId w:val="10"/>
-  </w:num>
-  <w:num w:numId="10">
-    <w:abstractNumId w:val="9"/>
-  </w:num>
-  <w:num w:numId="11">
-    <w:abstractNumId w:val="2"/>
-  </w:num>
-  <w:num w:numId="12">
-    <w:abstractNumId w:val="5"/>
+  <w:num w:numId="15">
+    <w:abstractNumId w:val="12"/>
   </w:num>
 </w:numbering>
 </file>
@@ -9394,7 +10500,7 @@
 </file>
 
 <file path=customXml/itemProps2.xml><?xml version="1.0" encoding="utf-8"?>
-<ds:datastoreItem xmlns:ds="http://schemas.openxmlformats.org/officeDocument/2006/customXml" ds:itemID="{B8FD7C69-8E7C-4853-99FC-E37DFC138C45}">
+<ds:datastoreItem xmlns:ds="http://schemas.openxmlformats.org/officeDocument/2006/customXml" ds:itemID="{7AC926F3-42A5-4EAB-B789-1DA79FA979B7}">
   <ds:schemaRefs>
     <ds:schemaRef ds:uri="http://schemas.openxmlformats.org/officeDocument/2006/bibliography"/>
   </ds:schemaRefs>

</xml_diff>

<commit_message>
Practica nº2 añadida, menu realizado, metodo de verificacion de ventas , queda añadir metodo de modificacion y eliminacion de ventas
</commit_message>
<xml_diff>
--- a/ApuntesEVA1.docx
+++ b/ApuntesEVA1.docx
@@ -415,7 +415,7 @@
           <w:r>
             <w:fldChar w:fldCharType="separate"/>
           </w:r>
-          <w:hyperlink w:anchor="_Toc153462220" w:history="1">
+          <w:hyperlink w:anchor="_Toc153900828" w:history="1">
             <w:r>
               <w:rPr>
                 <w:rStyle w:val="Hipervnculo"/>
@@ -442,7 +442,7 @@
                 <w:noProof/>
                 <w:webHidden/>
               </w:rPr>
-              <w:instrText xml:space="preserve"> PAGEREF _Toc153462220 \h </w:instrText>
+              <w:instrText xml:space="preserve"> PAGEREF _Toc153900828 \h </w:instrText>
             </w:r>
             <w:r>
               <w:rPr>
@@ -485,7 +485,7 @@
               <w:lang w:eastAsia="es-ES"/>
             </w:rPr>
           </w:pPr>
-          <w:hyperlink w:anchor="_Toc153462221" w:history="1">
+          <w:hyperlink w:anchor="_Toc153900829" w:history="1">
             <w:r>
               <w:rPr>
                 <w:rStyle w:val="Hipervnculo"/>
@@ -512,7 +512,7 @@
                 <w:noProof/>
                 <w:webHidden/>
               </w:rPr>
-              <w:instrText xml:space="preserve"> PAGEREF _Toc153462221 \h </w:instrText>
+              <w:instrText xml:space="preserve"> PAGEREF _Toc153900829 \h </w:instrText>
             </w:r>
             <w:r>
               <w:rPr>
@@ -555,7 +555,7 @@
               <w:lang w:eastAsia="es-ES"/>
             </w:rPr>
           </w:pPr>
-          <w:hyperlink w:anchor="_Toc153462222" w:history="1">
+          <w:hyperlink w:anchor="_Toc153900830" w:history="1">
             <w:r>
               <w:rPr>
                 <w:rStyle w:val="Hipervnculo"/>
@@ -582,7 +582,7 @@
                 <w:noProof/>
                 <w:webHidden/>
               </w:rPr>
-              <w:instrText xml:space="preserve"> PAGEREF _Toc153462222 \h </w:instrText>
+              <w:instrText xml:space="preserve"> PAGEREF _Toc153900830 \h </w:instrText>
             </w:r>
             <w:r>
               <w:rPr>
@@ -625,7 +625,7 @@
               <w:lang w:eastAsia="es-ES"/>
             </w:rPr>
           </w:pPr>
-          <w:hyperlink w:anchor="_Toc153462223" w:history="1">
+          <w:hyperlink w:anchor="_Toc153900831" w:history="1">
             <w:r>
               <w:rPr>
                 <w:rStyle w:val="Hipervnculo"/>
@@ -652,7 +652,7 @@
                 <w:noProof/>
                 <w:webHidden/>
               </w:rPr>
-              <w:instrText xml:space="preserve"> PAGEREF _Toc153462223 \h </w:instrText>
+              <w:instrText xml:space="preserve"> PAGEREF _Toc153900831 \h </w:instrText>
             </w:r>
             <w:r>
               <w:rPr>
@@ -695,7 +695,7 @@
               <w:lang w:eastAsia="es-ES"/>
             </w:rPr>
           </w:pPr>
-          <w:hyperlink w:anchor="_Toc153462224" w:history="1">
+          <w:hyperlink w:anchor="_Toc153900832" w:history="1">
             <w:r>
               <w:rPr>
                 <w:rStyle w:val="Hipervnculo"/>
@@ -722,7 +722,7 @@
                 <w:noProof/>
                 <w:webHidden/>
               </w:rPr>
-              <w:instrText xml:space="preserve"> PAGEREF _Toc153462224 \h </w:instrText>
+              <w:instrText xml:space="preserve"> PAGEREF _Toc153900832 \h </w:instrText>
             </w:r>
             <w:r>
               <w:rPr>
@@ -765,7 +765,7 @@
               <w:lang w:eastAsia="es-ES"/>
             </w:rPr>
           </w:pPr>
-          <w:hyperlink w:anchor="_Toc153462225" w:history="1">
+          <w:hyperlink w:anchor="_Toc153900833" w:history="1">
             <w:r>
               <w:rPr>
                 <w:rStyle w:val="Hipervnculo"/>
@@ -792,7 +792,7 @@
                 <w:noProof/>
                 <w:webHidden/>
               </w:rPr>
-              <w:instrText xml:space="preserve"> PAGEREF _Toc153462225 \h </w:instrText>
+              <w:instrText xml:space="preserve"> PAGEREF _Toc153900833 \h </w:instrText>
             </w:r>
             <w:r>
               <w:rPr>
@@ -835,7 +835,7 @@
               <w:lang w:eastAsia="es-ES"/>
             </w:rPr>
           </w:pPr>
-          <w:hyperlink w:anchor="_Toc153462226" w:history="1">
+          <w:hyperlink w:anchor="_Toc153900834" w:history="1">
             <w:r>
               <w:rPr>
                 <w:rStyle w:val="Hipervnculo"/>
@@ -862,7 +862,7 @@
                 <w:noProof/>
                 <w:webHidden/>
               </w:rPr>
-              <w:instrText xml:space="preserve"> PAGEREF _Toc153462226 \h </w:instrText>
+              <w:instrText xml:space="preserve"> PAGEREF _Toc153900834 \h </w:instrText>
             </w:r>
             <w:r>
               <w:rPr>
@@ -905,7 +905,7 @@
               <w:lang w:eastAsia="es-ES"/>
             </w:rPr>
           </w:pPr>
-          <w:hyperlink w:anchor="_Toc153462227" w:history="1">
+          <w:hyperlink w:anchor="_Toc153900835" w:history="1">
             <w:r>
               <w:rPr>
                 <w:rStyle w:val="Hipervnculo"/>
@@ -932,7 +932,7 @@
                 <w:noProof/>
                 <w:webHidden/>
               </w:rPr>
-              <w:instrText xml:space="preserve"> PAGEREF _Toc153462227 \h </w:instrText>
+              <w:instrText xml:space="preserve"> PAGEREF _Toc153900835 \h </w:instrText>
             </w:r>
             <w:r>
               <w:rPr>
@@ -975,7 +975,7 @@
               <w:lang w:eastAsia="es-ES"/>
             </w:rPr>
           </w:pPr>
-          <w:hyperlink w:anchor="_Toc153462228" w:history="1">
+          <w:hyperlink w:anchor="_Toc153900836" w:history="1">
             <w:r>
               <w:rPr>
                 <w:rStyle w:val="Hipervnculo"/>
@@ -1002,7 +1002,7 @@
                 <w:noProof/>
                 <w:webHidden/>
               </w:rPr>
-              <w:instrText xml:space="preserve"> PAGEREF _Toc153462228 \h </w:instrText>
+              <w:instrText xml:space="preserve"> PAGEREF _Toc153900836 \h </w:instrText>
             </w:r>
             <w:r>
               <w:rPr>
@@ -1045,7 +1045,7 @@
               <w:lang w:eastAsia="es-ES"/>
             </w:rPr>
           </w:pPr>
-          <w:hyperlink w:anchor="_Toc153462229" w:history="1">
+          <w:hyperlink w:anchor="_Toc153900837" w:history="1">
             <w:r>
               <w:rPr>
                 <w:rStyle w:val="Hipervnculo"/>
@@ -1072,7 +1072,7 @@
                 <w:noProof/>
                 <w:webHidden/>
               </w:rPr>
-              <w:instrText xml:space="preserve"> PAGEREF _Toc153462229 \h </w:instrText>
+              <w:instrText xml:space="preserve"> PAGEREF _Toc153900837 \h </w:instrText>
             </w:r>
             <w:r>
               <w:rPr>
@@ -1115,7 +1115,7 @@
               <w:lang w:eastAsia="es-ES"/>
             </w:rPr>
           </w:pPr>
-          <w:hyperlink w:anchor="_Toc153462230" w:history="1">
+          <w:hyperlink w:anchor="_Toc153900838" w:history="1">
             <w:r>
               <w:rPr>
                 <w:rStyle w:val="Hipervnculo"/>
@@ -1142,7 +1142,7 @@
                 <w:noProof/>
                 <w:webHidden/>
               </w:rPr>
-              <w:instrText xml:space="preserve"> PAGEREF _Toc153462230 \h </w:instrText>
+              <w:instrText xml:space="preserve"> PAGEREF _Toc153900838 \h </w:instrText>
             </w:r>
             <w:r>
               <w:rPr>
@@ -1185,7 +1185,7 @@
               <w:lang w:eastAsia="es-ES"/>
             </w:rPr>
           </w:pPr>
-          <w:hyperlink w:anchor="_Toc153462231" w:history="1">
+          <w:hyperlink w:anchor="_Toc153900839" w:history="1">
             <w:r>
               <w:rPr>
                 <w:rStyle w:val="Hipervnculo"/>
@@ -1212,7 +1212,7 @@
                 <w:noProof/>
                 <w:webHidden/>
               </w:rPr>
-              <w:instrText xml:space="preserve"> PAGEREF _Toc153462231 \h </w:instrText>
+              <w:instrText xml:space="preserve"> PAGEREF _Toc153900839 \h </w:instrText>
             </w:r>
             <w:r>
               <w:rPr>
@@ -1255,7 +1255,7 @@
               <w:lang w:eastAsia="es-ES"/>
             </w:rPr>
           </w:pPr>
-          <w:hyperlink w:anchor="_Toc153462232" w:history="1">
+          <w:hyperlink w:anchor="_Toc153900840" w:history="1">
             <w:r>
               <w:rPr>
                 <w:rStyle w:val="Hipervnculo"/>
@@ -1282,7 +1282,7 @@
                 <w:noProof/>
                 <w:webHidden/>
               </w:rPr>
-              <w:instrText xml:space="preserve"> PAGEREF _Toc153462232 \h </w:instrText>
+              <w:instrText xml:space="preserve"> PAGEREF _Toc153900840 \h </w:instrText>
             </w:r>
             <w:r>
               <w:rPr>
@@ -1325,7 +1325,7 @@
               <w:lang w:eastAsia="es-ES"/>
             </w:rPr>
           </w:pPr>
-          <w:hyperlink w:anchor="_Toc153462233" w:history="1">
+          <w:hyperlink w:anchor="_Toc153900841" w:history="1">
             <w:r>
               <w:rPr>
                 <w:rStyle w:val="Hipervnculo"/>
@@ -1352,7 +1352,7 @@
                 <w:noProof/>
                 <w:webHidden/>
               </w:rPr>
-              <w:instrText xml:space="preserve"> PAGEREF _Toc153462233 \h </w:instrText>
+              <w:instrText xml:space="preserve"> PAGEREF _Toc153900841 \h </w:instrText>
             </w:r>
             <w:r>
               <w:rPr>
@@ -1373,6 +1373,90 @@
                 <w:webHidden/>
               </w:rPr>
               <w:t>12</w:t>
+            </w:r>
+            <w:r>
+              <w:rPr>
+                <w:noProof/>
+                <w:webHidden/>
+              </w:rPr>
+              <w:fldChar w:fldCharType="end"/>
+            </w:r>
+          </w:hyperlink>
+        </w:p>
+        <w:p>
+          <w:pPr>
+            <w:pStyle w:val="TDC1"/>
+            <w:tabs>
+              <w:tab w:val="right" w:leader="dot" w:pos="8494"/>
+            </w:tabs>
+            <w:rPr>
+              <w:rFonts w:eastAsiaTheme="minorEastAsia"/>
+              <w:noProof/>
+              <w:lang w:eastAsia="es-ES"/>
+            </w:rPr>
+          </w:pPr>
+          <w:hyperlink w:anchor="_Toc153900842" w:history="1">
+            <w:r>
+              <w:rPr>
+                <w:rStyle w:val="Hipervnculo"/>
+                <w:noProof/>
+              </w:rPr>
+              <w:t>Paso de esquema</w:t>
+            </w:r>
+            <w:r>
+              <w:rPr>
+                <w:rStyle w:val="Hipervnculo"/>
+                <w:noProof/>
+              </w:rPr>
+              <w:t xml:space="preserve"> </w:t>
+            </w:r>
+            <w:r>
+              <w:rPr>
+                <w:rStyle w:val="Hipervnculo"/>
+                <w:noProof/>
+              </w:rPr>
+              <w:t>XML a clase Java</w:t>
+            </w:r>
+            <w:r>
+              <w:rPr>
+                <w:noProof/>
+                <w:webHidden/>
+              </w:rPr>
+              <w:tab/>
+            </w:r>
+            <w:r>
+              <w:rPr>
+                <w:noProof/>
+                <w:webHidden/>
+              </w:rPr>
+              <w:fldChar w:fldCharType="begin"/>
+            </w:r>
+            <w:r>
+              <w:rPr>
+                <w:noProof/>
+                <w:webHidden/>
+              </w:rPr>
+              <w:instrText xml:space="preserve"> PAGEREF _Toc153900842 \h </w:instrText>
+            </w:r>
+            <w:r>
+              <w:rPr>
+                <w:noProof/>
+                <w:webHidden/>
+              </w:rPr>
+            </w:r>
+            <w:r>
+              <w:rPr>
+                <w:noProof/>
+                <w:webHidden/>
+              </w:rPr>
+              <w:fldChar w:fldCharType="separate"/>
+            </w:r>
+            <w:r>
+              <w:rPr>
+                <w:noProof/>
+                <w:webHidden/>
+              </w:rPr>
+              <w:t>13</w:t>
             </w:r>
             <w:r>
               <w:rPr>
@@ -1411,7 +1495,7 @@
           <w:sz w:val="36"/>
         </w:rPr>
       </w:pPr>
-      <w:bookmarkStart w:id="0" w:name="_Toc153462220"/>
+      <w:bookmarkStart w:id="0" w:name="_Toc153900828"/>
       <w:r>
         <w:rPr>
           <w:sz w:val="36"/>
@@ -1595,7 +1679,7 @@
           <w:sz w:val="36"/>
         </w:rPr>
       </w:pPr>
-      <w:bookmarkStart w:id="1" w:name="_Toc153462221"/>
+      <w:bookmarkStart w:id="1" w:name="_Toc153900829"/>
       <w:r>
         <w:rPr>
           <w:sz w:val="36"/>
@@ -1691,7 +1775,6 @@
         </w:numPr>
       </w:pPr>
       <w:proofErr w:type="spellStart"/>
-      <w:proofErr w:type="gramStart"/>
       <w:r>
         <w:rPr>
           <w:b/>
@@ -1703,14 +1786,7 @@
         <w:rPr>
           <w:b/>
         </w:rPr>
-        <w:t>(</w:t>
-      </w:r>
-      <w:proofErr w:type="gramEnd"/>
-      <w:r>
-        <w:rPr>
-          <w:b/>
-        </w:rPr>
-        <w:t>)</w:t>
+        <w:t>()</w:t>
       </w:r>
       <w:r>
         <w:t>:</w:t>
@@ -1752,7 +1828,6 @@
         </w:numPr>
       </w:pPr>
       <w:proofErr w:type="spellStart"/>
-      <w:proofErr w:type="gramStart"/>
       <w:r>
         <w:rPr>
           <w:b/>
@@ -1764,14 +1839,7 @@
         <w:rPr>
           <w:b/>
         </w:rPr>
-        <w:t>(</w:t>
-      </w:r>
-      <w:proofErr w:type="gramEnd"/>
-      <w:r>
-        <w:rPr>
-          <w:b/>
-        </w:rPr>
-        <w:t xml:space="preserve">) </w:t>
+        <w:t xml:space="preserve">() </w:t>
       </w:r>
       <w:r>
         <w:t>:</w:t>
@@ -1803,7 +1871,6 @@
         </w:numPr>
       </w:pPr>
       <w:proofErr w:type="spellStart"/>
-      <w:proofErr w:type="gramStart"/>
       <w:r>
         <w:rPr>
           <w:b/>
@@ -1815,14 +1882,7 @@
         <w:rPr>
           <w:b/>
         </w:rPr>
-        <w:t>(</w:t>
-      </w:r>
-      <w:proofErr w:type="gramEnd"/>
-      <w:r>
-        <w:rPr>
-          <w:b/>
-        </w:rPr>
-        <w:t>)</w:t>
+        <w:t>()</w:t>
       </w:r>
       <w:r>
         <w:t>:</w:t>
@@ -1843,7 +1903,6 @@
         </w:numPr>
       </w:pPr>
       <w:proofErr w:type="spellStart"/>
-      <w:proofErr w:type="gramStart"/>
       <w:r>
         <w:rPr>
           <w:b/>
@@ -1855,14 +1914,7 @@
         <w:rPr>
           <w:b/>
         </w:rPr>
-        <w:t>(</w:t>
-      </w:r>
-      <w:proofErr w:type="gramEnd"/>
-      <w:r>
-        <w:rPr>
-          <w:b/>
-        </w:rPr>
-        <w:t>)</w:t>
+        <w:t>()</w:t>
       </w:r>
       <w:r>
         <w:t>:</w:t>
@@ -1883,7 +1935,6 @@
         </w:numPr>
       </w:pPr>
       <w:proofErr w:type="spellStart"/>
-      <w:proofErr w:type="gramStart"/>
       <w:r>
         <w:rPr>
           <w:b/>
@@ -1895,14 +1946,7 @@
         <w:rPr>
           <w:b/>
         </w:rPr>
-        <w:t>(</w:t>
-      </w:r>
-      <w:proofErr w:type="gramEnd"/>
-      <w:r>
-        <w:rPr>
-          <w:b/>
-        </w:rPr>
-        <w:t>)</w:t>
+        <w:t>()</w:t>
       </w:r>
       <w:r>
         <w:t>:</w:t>
@@ -1920,7 +1964,6 @@
         </w:numPr>
       </w:pPr>
       <w:proofErr w:type="spellStart"/>
-      <w:proofErr w:type="gramStart"/>
       <w:r>
         <w:rPr>
           <w:b/>
@@ -1932,14 +1975,7 @@
         <w:rPr>
           <w:b/>
         </w:rPr>
-        <w:t>(</w:t>
-      </w:r>
-      <w:proofErr w:type="gramEnd"/>
-      <w:r>
-        <w:rPr>
-          <w:b/>
-        </w:rPr>
-        <w:t>)</w:t>
+        <w:t>()</w:t>
       </w:r>
       <w:r>
         <w:t>:</w:t>
@@ -1957,7 +1993,6 @@
         </w:numPr>
       </w:pPr>
       <w:proofErr w:type="spellStart"/>
-      <w:proofErr w:type="gramStart"/>
       <w:r>
         <w:rPr>
           <w:b/>
@@ -1969,14 +2004,7 @@
         <w:rPr>
           <w:b/>
         </w:rPr>
-        <w:t>(</w:t>
-      </w:r>
-      <w:proofErr w:type="gramEnd"/>
-      <w:r>
-        <w:rPr>
-          <w:b/>
-        </w:rPr>
-        <w:t>)</w:t>
+        <w:t>()</w:t>
       </w:r>
       <w:r>
         <w:t>:</w:t>
@@ -2000,7 +2028,6 @@
         </w:numPr>
       </w:pPr>
       <w:proofErr w:type="spellStart"/>
-      <w:proofErr w:type="gramStart"/>
       <w:r>
         <w:rPr>
           <w:b/>
@@ -2012,14 +2039,7 @@
         <w:rPr>
           <w:b/>
         </w:rPr>
-        <w:t>(</w:t>
-      </w:r>
-      <w:proofErr w:type="gramEnd"/>
-      <w:r>
-        <w:rPr>
-          <w:b/>
-        </w:rPr>
-        <w:t>)</w:t>
+        <w:t>()</w:t>
       </w:r>
       <w:r>
         <w:t>:</w:t>
@@ -2144,7 +2164,6 @@
         </w:numPr>
       </w:pPr>
       <w:proofErr w:type="spellStart"/>
-      <w:proofErr w:type="gramStart"/>
       <w:r>
         <w:rPr>
           <w:b/>
@@ -2160,7 +2179,6 @@
         <w:t>(</w:t>
       </w:r>
       <w:proofErr w:type="spellStart"/>
-      <w:proofErr w:type="gramEnd"/>
       <w:r>
         <w:rPr>
           <w:b/>
@@ -2207,7 +2225,6 @@
         </w:numPr>
       </w:pPr>
       <w:proofErr w:type="spellStart"/>
-      <w:proofErr w:type="gramStart"/>
       <w:r>
         <w:rPr>
           <w:b/>
@@ -2219,14 +2236,7 @@
         <w:rPr>
           <w:b/>
         </w:rPr>
-        <w:t>(</w:t>
-      </w:r>
-      <w:proofErr w:type="gramEnd"/>
-      <w:r>
-        <w:rPr>
-          <w:b/>
-        </w:rPr>
-        <w:t xml:space="preserve">): </w:t>
+        <w:t xml:space="preserve">(): </w:t>
       </w:r>
       <w:r>
         <w:t>elimina el directorio si est</w:t>
@@ -2247,7 +2257,6 @@
         </w:numPr>
       </w:pPr>
       <w:proofErr w:type="spellStart"/>
-      <w:proofErr w:type="gramStart"/>
       <w:r>
         <w:rPr>
           <w:b/>
@@ -2259,14 +2268,7 @@
         <w:rPr>
           <w:b/>
         </w:rPr>
-        <w:t>(</w:t>
-      </w:r>
-      <w:proofErr w:type="gramEnd"/>
-      <w:r>
-        <w:rPr>
-          <w:b/>
-        </w:rPr>
-        <w:t>):</w:t>
+        <w:t>():</w:t>
       </w:r>
       <w:r>
         <w:t xml:space="preserve"> crea un fichero vacío</w:t>
@@ -2284,7 +2286,6 @@
         </w:numPr>
       </w:pPr>
       <w:proofErr w:type="spellStart"/>
-      <w:proofErr w:type="gramStart"/>
       <w:r>
         <w:rPr>
           <w:b/>
@@ -2296,14 +2297,7 @@
         <w:rPr>
           <w:b/>
         </w:rPr>
-        <w:t>(</w:t>
-      </w:r>
-      <w:proofErr w:type="gramEnd"/>
-      <w:r>
-        <w:rPr>
-          <w:b/>
-        </w:rPr>
-        <w:t>):</w:t>
+        <w:t>():</w:t>
       </w:r>
       <w:r>
         <w:t xml:space="preserve"> devuelve el nombre del directorio padre (</w:t>
@@ -2348,7 +2342,7 @@
         </w:pBdr>
         <w:jc w:val="center"/>
       </w:pPr>
-      <w:bookmarkStart w:id="2" w:name="_Toc153462222"/>
+      <w:bookmarkStart w:id="2" w:name="_Toc153900830"/>
       <w:r>
         <w:lastRenderedPageBreak/>
         <w:t>FLUJO O STREAM</w:t>
@@ -2859,15 +2853,7 @@
       </w:r>
       <w:proofErr w:type="spellEnd"/>
       <w:r>
-        <w:t xml:space="preserve">: permite utilizar un espacio de almacenamiento </w:t>
-      </w:r>
-      <w:proofErr w:type="gramStart"/>
-      <w:r>
-        <w:t>intermedio(</w:t>
-      </w:r>
-      <w:proofErr w:type="gramEnd"/>
-      <w:r>
-        <w:t>buffer) en memoria.</w:t>
+        <w:t>: permite utilizar un espacio de almacenamiento intermedio(buffer) en memoria.</w:t>
       </w:r>
     </w:p>
     <w:p>
@@ -3552,7 +3538,7 @@
         </w:pBdr>
         <w:jc w:val="center"/>
       </w:pPr>
-      <w:bookmarkStart w:id="3" w:name="_Toc153462223"/>
+      <w:bookmarkStart w:id="3" w:name="_Toc153900831"/>
       <w:r>
         <w:t>ACCESO A FICHEROS</w:t>
       </w:r>
@@ -3937,7 +3923,7 @@
         </w:pBdr>
         <w:jc w:val="center"/>
       </w:pPr>
-      <w:bookmarkStart w:id="4" w:name="_Toc153462224"/>
+      <w:bookmarkStart w:id="4" w:name="_Toc153900832"/>
       <w:r>
         <w:t>OPERACIONES SOBRE FICHEROS</w:t>
       </w:r>
@@ -4080,7 +4066,7 @@
         </w:pBdr>
         <w:jc w:val="center"/>
       </w:pPr>
-      <w:bookmarkStart w:id="5" w:name="_Toc153462225"/>
+      <w:bookmarkStart w:id="5" w:name="_Toc153900833"/>
       <w:r>
         <w:t>OPERACIONES SOBRE REGISTROS DE UN FICHERO</w:t>
       </w:r>
@@ -4409,7 +4395,7 @@
         </w:pBdr>
         <w:jc w:val="center"/>
       </w:pPr>
-      <w:bookmarkStart w:id="6" w:name="_Toc153462226"/>
+      <w:bookmarkStart w:id="6" w:name="_Toc153900834"/>
       <w:r>
         <w:t>CLASES PARA LA GESTIÓN DE STREAM DE DATOS</w:t>
       </w:r>
@@ -4574,7 +4560,6 @@
         <w:t xml:space="preserve"> </w:t>
       </w:r>
       <w:proofErr w:type="spellStart"/>
-      <w:proofErr w:type="gramStart"/>
       <w:r>
         <w:t>Read</w:t>
       </w:r>
@@ -4583,7 +4568,6 @@
         <w:t>(</w:t>
       </w:r>
       <w:proofErr w:type="spellStart"/>
-      <w:proofErr w:type="gramEnd"/>
       <w:r>
         <w:t>char</w:t>
       </w:r>
@@ -4633,7 +4617,6 @@
         <w:t xml:space="preserve"> </w:t>
       </w:r>
       <w:proofErr w:type="spellStart"/>
-      <w:proofErr w:type="gramStart"/>
       <w:r>
         <w:t>Read</w:t>
       </w:r>
@@ -4642,7 +4625,6 @@
         <w:t>(</w:t>
       </w:r>
       <w:proofErr w:type="spellStart"/>
-      <w:proofErr w:type="gramEnd"/>
       <w:r>
         <w:t>char</w:t>
       </w:r>
@@ -4753,17 +4735,12 @@
         <w:t xml:space="preserve"> con el método </w:t>
       </w:r>
       <w:proofErr w:type="spellStart"/>
-      <w:proofErr w:type="gramStart"/>
       <w:r>
         <w:t>close</w:t>
       </w:r>
       <w:proofErr w:type="spellEnd"/>
       <w:r>
-        <w:t>(</w:t>
-      </w:r>
-      <w:proofErr w:type="gramEnd"/>
-      <w:r>
-        <w:t>).</w:t>
+        <w:t>().</w:t>
       </w:r>
     </w:p>
     <w:p>
@@ -4874,7 +4851,6 @@
         <w:t xml:space="preserve"> </w:t>
       </w:r>
       <w:proofErr w:type="spellStart"/>
-      <w:proofErr w:type="gramStart"/>
       <w:r>
         <w:t>write</w:t>
       </w:r>
@@ -4883,7 +4859,6 @@
         <w:t>(</w:t>
       </w:r>
       <w:proofErr w:type="spellStart"/>
-      <w:proofErr w:type="gramEnd"/>
       <w:r>
         <w:t>char</w:t>
       </w:r>
@@ -5237,7 +5212,7 @@
         </w:pBdr>
         <w:jc w:val="center"/>
       </w:pPr>
-      <w:bookmarkStart w:id="7" w:name="_Toc153462227"/>
+      <w:bookmarkStart w:id="7" w:name="_Toc153900835"/>
       <w:r>
         <w:t>FICHEROS BINARIOS</w:t>
       </w:r>
@@ -5397,17 +5372,12 @@
         <w:t xml:space="preserve"> </w:t>
       </w:r>
       <w:proofErr w:type="spellStart"/>
-      <w:proofErr w:type="gramStart"/>
       <w:r>
         <w:t>Read</w:t>
       </w:r>
       <w:proofErr w:type="spellEnd"/>
       <w:r>
-        <w:t>(</w:t>
-      </w:r>
-      <w:proofErr w:type="gramEnd"/>
-      <w:r>
-        <w:t>byte[] b): leer la matriz b hasta su longitud máxima y los devuelve.</w:t>
+        <w:t>(byte[] b): leer la matriz b hasta su longitud máxima y los devuelve.</w:t>
       </w:r>
     </w:p>
     <w:p>
@@ -5427,17 +5397,12 @@
         <w:t xml:space="preserve"> </w:t>
       </w:r>
       <w:proofErr w:type="spellStart"/>
-      <w:proofErr w:type="gramStart"/>
       <w:r>
         <w:t>read</w:t>
       </w:r>
       <w:proofErr w:type="spellEnd"/>
       <w:r>
-        <w:t>[</w:t>
-      </w:r>
-      <w:proofErr w:type="gramEnd"/>
-      <w:r>
-        <w:t xml:space="preserve">byte[] b, </w:t>
+        <w:t xml:space="preserve">[byte[] b, </w:t>
       </w:r>
       <w:proofErr w:type="spellStart"/>
       <w:r>
@@ -5559,17 +5524,12 @@
         <w:t xml:space="preserve"> </w:t>
       </w:r>
       <w:proofErr w:type="spellStart"/>
-      <w:proofErr w:type="gramStart"/>
       <w:r>
         <w:t>write</w:t>
       </w:r>
       <w:proofErr w:type="spellEnd"/>
       <w:r>
-        <w:t>(</w:t>
-      </w:r>
-      <w:proofErr w:type="gramEnd"/>
-      <w:r>
-        <w:t xml:space="preserve">byte [] b, </w:t>
+        <w:t xml:space="preserve">(byte [] b, </w:t>
       </w:r>
       <w:proofErr w:type="spellStart"/>
       <w:r>
@@ -6298,7 +6258,7 @@
         </w:pBdr>
         <w:jc w:val="center"/>
       </w:pPr>
-      <w:bookmarkStart w:id="8" w:name="_Toc153462228"/>
+      <w:bookmarkStart w:id="8" w:name="_Toc153900836"/>
       <w:r>
         <w:t>OBJETOS EN FICHEROS BINARIOS</w:t>
       </w:r>
@@ -6559,17 +6519,12 @@
         <w:t xml:space="preserve"> </w:t>
       </w:r>
       <w:proofErr w:type="spellStart"/>
-      <w:proofErr w:type="gramStart"/>
       <w:r>
         <w:t>writeStreamHeader</w:t>
       </w:r>
       <w:proofErr w:type="spellEnd"/>
       <w:r>
-        <w:t>(</w:t>
-      </w:r>
-      <w:proofErr w:type="gramEnd"/>
-      <w:r>
-        <w:t>): este método sirve para escribir la cabecera</w:t>
+        <w:t>(): este método sirve para escribir la cabecera</w:t>
       </w:r>
       <w:r>
         <w:t xml:space="preserve"> (es importante modificar este método creando una clase que extienda </w:t>
@@ -6599,7 +6554,7 @@
         </w:pBdr>
         <w:jc w:val="center"/>
       </w:pPr>
-      <w:bookmarkStart w:id="9" w:name="_Toc153462229"/>
+      <w:bookmarkStart w:id="9" w:name="_Toc153900837"/>
       <w:r>
         <w:t>ACCESO ALEATORIO FICHEROS</w:t>
       </w:r>
@@ -6925,7 +6880,6 @@
         <w:t xml:space="preserve"> </w:t>
       </w:r>
       <w:proofErr w:type="spellStart"/>
-      <w:proofErr w:type="gramStart"/>
       <w:r>
         <w:t>seek</w:t>
       </w:r>
@@ -6934,7 +6888,6 @@
         <w:t>(</w:t>
       </w:r>
       <w:proofErr w:type="spellStart"/>
-      <w:proofErr w:type="gramEnd"/>
       <w:r>
         <w:t>long</w:t>
       </w:r>
@@ -6986,7 +6939,6 @@
         <w:t xml:space="preserve"> </w:t>
       </w:r>
       <w:proofErr w:type="spellStart"/>
-      <w:proofErr w:type="gramStart"/>
       <w:r>
         <w:t>skipBytes</w:t>
       </w:r>
@@ -6995,7 +6947,6 @@
         <w:t>(</w:t>
       </w:r>
       <w:proofErr w:type="spellStart"/>
-      <w:proofErr w:type="gramEnd"/>
       <w:r>
         <w:t>int</w:t>
       </w:r>
@@ -7034,7 +6985,7 @@
           <w:sz w:val="36"/>
         </w:rPr>
       </w:pPr>
-      <w:bookmarkStart w:id="10" w:name="_Toc153462230"/>
+      <w:bookmarkStart w:id="10" w:name="_Toc153900838"/>
       <w:r>
         <w:rPr>
           <w:sz w:val="36"/>
@@ -7170,18 +7121,10 @@
         </w:rPr>
       </w:pPr>
       <w:r>
-        <w:t xml:space="preserve">Protocolo </w:t>
-      </w:r>
-      <w:proofErr w:type="gramStart"/>
-      <w:r>
-        <w:t>SOAP</w:t>
-      </w:r>
-      <w:r>
-        <w:t>(</w:t>
-      </w:r>
-      <w:proofErr w:type="gramEnd"/>
-      <w:r>
-        <w:t xml:space="preserve">Simple </w:t>
+        <w:t>Protocolo SOAP</w:t>
+      </w:r>
+      <w:r>
+        <w:t xml:space="preserve">(Simple </w:t>
       </w:r>
       <w:proofErr w:type="spellStart"/>
       <w:r>
@@ -7418,7 +7361,7 @@
           <w:u w:val="single"/>
         </w:rPr>
       </w:pPr>
-      <w:bookmarkStart w:id="11" w:name="_Toc153462231"/>
+      <w:bookmarkStart w:id="11" w:name="_Toc153900839"/>
       <w:r>
         <w:rPr>
           <w:sz w:val="36"/>
@@ -7805,7 +7748,7 @@
           <w:sz w:val="36"/>
         </w:rPr>
       </w:pPr>
-      <w:bookmarkStart w:id="12" w:name="_Toc153462232"/>
+      <w:bookmarkStart w:id="12" w:name="_Toc153900840"/>
       <w:r>
         <w:rPr>
           <w:sz w:val="36"/>
@@ -8166,15 +8109,7 @@
       </w:r>
       <w:proofErr w:type="spellEnd"/>
       <w:r>
-        <w:t xml:space="preserve"> están dentro de </w:t>
-      </w:r>
-      <w:proofErr w:type="gramStart"/>
-      <w:r>
-        <w:t>otros ,</w:t>
-      </w:r>
-      <w:proofErr w:type="gramEnd"/>
-      <w:r>
-        <w:t xml:space="preserve"> pero si el try interno no tuviera un manejador catch, se buscaría las sentencias catch del try externo</w:t>
+        <w:t xml:space="preserve"> están dentro de otros , pero si el try interno no tuviera un manejador catch, se buscaría las sentencias catch del try externo</w:t>
       </w:r>
       <w:r>
         <w:t>.</w:t>
@@ -8211,7 +8146,7 @@
           <w:sz w:val="36"/>
         </w:rPr>
       </w:pPr>
-      <w:bookmarkStart w:id="13" w:name="_Toc153462233"/>
+      <w:bookmarkStart w:id="13" w:name="_Toc153900841"/>
       <w:r>
         <w:rPr>
           <w:sz w:val="36"/>
@@ -8663,13 +8598,8 @@
         <w:t>propOrder</w:t>
       </w:r>
       <w:proofErr w:type="spellEnd"/>
-      <w:proofErr w:type="gramStart"/>
-      <w:r>
-        <w:t>={</w:t>
-      </w:r>
-      <w:proofErr w:type="gramEnd"/>
-      <w:r>
-        <w:t>“campo1”,”campo2”,…}</w:t>
+      <w:r>
+        <w:t>={“campo1”,”campo2”,…}</w:t>
       </w:r>
     </w:p>
     <w:p>
@@ -8838,9 +8768,11 @@
         </w:pBdr>
         <w:jc w:val="center"/>
       </w:pPr>
+      <w:bookmarkStart w:id="14" w:name="_Toc153900842"/>
       <w:r>
         <w:t>Paso de esquema XML a clase Java</w:t>
       </w:r>
+      <w:bookmarkEnd w:id="14"/>
     </w:p>
     <w:p/>
     <w:p>
@@ -8996,8 +8928,8 @@
           </w:docPartObj>
         </w:sdtPr>
         <w:sdtContent>
-          <w:bookmarkStart w:id="14" w:name="_GoBack" w:displacedByCustomXml="prev"/>
-          <w:bookmarkEnd w:id="14" w:displacedByCustomXml="prev"/>
+          <w:bookmarkStart w:id="15" w:name="_GoBack" w:displacedByCustomXml="prev"/>
+          <w:bookmarkEnd w:id="15" w:displacedByCustomXml="prev"/>
           <w:p>
             <w:pPr>
               <w:pStyle w:val="Piedepgina"/>
@@ -12261,7 +12193,7 @@
 </file>
 
 <file path=customXml/itemProps2.xml><?xml version="1.0" encoding="utf-8"?>
-<ds:datastoreItem xmlns:ds="http://schemas.openxmlformats.org/officeDocument/2006/customXml" ds:itemID="{4AD0304A-180C-4DAE-A80E-227DF7FFA05E}">
+<ds:datastoreItem xmlns:ds="http://schemas.openxmlformats.org/officeDocument/2006/customXml" ds:itemID="{AC864848-105D-4591-8D64-3DB6070B23BC}">
   <ds:schemaRefs>
     <ds:schemaRef ds:uri="http://schemas.openxmlformats.org/officeDocument/2006/bibliography"/>
   </ds:schemaRefs>

</xml_diff>

<commit_message>
Ejempos conexion BDD java a MySQL y 2 ejercicios de consultas
</commit_message>
<xml_diff>
--- a/ApuntesEVA1.docx
+++ b/ApuntesEVA1.docx
@@ -1401,21 +1401,7 @@
                 <w:rStyle w:val="Hipervnculo"/>
                 <w:noProof/>
               </w:rPr>
-              <w:t>Paso de esquema</w:t>
-            </w:r>
-            <w:r>
-              <w:rPr>
-                <w:rStyle w:val="Hipervnculo"/>
-                <w:noProof/>
-              </w:rPr>
-              <w:t xml:space="preserve"> </w:t>
-            </w:r>
-            <w:r>
-              <w:rPr>
-                <w:rStyle w:val="Hipervnculo"/>
-                <w:noProof/>
-              </w:rPr>
-              <w:t>XML a clase Java</w:t>
+              <w:t>Paso de esquema XML a clase Java</w:t>
             </w:r>
             <w:r>
               <w:rPr>
@@ -8867,6 +8853,236 @@
       <w:proofErr w:type="spellEnd"/>
       <w:r>
         <w:t xml:space="preserve"> y se utilizan para crear y modificar documentos XML</w:t>
+      </w:r>
+    </w:p>
+    <w:p/>
+    <w:p>
+      <w:pPr>
+        <w:pStyle w:val="Ttulo1"/>
+        <w:pBdr>
+          <w:bottom w:val="single" w:sz="4" w:space="1" w:color="auto"/>
+        </w:pBdr>
+        <w:jc w:val="center"/>
+      </w:pPr>
+      <w:r>
+        <w:t>RESULTSET</w:t>
+      </w:r>
+    </w:p>
+    <w:p>
+      <w:pPr>
+        <w:pStyle w:val="Prrafodelista"/>
+        <w:ind w:left="360"/>
+      </w:pPr>
+    </w:p>
+    <w:p>
+      <w:pPr>
+        <w:pStyle w:val="Prrafodelista"/>
+        <w:numPr>
+          <w:ilvl w:val="0"/>
+          <w:numId w:val="18"/>
+        </w:numPr>
+      </w:pPr>
+      <w:r>
+        <w:t xml:space="preserve">Métodos de </w:t>
+      </w:r>
+      <w:proofErr w:type="spellStart"/>
+      <w:r>
+        <w:t>ResultSet</w:t>
+      </w:r>
+      <w:proofErr w:type="spellEnd"/>
+      <w:r>
+        <w:t xml:space="preserve"> para actuar con el puntero:</w:t>
+      </w:r>
+    </w:p>
+    <w:p>
+      <w:pPr>
+        <w:pStyle w:val="Prrafodelista"/>
+        <w:numPr>
+          <w:ilvl w:val="1"/>
+          <w:numId w:val="18"/>
+        </w:numPr>
+      </w:pPr>
+      <w:proofErr w:type="spellStart"/>
+      <w:r>
+        <w:t>Boolean</w:t>
+      </w:r>
+      <w:proofErr w:type="spellEnd"/>
+      <w:r>
+        <w:t xml:space="preserve"> </w:t>
+      </w:r>
+      <w:proofErr w:type="spellStart"/>
+      <w:proofErr w:type="gramStart"/>
+      <w:r>
+        <w:t>next</w:t>
+      </w:r>
+      <w:proofErr w:type="spellEnd"/>
+      <w:r>
+        <w:t>(</w:t>
+      </w:r>
+      <w:proofErr w:type="gramEnd"/>
+      <w:r>
+        <w:t>): mueve el puntero una fila adelante(registro?) a partir de la posición actual.</w:t>
+      </w:r>
+    </w:p>
+    <w:p>
+      <w:pPr>
+        <w:pStyle w:val="Prrafodelista"/>
+        <w:numPr>
+          <w:ilvl w:val="1"/>
+          <w:numId w:val="18"/>
+        </w:numPr>
+      </w:pPr>
+      <w:proofErr w:type="spellStart"/>
+      <w:r>
+        <w:t>Boolean</w:t>
+      </w:r>
+      <w:proofErr w:type="spellEnd"/>
+      <w:r>
+        <w:t xml:space="preserve"> </w:t>
+      </w:r>
+      <w:proofErr w:type="spellStart"/>
+      <w:proofErr w:type="gramStart"/>
+      <w:r>
+        <w:t>first</w:t>
+      </w:r>
+      <w:proofErr w:type="spellEnd"/>
+      <w:r>
+        <w:t>(</w:t>
+      </w:r>
+      <w:proofErr w:type="gramEnd"/>
+      <w:r>
+        <w:t>): mueve el puntero al primer registro.</w:t>
+      </w:r>
+    </w:p>
+    <w:p>
+      <w:pPr>
+        <w:pStyle w:val="Prrafodelista"/>
+        <w:numPr>
+          <w:ilvl w:val="1"/>
+          <w:numId w:val="18"/>
+        </w:numPr>
+      </w:pPr>
+      <w:proofErr w:type="spellStart"/>
+      <w:r>
+        <w:t>Boolean</w:t>
+      </w:r>
+      <w:proofErr w:type="spellEnd"/>
+      <w:r>
+        <w:t xml:space="preserve"> </w:t>
+      </w:r>
+      <w:proofErr w:type="spellStart"/>
+      <w:proofErr w:type="gramStart"/>
+      <w:r>
+        <w:t>last</w:t>
+      </w:r>
+      <w:proofErr w:type="spellEnd"/>
+      <w:r>
+        <w:t>(</w:t>
+      </w:r>
+      <w:proofErr w:type="gramEnd"/>
+      <w:r>
+        <w:t>): mueve el puntero al último registro.</w:t>
+      </w:r>
+    </w:p>
+    <w:p>
+      <w:pPr>
+        <w:pStyle w:val="Prrafodelista"/>
+        <w:numPr>
+          <w:ilvl w:val="1"/>
+          <w:numId w:val="18"/>
+        </w:numPr>
+      </w:pPr>
+      <w:proofErr w:type="spellStart"/>
+      <w:r>
+        <w:t>Boolean</w:t>
+      </w:r>
+      <w:proofErr w:type="spellEnd"/>
+      <w:r>
+        <w:t xml:space="preserve"> </w:t>
+      </w:r>
+      <w:proofErr w:type="spellStart"/>
+      <w:proofErr w:type="gramStart"/>
+      <w:r>
+        <w:t>previous</w:t>
+      </w:r>
+      <w:proofErr w:type="spellEnd"/>
+      <w:r>
+        <w:t>(</w:t>
+      </w:r>
+      <w:proofErr w:type="gramEnd"/>
+      <w:r>
+        <w:t>): mueve el puntero al registro anterior a partir de la posición actual del puntero.</w:t>
+      </w:r>
+    </w:p>
+    <w:p>
+      <w:pPr>
+        <w:pStyle w:val="Prrafodelista"/>
+        <w:numPr>
+          <w:ilvl w:val="1"/>
+          <w:numId w:val="18"/>
+        </w:numPr>
+      </w:pPr>
+      <w:proofErr w:type="spellStart"/>
+      <w:r>
+        <w:t>Void</w:t>
+      </w:r>
+      <w:proofErr w:type="spellEnd"/>
+      <w:r>
+        <w:t xml:space="preserve"> </w:t>
+      </w:r>
+      <w:proofErr w:type="spellStart"/>
+      <w:proofErr w:type="gramStart"/>
+      <w:r>
+        <w:t>beforeFirst</w:t>
+      </w:r>
+      <w:proofErr w:type="spellEnd"/>
+      <w:r>
+        <w:t>(</w:t>
+      </w:r>
+      <w:proofErr w:type="gramEnd"/>
+      <w:r>
+        <w:t>): posiciona el puntero justo antes del primer registro.</w:t>
+      </w:r>
+      <w:r>
+        <w:t xml:space="preserve"> Inicializa el </w:t>
+      </w:r>
+      <w:proofErr w:type="spellStart"/>
+      <w:r>
+        <w:t>ResultSet</w:t>
+      </w:r>
+      <w:proofErr w:type="spellEnd"/>
+      <w:r>
+        <w:t>.</w:t>
+      </w:r>
+    </w:p>
+    <w:p>
+      <w:pPr>
+        <w:pStyle w:val="Prrafodelista"/>
+        <w:numPr>
+          <w:ilvl w:val="1"/>
+          <w:numId w:val="18"/>
+        </w:numPr>
+      </w:pPr>
+      <w:proofErr w:type="spellStart"/>
+      <w:r>
+        <w:t>Int</w:t>
+      </w:r>
+      <w:proofErr w:type="spellEnd"/>
+      <w:r>
+        <w:t xml:space="preserve"> </w:t>
+      </w:r>
+      <w:proofErr w:type="spellStart"/>
+      <w:proofErr w:type="gramStart"/>
+      <w:r>
+        <w:t>getRow</w:t>
+      </w:r>
+      <w:proofErr w:type="spellEnd"/>
+      <w:r>
+        <w:t>(</w:t>
+      </w:r>
+      <w:proofErr w:type="gramEnd"/>
+      <w:r>
+        <w:t>): devuelve el número del registro actual.</w:t>
       </w:r>
     </w:p>
     <w:sectPr>
@@ -10091,7 +10307,7 @@
   <w:abstractNum w:abstractNumId="9">
     <w:nsid w:val="401E0640"/>
     <w:multiLevelType w:val="hybridMultilevel"/>
-    <w:tmpl w:val="09AC8AF0"/>
+    <w:tmpl w:val="21A4F9D2"/>
     <w:lvl w:ilvl="0" w:tplc="0C0A0001">
       <w:start w:val="1"/>
       <w:numFmt w:val="bullet"/>
@@ -10104,7 +10320,7 @@
         <w:rFonts w:ascii="Symbol" w:hAnsi="Symbol" w:hint="default"/>
       </w:rPr>
     </w:lvl>
-    <w:lvl w:ilvl="1" w:tplc="0C0A0003" w:tentative="1">
+    <w:lvl w:ilvl="1" w:tplc="0C0A0003">
       <w:start w:val="1"/>
       <w:numFmt w:val="bullet"/>
       <w:lvlText w:val="o"/>
@@ -12193,7 +12409,7 @@
 </file>
 
 <file path=customXml/itemProps2.xml><?xml version="1.0" encoding="utf-8"?>
-<ds:datastoreItem xmlns:ds="http://schemas.openxmlformats.org/officeDocument/2006/customXml" ds:itemID="{AC864848-105D-4591-8D64-3DB6070B23BC}">
+<ds:datastoreItem xmlns:ds="http://schemas.openxmlformats.org/officeDocument/2006/customXml" ds:itemID="{E318CC44-6F0A-42C4-B670-A3D4B8190B0E}">
   <ds:schemaRefs>
     <ds:schemaRef ds:uri="http://schemas.openxmlformats.org/officeDocument/2006/bibliography"/>
   </ds:schemaRefs>

</xml_diff>

<commit_message>
Ejercicio de resultset sin finalizar
</commit_message>
<xml_diff>
--- a/ApuntesEVA1.docx
+++ b/ApuntesEVA1.docx
@@ -12090,6 +12090,157 @@
         <w:t xml:space="preserve"> En sentencias DDL devolverá 0.</w:t>
       </w:r>
     </w:p>
+    <w:p>
+      <w:pPr>
+        <w:pStyle w:val="Prrafodelista"/>
+        <w:numPr>
+          <w:ilvl w:val="1"/>
+          <w:numId w:val="27"/>
+        </w:numPr>
+      </w:pPr>
+      <w:r>
+        <w:t>Boolean execute (String query); se puede utilizar para ejecutar cualquier sentencia</w:t>
+      </w:r>
+      <w:r>
+        <w:t>. Devuelve true si el resultado de la ejecución de la sentencia</w:t>
+      </w:r>
+      <w:r>
+        <w:t xml:space="preserve"> es un ResultSet.</w:t>
+      </w:r>
+    </w:p>
+    <w:p>
+      <w:pPr>
+        <w:pStyle w:val="Prrafodelista"/>
+        <w:numPr>
+          <w:ilvl w:val="1"/>
+          <w:numId w:val="27"/>
+        </w:numPr>
+      </w:pPr>
+      <w:r>
+        <w:t>String getString(); devuelve el valor de la columna si es el tipo de dato indicado, asi con todos</w:t>
+      </w:r>
+    </w:p>
+    <w:p>
+      <w:pPr>
+        <w:pStyle w:val="Prrafodelista"/>
+        <w:numPr>
+          <w:ilvl w:val="1"/>
+          <w:numId w:val="27"/>
+        </w:numPr>
+      </w:pPr>
+      <w:r>
+        <w:lastRenderedPageBreak/>
+        <w:t>Boolean getBoolean();</w:t>
+      </w:r>
+    </w:p>
+    <w:p>
+      <w:pPr>
+        <w:pStyle w:val="Prrafodelista"/>
+        <w:numPr>
+          <w:ilvl w:val="1"/>
+          <w:numId w:val="27"/>
+        </w:numPr>
+      </w:pPr>
+      <w:r>
+        <w:t>Byte getByte();</w:t>
+      </w:r>
+    </w:p>
+    <w:p>
+      <w:pPr>
+        <w:pStyle w:val="Prrafodelista"/>
+        <w:numPr>
+          <w:ilvl w:val="1"/>
+          <w:numId w:val="27"/>
+        </w:numPr>
+      </w:pPr>
+      <w:r>
+        <w:t>Short getShort();</w:t>
+      </w:r>
+    </w:p>
+    <w:p>
+      <w:pPr>
+        <w:pStyle w:val="Prrafodelista"/>
+        <w:numPr>
+          <w:ilvl w:val="1"/>
+          <w:numId w:val="27"/>
+        </w:numPr>
+      </w:pPr>
+      <w:r>
+        <w:t>Int getInt();</w:t>
+      </w:r>
+    </w:p>
+    <w:p>
+      <w:pPr>
+        <w:pStyle w:val="Prrafodelista"/>
+        <w:numPr>
+          <w:ilvl w:val="1"/>
+          <w:numId w:val="27"/>
+        </w:numPr>
+      </w:pPr>
+      <w:r>
+        <w:t>Float getFloat();</w:t>
+      </w:r>
+    </w:p>
+    <w:p>
+      <w:pPr>
+        <w:pStyle w:val="Prrafodelista"/>
+        <w:numPr>
+          <w:ilvl w:val="1"/>
+          <w:numId w:val="27"/>
+        </w:numPr>
+      </w:pPr>
+      <w:r>
+        <w:t>Double getDouble();</w:t>
+      </w:r>
+    </w:p>
+    <w:p>
+      <w:pPr>
+        <w:pStyle w:val="Prrafodelista"/>
+        <w:numPr>
+          <w:ilvl w:val="1"/>
+          <w:numId w:val="27"/>
+        </w:numPr>
+      </w:pPr>
+      <w:r>
+        <w:t>Byte[] getBytes();</w:t>
+      </w:r>
+    </w:p>
+    <w:p>
+      <w:pPr>
+        <w:pStyle w:val="Prrafodelista"/>
+        <w:numPr>
+          <w:ilvl w:val="1"/>
+          <w:numId w:val="27"/>
+        </w:numPr>
+      </w:pPr>
+      <w:r>
+        <w:t>Date getDate();</w:t>
+      </w:r>
+    </w:p>
+    <w:p>
+      <w:pPr>
+        <w:pStyle w:val="Prrafodelista"/>
+        <w:numPr>
+          <w:ilvl w:val="1"/>
+          <w:numId w:val="27"/>
+        </w:numPr>
+      </w:pPr>
+      <w:r>
+        <w:t>Time getTime();</w:t>
+      </w:r>
+    </w:p>
+    <w:p>
+      <w:pPr>
+        <w:pStyle w:val="Prrafodelista"/>
+        <w:numPr>
+          <w:ilvl w:val="1"/>
+          <w:numId w:val="27"/>
+        </w:numPr>
+      </w:pPr>
+      <w:r>
+        <w:t>Timestamp getTimeStamp();</w:t>
+      </w:r>
+    </w:p>
     <w:sectPr>
       <w:headerReference w:type="default" r:id="rId10"/>
       <w:footerReference w:type="default" r:id="rId11"/>
@@ -12190,7 +12341,7 @@
                 <w:bCs/>
                 <w:noProof/>
               </w:rPr>
-              <w:t>18</w:t>
+              <w:t>19</w:t>
             </w:r>
             <w:r>
               <w:rPr>
@@ -12235,7 +12386,7 @@
                 <w:bCs/>
                 <w:noProof/>
               </w:rPr>
-              <w:t>19</w:t>
+              <w:t>20</w:t>
             </w:r>
             <w:r>
               <w:rPr>
@@ -16496,7 +16647,7 @@
 </file>
 
 <file path=customXml/itemProps2.xml><?xml version="1.0" encoding="utf-8"?>
-<ds:datastoreItem xmlns:ds="http://schemas.openxmlformats.org/officeDocument/2006/customXml" ds:itemID="{7C4E1B42-03F1-4392-9549-18948B53FF97}">
+<ds:datastoreItem xmlns:ds="http://schemas.openxmlformats.org/officeDocument/2006/customXml" ds:itemID="{B3950201-8DA1-4A52-B258-89DD28017AEA}">
   <ds:schemaRefs>
     <ds:schemaRef ds:uri="http://schemas.openxmlformats.org/officeDocument/2006/bibliography"/>
   </ds:schemaRefs>

</xml_diff>

<commit_message>
Ejercicio 7  BDD  jdbc realizado
</commit_message>
<xml_diff>
--- a/ApuntesEVA1.docx
+++ b/ApuntesEVA1.docx
@@ -397,7 +397,7 @@
           <w:r>
             <w:fldChar w:fldCharType="separate"/>
           </w:r>
-          <w:hyperlink w:anchor="_Toc156319914" w:history="1">
+          <w:hyperlink w:anchor="_Toc156486916" w:history="1">
             <w:r>
               <w:rPr>
                 <w:rStyle w:val="Hipervnculo"/>
@@ -424,7 +424,7 @@
                 <w:noProof/>
                 <w:webHidden/>
               </w:rPr>
-              <w:instrText xml:space="preserve"> PAGEREF _Toc156319914 \h </w:instrText>
+              <w:instrText xml:space="preserve"> PAGEREF _Toc156486916 \h </w:instrText>
             </w:r>
             <w:r>
               <w:rPr>
@@ -467,7 +467,7 @@
               <w:lang w:eastAsia="es-ES"/>
             </w:rPr>
           </w:pPr>
-          <w:hyperlink w:anchor="_Toc156319915" w:history="1">
+          <w:hyperlink w:anchor="_Toc156486917" w:history="1">
             <w:r>
               <w:rPr>
                 <w:rStyle w:val="Hipervnculo"/>
@@ -494,7 +494,7 @@
                 <w:noProof/>
                 <w:webHidden/>
               </w:rPr>
-              <w:instrText xml:space="preserve"> PAGEREF _Toc156319915 \h </w:instrText>
+              <w:instrText xml:space="preserve"> PAGEREF _Toc156486917 \h </w:instrText>
             </w:r>
             <w:r>
               <w:rPr>
@@ -537,7 +537,7 @@
               <w:lang w:eastAsia="es-ES"/>
             </w:rPr>
           </w:pPr>
-          <w:hyperlink w:anchor="_Toc156319916" w:history="1">
+          <w:hyperlink w:anchor="_Toc156486918" w:history="1">
             <w:r>
               <w:rPr>
                 <w:rStyle w:val="Hipervnculo"/>
@@ -564,7 +564,7 @@
                 <w:noProof/>
                 <w:webHidden/>
               </w:rPr>
-              <w:instrText xml:space="preserve"> PAGEREF _Toc156319916 \h </w:instrText>
+              <w:instrText xml:space="preserve"> PAGEREF _Toc156486918 \h </w:instrText>
             </w:r>
             <w:r>
               <w:rPr>
@@ -607,7 +607,7 @@
               <w:lang w:eastAsia="es-ES"/>
             </w:rPr>
           </w:pPr>
-          <w:hyperlink w:anchor="_Toc156319917" w:history="1">
+          <w:hyperlink w:anchor="_Toc156486919" w:history="1">
             <w:r>
               <w:rPr>
                 <w:rStyle w:val="Hipervnculo"/>
@@ -634,7 +634,7 @@
                 <w:noProof/>
                 <w:webHidden/>
               </w:rPr>
-              <w:instrText xml:space="preserve"> PAGEREF _Toc156319917 \h </w:instrText>
+              <w:instrText xml:space="preserve"> PAGEREF _Toc156486919 \h </w:instrText>
             </w:r>
             <w:r>
               <w:rPr>
@@ -677,7 +677,7 @@
               <w:lang w:eastAsia="es-ES"/>
             </w:rPr>
           </w:pPr>
-          <w:hyperlink w:anchor="_Toc156319918" w:history="1">
+          <w:hyperlink w:anchor="_Toc156486920" w:history="1">
             <w:r>
               <w:rPr>
                 <w:rStyle w:val="Hipervnculo"/>
@@ -704,7 +704,7 @@
                 <w:noProof/>
                 <w:webHidden/>
               </w:rPr>
-              <w:instrText xml:space="preserve"> PAGEREF _Toc156319918 \h </w:instrText>
+              <w:instrText xml:space="preserve"> PAGEREF _Toc156486920 \h </w:instrText>
             </w:r>
             <w:r>
               <w:rPr>
@@ -747,7 +747,7 @@
               <w:lang w:eastAsia="es-ES"/>
             </w:rPr>
           </w:pPr>
-          <w:hyperlink w:anchor="_Toc156319919" w:history="1">
+          <w:hyperlink w:anchor="_Toc156486921" w:history="1">
             <w:r>
               <w:rPr>
                 <w:rStyle w:val="Hipervnculo"/>
@@ -774,7 +774,7 @@
                 <w:noProof/>
                 <w:webHidden/>
               </w:rPr>
-              <w:instrText xml:space="preserve"> PAGEREF _Toc156319919 \h </w:instrText>
+              <w:instrText xml:space="preserve"> PAGEREF _Toc156486921 \h </w:instrText>
             </w:r>
             <w:r>
               <w:rPr>
@@ -817,7 +817,7 @@
               <w:lang w:eastAsia="es-ES"/>
             </w:rPr>
           </w:pPr>
-          <w:hyperlink w:anchor="_Toc156319920" w:history="1">
+          <w:hyperlink w:anchor="_Toc156486922" w:history="1">
             <w:r>
               <w:rPr>
                 <w:rStyle w:val="Hipervnculo"/>
@@ -844,7 +844,7 @@
                 <w:noProof/>
                 <w:webHidden/>
               </w:rPr>
-              <w:instrText xml:space="preserve"> PAGEREF _Toc156319920 \h </w:instrText>
+              <w:instrText xml:space="preserve"> PAGEREF _Toc156486922 \h </w:instrText>
             </w:r>
             <w:r>
               <w:rPr>
@@ -887,7 +887,7 @@
               <w:lang w:eastAsia="es-ES"/>
             </w:rPr>
           </w:pPr>
-          <w:hyperlink w:anchor="_Toc156319921" w:history="1">
+          <w:hyperlink w:anchor="_Toc156486923" w:history="1">
             <w:r>
               <w:rPr>
                 <w:rStyle w:val="Hipervnculo"/>
@@ -914,7 +914,7 @@
                 <w:noProof/>
                 <w:webHidden/>
               </w:rPr>
-              <w:instrText xml:space="preserve"> PAGEREF _Toc156319921 \h </w:instrText>
+              <w:instrText xml:space="preserve"> PAGEREF _Toc156486923 \h </w:instrText>
             </w:r>
             <w:r>
               <w:rPr>
@@ -957,7 +957,7 @@
               <w:lang w:eastAsia="es-ES"/>
             </w:rPr>
           </w:pPr>
-          <w:hyperlink w:anchor="_Toc156319922" w:history="1">
+          <w:hyperlink w:anchor="_Toc156486924" w:history="1">
             <w:r>
               <w:rPr>
                 <w:rStyle w:val="Hipervnculo"/>
@@ -984,7 +984,7 @@
                 <w:noProof/>
                 <w:webHidden/>
               </w:rPr>
-              <w:instrText xml:space="preserve"> PAGEREF _Toc156319922 \h </w:instrText>
+              <w:instrText xml:space="preserve"> PAGEREF _Toc156486924 \h </w:instrText>
             </w:r>
             <w:r>
               <w:rPr>
@@ -1027,7 +1027,7 @@
               <w:lang w:eastAsia="es-ES"/>
             </w:rPr>
           </w:pPr>
-          <w:hyperlink w:anchor="_Toc156319923" w:history="1">
+          <w:hyperlink w:anchor="_Toc156486925" w:history="1">
             <w:r>
               <w:rPr>
                 <w:rStyle w:val="Hipervnculo"/>
@@ -1054,7 +1054,7 @@
                 <w:noProof/>
                 <w:webHidden/>
               </w:rPr>
-              <w:instrText xml:space="preserve"> PAGEREF _Toc156319923 \h </w:instrText>
+              <w:instrText xml:space="preserve"> PAGEREF _Toc156486925 \h </w:instrText>
             </w:r>
             <w:r>
               <w:rPr>
@@ -1097,7 +1097,7 @@
               <w:lang w:eastAsia="es-ES"/>
             </w:rPr>
           </w:pPr>
-          <w:hyperlink w:anchor="_Toc156319924" w:history="1">
+          <w:hyperlink w:anchor="_Toc156486926" w:history="1">
             <w:r>
               <w:rPr>
                 <w:rStyle w:val="Hipervnculo"/>
@@ -1124,7 +1124,7 @@
                 <w:noProof/>
                 <w:webHidden/>
               </w:rPr>
-              <w:instrText xml:space="preserve"> PAGEREF _Toc156319924 \h </w:instrText>
+              <w:instrText xml:space="preserve"> PAGEREF _Toc156486926 \h </w:instrText>
             </w:r>
             <w:r>
               <w:rPr>
@@ -1167,7 +1167,7 @@
               <w:lang w:eastAsia="es-ES"/>
             </w:rPr>
           </w:pPr>
-          <w:hyperlink w:anchor="_Toc156319925" w:history="1">
+          <w:hyperlink w:anchor="_Toc156486927" w:history="1">
             <w:r>
               <w:rPr>
                 <w:rStyle w:val="Hipervnculo"/>
@@ -1194,7 +1194,7 @@
                 <w:noProof/>
                 <w:webHidden/>
               </w:rPr>
-              <w:instrText xml:space="preserve"> PAGEREF _Toc156319925 \h </w:instrText>
+              <w:instrText xml:space="preserve"> PAGEREF _Toc156486927 \h </w:instrText>
             </w:r>
             <w:r>
               <w:rPr>
@@ -1237,7 +1237,7 @@
               <w:lang w:eastAsia="es-ES"/>
             </w:rPr>
           </w:pPr>
-          <w:hyperlink w:anchor="_Toc156319926" w:history="1">
+          <w:hyperlink w:anchor="_Toc156486928" w:history="1">
             <w:r>
               <w:rPr>
                 <w:rStyle w:val="Hipervnculo"/>
@@ -1264,7 +1264,7 @@
                 <w:noProof/>
                 <w:webHidden/>
               </w:rPr>
-              <w:instrText xml:space="preserve"> PAGEREF _Toc156319926 \h </w:instrText>
+              <w:instrText xml:space="preserve"> PAGEREF _Toc156486928 \h </w:instrText>
             </w:r>
             <w:r>
               <w:rPr>
@@ -1307,7 +1307,7 @@
               <w:lang w:eastAsia="es-ES"/>
             </w:rPr>
           </w:pPr>
-          <w:hyperlink w:anchor="_Toc156319927" w:history="1">
+          <w:hyperlink w:anchor="_Toc156486929" w:history="1">
             <w:r>
               <w:rPr>
                 <w:rStyle w:val="Hipervnculo"/>
@@ -1334,7 +1334,7 @@
                 <w:noProof/>
                 <w:webHidden/>
               </w:rPr>
-              <w:instrText xml:space="preserve"> PAGEREF _Toc156319927 \h </w:instrText>
+              <w:instrText xml:space="preserve"> PAGEREF _Toc156486929 \h </w:instrText>
             </w:r>
             <w:r>
               <w:rPr>
@@ -1377,7 +1377,7 @@
               <w:lang w:eastAsia="es-ES"/>
             </w:rPr>
           </w:pPr>
-          <w:hyperlink w:anchor="_Toc156319928" w:history="1">
+          <w:hyperlink w:anchor="_Toc156486930" w:history="1">
             <w:r>
               <w:rPr>
                 <w:rStyle w:val="Hipervnculo"/>
@@ -1404,7 +1404,7 @@
                 <w:noProof/>
                 <w:webHidden/>
               </w:rPr>
-              <w:instrText xml:space="preserve"> PAGEREF _Toc156319928 \h </w:instrText>
+              <w:instrText xml:space="preserve"> PAGEREF _Toc156486930 \h </w:instrText>
             </w:r>
             <w:r>
               <w:rPr>
@@ -1447,7 +1447,7 @@
               <w:lang w:eastAsia="es-ES"/>
             </w:rPr>
           </w:pPr>
-          <w:hyperlink w:anchor="_Toc156319929" w:history="1">
+          <w:hyperlink w:anchor="_Toc156486931" w:history="1">
             <w:r>
               <w:rPr>
                 <w:rStyle w:val="Hipervnculo"/>
@@ -1474,7 +1474,7 @@
                 <w:noProof/>
                 <w:webHidden/>
               </w:rPr>
-              <w:instrText xml:space="preserve"> PAGEREF _Toc156319929 \h </w:instrText>
+              <w:instrText xml:space="preserve"> PAGEREF _Toc156486931 \h </w:instrText>
             </w:r>
             <w:r>
               <w:rPr>
@@ -1517,7 +1517,7 @@
               <w:lang w:eastAsia="es-ES"/>
             </w:rPr>
           </w:pPr>
-          <w:hyperlink w:anchor="_Toc156319930" w:history="1">
+          <w:hyperlink w:anchor="_Toc156486932" w:history="1">
             <w:r>
               <w:rPr>
                 <w:rStyle w:val="Hipervnculo"/>
@@ -1544,7 +1544,7 @@
                 <w:noProof/>
                 <w:webHidden/>
               </w:rPr>
-              <w:instrText xml:space="preserve"> PAGEREF _Toc156319930 \h </w:instrText>
+              <w:instrText xml:space="preserve"> PAGEREF _Toc156486932 \h </w:instrText>
             </w:r>
             <w:r>
               <w:rPr>
@@ -1576,6 +1576,160 @@
           </w:hyperlink>
         </w:p>
         <w:p>
+          <w:pPr>
+            <w:pStyle w:val="TDC1"/>
+            <w:tabs>
+              <w:tab w:val="right" w:leader="dot" w:pos="8494"/>
+            </w:tabs>
+            <w:rPr>
+              <w:rFonts w:eastAsiaTheme="minorEastAsia"/>
+              <w:noProof/>
+              <w:lang w:eastAsia="es-ES"/>
+            </w:rPr>
+          </w:pPr>
+          <w:hyperlink w:anchor="_Toc156486933" w:history="1">
+            <w:r>
+              <w:rPr>
+                <w:rStyle w:val="Hipervnculo"/>
+                <w:noProof/>
+              </w:rPr>
+              <w:t>DML</w:t>
+            </w:r>
+            <w:r>
+              <w:rPr>
+                <w:noProof/>
+                <w:webHidden/>
+              </w:rPr>
+              <w:tab/>
+            </w:r>
+            <w:r>
+              <w:rPr>
+                <w:noProof/>
+                <w:webHidden/>
+              </w:rPr>
+              <w:fldChar w:fldCharType="begin"/>
+            </w:r>
+            <w:r>
+              <w:rPr>
+                <w:noProof/>
+                <w:webHidden/>
+              </w:rPr>
+              <w:instrText xml:space="preserve"> PAGEREF _Toc156486933 \h </w:instrText>
+            </w:r>
+            <w:r>
+              <w:rPr>
+                <w:noProof/>
+                <w:webHidden/>
+              </w:rPr>
+            </w:r>
+            <w:r>
+              <w:rPr>
+                <w:noProof/>
+                <w:webHidden/>
+              </w:rPr>
+              <w:fldChar w:fldCharType="separate"/>
+            </w:r>
+            <w:r>
+              <w:rPr>
+                <w:noProof/>
+                <w:webHidden/>
+              </w:rPr>
+              <w:t>18</w:t>
+            </w:r>
+            <w:r>
+              <w:rPr>
+                <w:noProof/>
+                <w:webHidden/>
+              </w:rPr>
+              <w:fldChar w:fldCharType="end"/>
+            </w:r>
+          </w:hyperlink>
+        </w:p>
+        <w:p>
+          <w:pPr>
+            <w:pStyle w:val="TDC1"/>
+            <w:tabs>
+              <w:tab w:val="right" w:leader="dot" w:pos="8494"/>
+            </w:tabs>
+            <w:rPr>
+              <w:rFonts w:eastAsiaTheme="minorEastAsia"/>
+              <w:noProof/>
+              <w:lang w:eastAsia="es-ES"/>
+            </w:rPr>
+          </w:pPr>
+          <w:hyperlink w:anchor="_Toc156486934" w:history="1">
+            <w:r>
+              <w:rPr>
+                <w:rStyle w:val="Hipervnculo"/>
+                <w:noProof/>
+              </w:rPr>
+              <w:t>PreparedState</w:t>
+            </w:r>
+            <w:r>
+              <w:rPr>
+                <w:rStyle w:val="Hipervnculo"/>
+                <w:noProof/>
+              </w:rPr>
+              <w:t>m</w:t>
+            </w:r>
+            <w:r>
+              <w:rPr>
+                <w:rStyle w:val="Hipervnculo"/>
+                <w:noProof/>
+              </w:rPr>
+              <w:t>ent</w:t>
+            </w:r>
+            <w:r>
+              <w:rPr>
+                <w:noProof/>
+                <w:webHidden/>
+              </w:rPr>
+              <w:tab/>
+            </w:r>
+            <w:r>
+              <w:rPr>
+                <w:noProof/>
+                <w:webHidden/>
+              </w:rPr>
+              <w:fldChar w:fldCharType="begin"/>
+            </w:r>
+            <w:r>
+              <w:rPr>
+                <w:noProof/>
+                <w:webHidden/>
+              </w:rPr>
+              <w:instrText xml:space="preserve"> PAGEREF _Toc156486934 \h </w:instrText>
+            </w:r>
+            <w:r>
+              <w:rPr>
+                <w:noProof/>
+                <w:webHidden/>
+              </w:rPr>
+            </w:r>
+            <w:r>
+              <w:rPr>
+                <w:noProof/>
+                <w:webHidden/>
+              </w:rPr>
+              <w:fldChar w:fldCharType="separate"/>
+            </w:r>
+            <w:r>
+              <w:rPr>
+                <w:noProof/>
+                <w:webHidden/>
+              </w:rPr>
+              <w:t>19</w:t>
+            </w:r>
+            <w:r>
+              <w:rPr>
+                <w:noProof/>
+                <w:webHidden/>
+              </w:rPr>
+              <w:fldChar w:fldCharType="end"/>
+            </w:r>
+          </w:hyperlink>
+        </w:p>
+        <w:p>
           <w:r>
             <w:rPr>
               <w:b/>
@@ -1603,7 +1757,7 @@
           <w:sz w:val="36"/>
         </w:rPr>
       </w:pPr>
-      <w:bookmarkStart w:id="0" w:name="_Toc156319914"/>
+      <w:bookmarkStart w:id="0" w:name="_Toc156486916"/>
       <w:r>
         <w:rPr>
           <w:sz w:val="36"/>
@@ -1787,7 +1941,7 @@
           <w:sz w:val="36"/>
         </w:rPr>
       </w:pPr>
-      <w:bookmarkStart w:id="1" w:name="_Toc156319915"/>
+      <w:bookmarkStart w:id="1" w:name="_Toc156486917"/>
       <w:r>
         <w:rPr>
           <w:sz w:val="36"/>
@@ -2338,7 +2492,7 @@
         </w:pBdr>
         <w:jc w:val="center"/>
       </w:pPr>
-      <w:bookmarkStart w:id="2" w:name="_Toc156319916"/>
+      <w:bookmarkStart w:id="2" w:name="_Toc156486918"/>
       <w:r>
         <w:lastRenderedPageBreak/>
         <w:t>FLUJO O STREAM</w:t>
@@ -3068,7 +3222,7 @@
         </w:pBdr>
         <w:jc w:val="center"/>
       </w:pPr>
-      <w:bookmarkStart w:id="3" w:name="_Toc156319917"/>
+      <w:bookmarkStart w:id="3" w:name="_Toc156486919"/>
       <w:r>
         <w:t>ACCESO A FICHEROS</w:t>
       </w:r>
@@ -3435,7 +3589,7 @@
         </w:pBdr>
         <w:jc w:val="center"/>
       </w:pPr>
-      <w:bookmarkStart w:id="4" w:name="_Toc156319918"/>
+      <w:bookmarkStart w:id="4" w:name="_Toc156486920"/>
       <w:r>
         <w:t>OPERACIONES SOBRE FICHEROS</w:t>
       </w:r>
@@ -3578,7 +3732,7 @@
         </w:pBdr>
         <w:jc w:val="center"/>
       </w:pPr>
-      <w:bookmarkStart w:id="5" w:name="_Toc156319919"/>
+      <w:bookmarkStart w:id="5" w:name="_Toc156486921"/>
       <w:r>
         <w:t>OPERACIONES SOBRE REGISTROS DE UN FICHERO</w:t>
       </w:r>
@@ -3907,7 +4061,7 @@
         </w:pBdr>
         <w:jc w:val="center"/>
       </w:pPr>
-      <w:bookmarkStart w:id="6" w:name="_Toc156319920"/>
+      <w:bookmarkStart w:id="6" w:name="_Toc156486922"/>
       <w:r>
         <w:t>CLASES PARA LA GESTIÓN DE STREAM DE DATOS</w:t>
       </w:r>
@@ -4311,7 +4465,7 @@
         </w:pBdr>
         <w:jc w:val="center"/>
       </w:pPr>
-      <w:bookmarkStart w:id="7" w:name="_Toc156319921"/>
+      <w:bookmarkStart w:id="7" w:name="_Toc156486923"/>
       <w:r>
         <w:t>FICHEROS BINARIOS</w:t>
       </w:r>
@@ -4848,7 +5002,7 @@
         </w:pBdr>
         <w:jc w:val="center"/>
       </w:pPr>
-      <w:bookmarkStart w:id="8" w:name="_Toc156319922"/>
+      <w:bookmarkStart w:id="8" w:name="_Toc156486924"/>
       <w:r>
         <w:t>OBJETOS EN FICHEROS BINARIOS</w:t>
       </w:r>
@@ -5046,7 +5200,7 @@
         </w:pBdr>
         <w:jc w:val="center"/>
       </w:pPr>
-      <w:bookmarkStart w:id="9" w:name="_Toc156319923"/>
+      <w:bookmarkStart w:id="9" w:name="_Toc156486925"/>
       <w:r>
         <w:t>ACCESO ALEATORIO FICHEROS</w:t>
       </w:r>
@@ -5314,7 +5468,7 @@
           <w:sz w:val="36"/>
         </w:rPr>
       </w:pPr>
-      <w:bookmarkStart w:id="10" w:name="_Toc156319924"/>
+      <w:bookmarkStart w:id="10" w:name="_Toc156486926"/>
       <w:r>
         <w:rPr>
           <w:sz w:val="36"/>
@@ -5642,7 +5796,7 @@
           <w:u w:val="single"/>
         </w:rPr>
       </w:pPr>
-      <w:bookmarkStart w:id="11" w:name="_Toc156319925"/>
+      <w:bookmarkStart w:id="11" w:name="_Toc156486927"/>
       <w:r>
         <w:rPr>
           <w:sz w:val="36"/>
@@ -5967,7 +6121,7 @@
           <w:sz w:val="36"/>
         </w:rPr>
       </w:pPr>
-      <w:bookmarkStart w:id="12" w:name="_Toc156319926"/>
+      <w:bookmarkStart w:id="12" w:name="_Toc156486928"/>
       <w:r>
         <w:rPr>
           <w:sz w:val="36"/>
@@ -6257,7 +6411,7 @@
           <w:sz w:val="36"/>
         </w:rPr>
       </w:pPr>
-      <w:bookmarkStart w:id="13" w:name="_Toc156319927"/>
+      <w:bookmarkStart w:id="13" w:name="_Toc156486929"/>
       <w:r>
         <w:rPr>
           <w:sz w:val="36"/>
@@ -6704,7 +6858,7 @@
         </w:pBdr>
         <w:jc w:val="center"/>
       </w:pPr>
-      <w:bookmarkStart w:id="14" w:name="_Toc156319928"/>
+      <w:bookmarkStart w:id="14" w:name="_Toc156486930"/>
       <w:r>
         <w:t>Paso de esquema XML a clase Java</w:t>
       </w:r>
@@ -6780,7 +6934,7 @@
         </w:pBdr>
         <w:jc w:val="center"/>
       </w:pPr>
-      <w:bookmarkStart w:id="15" w:name="_Toc156319929"/>
+      <w:bookmarkStart w:id="15" w:name="_Toc156486931"/>
       <w:r>
         <w:t>RESULTSET</w:t>
       </w:r>
@@ -6938,7 +7092,7 @@
         </w:pBdr>
         <w:jc w:val="center"/>
       </w:pPr>
-      <w:bookmarkStart w:id="16" w:name="_Toc156319930"/>
+      <w:bookmarkStart w:id="16" w:name="_Toc156486932"/>
       <w:r>
         <w:t>JDBC</w:t>
       </w:r>
@@ -11914,9 +12068,11 @@
         </w:pBdr>
         <w:jc w:val="center"/>
       </w:pPr>
+      <w:bookmarkStart w:id="17" w:name="_Toc156486933"/>
       <w:r>
         <w:t>DML</w:t>
       </w:r>
+      <w:bookmarkEnd w:id="17"/>
     </w:p>
     <w:p/>
     <w:p>
@@ -12240,6 +12396,232 @@
       <w:r>
         <w:t>Timestamp getTimeStamp();</w:t>
       </w:r>
+    </w:p>
+    <w:p>
+      <w:pPr>
+        <w:pStyle w:val="Prrafodelista"/>
+        <w:ind w:left="1080"/>
+      </w:pPr>
+    </w:p>
+    <w:p>
+      <w:pPr>
+        <w:pStyle w:val="Prrafodelista"/>
+        <w:ind w:left="360"/>
+      </w:pPr>
+    </w:p>
+    <w:p>
+      <w:pPr>
+        <w:pStyle w:val="Ttulo1"/>
+        <w:pBdr>
+          <w:bottom w:val="single" w:sz="4" w:space="1" w:color="auto"/>
+        </w:pBdr>
+        <w:jc w:val="center"/>
+        <w:rPr>
+          <w:u w:val="single"/>
+        </w:rPr>
+      </w:pPr>
+      <w:bookmarkStart w:id="18" w:name="_Toc156486934"/>
+      <w:r>
+        <w:rPr>
+          <w:u w:val="single"/>
+        </w:rPr>
+        <w:t>PreparedStatement</w:t>
+      </w:r>
+      <w:bookmarkEnd w:id="18"/>
+    </w:p>
+    <w:p>
+      <w:pPr>
+        <w:pStyle w:val="Prrafodelista"/>
+        <w:ind w:left="360"/>
+      </w:pPr>
+    </w:p>
+    <w:p>
+      <w:pPr>
+        <w:pStyle w:val="Prrafodelista"/>
+        <w:numPr>
+          <w:ilvl w:val="0"/>
+          <w:numId w:val="27"/>
+        </w:numPr>
+      </w:pPr>
+      <w:r>
+        <w:t xml:space="preserve">Permite escribir una cadena de caracteres SQL con marcadores de posición o placeholders representados por </w:t>
+      </w:r>
+      <w:r>
+        <w:t>&lt;</w:t>
+      </w:r>
+      <w:proofErr w:type="gramStart"/>
+      <w:r>
+        <w:t>?</w:t>
+      </w:r>
+      <w:proofErr w:type="gramEnd"/>
+      <w:r>
+        <w:t>&gt;</w:t>
+      </w:r>
+    </w:p>
+    <w:p>
+      <w:pPr>
+        <w:pStyle w:val="Prrafodelista"/>
+        <w:numPr>
+          <w:ilvl w:val="0"/>
+          <w:numId w:val="27"/>
+        </w:numPr>
+      </w:pPr>
+      <w:r>
+        <w:t>Cada placeholder tendrá su propio índice representado desde el 1 en adelante</w:t>
+      </w:r>
+      <w:r>
+        <w:t xml:space="preserve"> y solo se pueden utilizar para representar el sitio donde irán los datos</w:t>
+      </w:r>
+      <w:r>
+        <w:t xml:space="preserve"> y no para hacer referencia a una columna o tabla.</w:t>
+      </w:r>
+    </w:p>
+    <w:p>
+      <w:pPr>
+        <w:pStyle w:val="Prrafodelista"/>
+        <w:numPr>
+          <w:ilvl w:val="0"/>
+          <w:numId w:val="27"/>
+        </w:numPr>
+      </w:pPr>
+      <w:r>
+        <w:t>Antes de ejecutar un PreparedStatement es necesario asignar los datos a la sentencia SQL.</w:t>
+      </w:r>
+    </w:p>
+    <w:p>
+      <w:pPr>
+        <w:pStyle w:val="Prrafodelista"/>
+        <w:numPr>
+          <w:ilvl w:val="0"/>
+          <w:numId w:val="27"/>
+        </w:numPr>
+      </w:pPr>
+      <w:r>
+        <w:t>Los objetos PreparedStatement solo se declaran una vez</w:t>
+      </w:r>
+      <w:r>
+        <w:t xml:space="preserve"> pero se pueden ejecutar las veces que se quiera asignando diferentes valores a las posiciones (placeholders).</w:t>
+      </w:r>
+    </w:p>
+    <w:p>
+      <w:pPr>
+        <w:pStyle w:val="Prrafodelista"/>
+        <w:numPr>
+          <w:ilvl w:val="0"/>
+          <w:numId w:val="27"/>
+        </w:numPr>
+      </w:pPr>
+      <w:r>
+        <w:t>Los métodos de PreparedStatement tienen los mismos nombres que los Statement</w:t>
+      </w:r>
+    </w:p>
+    <w:p>
+      <w:pPr>
+        <w:pStyle w:val="Prrafodelista"/>
+        <w:numPr>
+          <w:ilvl w:val="0"/>
+          <w:numId w:val="27"/>
+        </w:numPr>
+      </w:pPr>
+      <w:r>
+        <w:t>Para asignar un valor a las posiciones placeholders se usan diferentes métodos:</w:t>
+      </w:r>
+    </w:p>
+    <w:p>
+      <w:pPr>
+        <w:pStyle w:val="Prrafodelista"/>
+        <w:numPr>
+          <w:ilvl w:val="1"/>
+          <w:numId w:val="27"/>
+        </w:numPr>
+      </w:pPr>
+      <w:r>
+        <w:t>Void set</w:t>
+      </w:r>
+      <w:r>
+        <w:t>Tipo</w:t>
+      </w:r>
+      <w:r>
+        <w:t>(int índice,</w:t>
+      </w:r>
+      <w:r>
+        <w:t>tipo valor</w:t>
+      </w:r>
+      <w:r>
+        <w:t>);</w:t>
+      </w:r>
+    </w:p>
+    <w:p>
+      <w:pPr>
+        <w:pStyle w:val="Prrafodelista"/>
+        <w:numPr>
+          <w:ilvl w:val="0"/>
+          <w:numId w:val="27"/>
+        </w:numPr>
+      </w:pPr>
+      <w:r>
+        <w:t>Para asignar valores null</w:t>
+      </w:r>
+    </w:p>
+    <w:p>
+      <w:pPr>
+        <w:pStyle w:val="Prrafodelista"/>
+        <w:numPr>
+          <w:ilvl w:val="1"/>
+          <w:numId w:val="27"/>
+        </w:numPr>
+      </w:pPr>
+      <w:r>
+        <w:t>Void setNull(int índice, int tipoSQL)</w:t>
+      </w:r>
+    </w:p>
+    <w:p>
+      <w:pPr>
+        <w:pStyle w:val="Prrafodelista"/>
+        <w:numPr>
+          <w:ilvl w:val="1"/>
+          <w:numId w:val="27"/>
+        </w:numPr>
+      </w:pPr>
+      <w:r>
+        <w:t>Void setNull(int índice, INTEGER)</w:t>
+      </w:r>
+    </w:p>
+    <w:p>
+      <w:pPr>
+        <w:pStyle w:val="Prrafodelista"/>
+        <w:ind w:left="1080"/>
+      </w:pPr>
+    </w:p>
+    <w:p>
+      <w:pPr>
+        <w:pStyle w:val="Prrafodelista"/>
+        <w:ind w:left="1080"/>
+      </w:pPr>
+    </w:p>
+    <w:p>
+      <w:pPr>
+        <w:pStyle w:val="Prrafodelista"/>
+        <w:numPr>
+          <w:ilvl w:val="0"/>
+          <w:numId w:val="28"/>
+        </w:numPr>
+      </w:pPr>
+      <w:r>
+        <w:t>Algunas bases de datos permiten la ejecución de varias sentencias en una misma cadena, esto es lo que se conoce como ejecución de scripts</w:t>
+      </w:r>
+      <w:r>
+        <w:t xml:space="preserve"> SQL</w:t>
+      </w:r>
+      <w:r>
+        <w:t>.</w:t>
+      </w:r>
+    </w:p>
+    <w:p>
+      <w:pPr>
+        <w:pStyle w:val="Prrafodelista"/>
+        <w:ind w:left="360"/>
+      </w:pPr>
     </w:p>
     <w:sectPr>
       <w:headerReference w:type="default" r:id="rId10"/>
@@ -12300,8 +12682,8 @@
           </w:docPartObj>
         </w:sdtPr>
         <w:sdtContent>
-          <w:bookmarkStart w:id="17" w:name="_GoBack" w:displacedByCustomXml="prev"/>
-          <w:bookmarkEnd w:id="17" w:displacedByCustomXml="prev"/>
+          <w:bookmarkStart w:id="19" w:name="_GoBack" w:displacedByCustomXml="prev"/>
+          <w:bookmarkEnd w:id="19" w:displacedByCustomXml="prev"/>
           <w:p>
             <w:pPr>
               <w:pStyle w:val="Piedepgina"/>
@@ -15277,6 +15659,119 @@
     </w:lvl>
   </w:abstractNum>
   <w:abstractNum w:abstractNumId="25">
+    <w:nsid w:val="778C1472"/>
+    <w:multiLevelType w:val="hybridMultilevel"/>
+    <w:tmpl w:val="FE0E1424"/>
+    <w:lvl w:ilvl="0" w:tplc="0C0A0001">
+      <w:start w:val="1"/>
+      <w:numFmt w:val="bullet"/>
+      <w:lvlText w:val=""/>
+      <w:lvlJc w:val="left"/>
+      <w:pPr>
+        <w:ind w:left="360" w:hanging="360"/>
+      </w:pPr>
+      <w:rPr>
+        <w:rFonts w:ascii="Symbol" w:hAnsi="Symbol" w:hint="default"/>
+      </w:rPr>
+    </w:lvl>
+    <w:lvl w:ilvl="1" w:tplc="0C0A0003" w:tentative="1">
+      <w:start w:val="1"/>
+      <w:numFmt w:val="bullet"/>
+      <w:lvlText w:val="o"/>
+      <w:lvlJc w:val="left"/>
+      <w:pPr>
+        <w:ind w:left="1080" w:hanging="360"/>
+      </w:pPr>
+      <w:rPr>
+        <w:rFonts w:ascii="Courier New" w:hAnsi="Courier New" w:cs="Courier New" w:hint="default"/>
+      </w:rPr>
+    </w:lvl>
+    <w:lvl w:ilvl="2" w:tplc="0C0A0005" w:tentative="1">
+      <w:start w:val="1"/>
+      <w:numFmt w:val="bullet"/>
+      <w:lvlText w:val=""/>
+      <w:lvlJc w:val="left"/>
+      <w:pPr>
+        <w:ind w:left="1800" w:hanging="360"/>
+      </w:pPr>
+      <w:rPr>
+        <w:rFonts w:ascii="Wingdings" w:hAnsi="Wingdings" w:hint="default"/>
+      </w:rPr>
+    </w:lvl>
+    <w:lvl w:ilvl="3" w:tplc="0C0A0001" w:tentative="1">
+      <w:start w:val="1"/>
+      <w:numFmt w:val="bullet"/>
+      <w:lvlText w:val=""/>
+      <w:lvlJc w:val="left"/>
+      <w:pPr>
+        <w:ind w:left="2520" w:hanging="360"/>
+      </w:pPr>
+      <w:rPr>
+        <w:rFonts w:ascii="Symbol" w:hAnsi="Symbol" w:hint="default"/>
+      </w:rPr>
+    </w:lvl>
+    <w:lvl w:ilvl="4" w:tplc="0C0A0003" w:tentative="1">
+      <w:start w:val="1"/>
+      <w:numFmt w:val="bullet"/>
+      <w:lvlText w:val="o"/>
+      <w:lvlJc w:val="left"/>
+      <w:pPr>
+        <w:ind w:left="3240" w:hanging="360"/>
+      </w:pPr>
+      <w:rPr>
+        <w:rFonts w:ascii="Courier New" w:hAnsi="Courier New" w:cs="Courier New" w:hint="default"/>
+      </w:rPr>
+    </w:lvl>
+    <w:lvl w:ilvl="5" w:tplc="0C0A0005" w:tentative="1">
+      <w:start w:val="1"/>
+      <w:numFmt w:val="bullet"/>
+      <w:lvlText w:val=""/>
+      <w:lvlJc w:val="left"/>
+      <w:pPr>
+        <w:ind w:left="3960" w:hanging="360"/>
+      </w:pPr>
+      <w:rPr>
+        <w:rFonts w:ascii="Wingdings" w:hAnsi="Wingdings" w:hint="default"/>
+      </w:rPr>
+    </w:lvl>
+    <w:lvl w:ilvl="6" w:tplc="0C0A0001" w:tentative="1">
+      <w:start w:val="1"/>
+      <w:numFmt w:val="bullet"/>
+      <w:lvlText w:val=""/>
+      <w:lvlJc w:val="left"/>
+      <w:pPr>
+        <w:ind w:left="4680" w:hanging="360"/>
+      </w:pPr>
+      <w:rPr>
+        <w:rFonts w:ascii="Symbol" w:hAnsi="Symbol" w:hint="default"/>
+      </w:rPr>
+    </w:lvl>
+    <w:lvl w:ilvl="7" w:tplc="0C0A0003" w:tentative="1">
+      <w:start w:val="1"/>
+      <w:numFmt w:val="bullet"/>
+      <w:lvlText w:val="o"/>
+      <w:lvlJc w:val="left"/>
+      <w:pPr>
+        <w:ind w:left="5400" w:hanging="360"/>
+      </w:pPr>
+      <w:rPr>
+        <w:rFonts w:ascii="Courier New" w:hAnsi="Courier New" w:cs="Courier New" w:hint="default"/>
+      </w:rPr>
+    </w:lvl>
+    <w:lvl w:ilvl="8" w:tplc="0C0A0005" w:tentative="1">
+      <w:start w:val="1"/>
+      <w:numFmt w:val="bullet"/>
+      <w:lvlText w:val=""/>
+      <w:lvlJc w:val="left"/>
+      <w:pPr>
+        <w:ind w:left="6120" w:hanging="360"/>
+      </w:pPr>
+      <w:rPr>
+        <w:rFonts w:ascii="Wingdings" w:hAnsi="Wingdings" w:hint="default"/>
+      </w:rPr>
+    </w:lvl>
+  </w:abstractNum>
+  <w:abstractNum w:abstractNumId="26">
     <w:nsid w:val="79C70F78"/>
     <w:multiLevelType w:val="hybridMultilevel"/>
     <w:tmpl w:val="9414324A"/>
@@ -15389,10 +15884,10 @@
       </w:rPr>
     </w:lvl>
   </w:abstractNum>
-  <w:abstractNum w:abstractNumId="26">
+  <w:abstractNum w:abstractNumId="27">
     <w:nsid w:val="7A432FA8"/>
     <w:multiLevelType w:val="hybridMultilevel"/>
-    <w:tmpl w:val="F446D2A0"/>
+    <w:tmpl w:val="1110DCF8"/>
     <w:lvl w:ilvl="0" w:tplc="0C0A0001">
       <w:start w:val="1"/>
       <w:numFmt w:val="bullet"/>
@@ -15506,7 +16001,7 @@
     <w:abstractNumId w:val="9"/>
   </w:num>
   <w:num w:numId="2">
-    <w:abstractNumId w:val="25"/>
+    <w:abstractNumId w:val="26"/>
   </w:num>
   <w:num w:numId="3">
     <w:abstractNumId w:val="15"/>
@@ -15581,7 +16076,10 @@
     <w:abstractNumId w:val="10"/>
   </w:num>
   <w:num w:numId="27">
-    <w:abstractNumId w:val="26"/>
+    <w:abstractNumId w:val="27"/>
+  </w:num>
+  <w:num w:numId="28">
+    <w:abstractNumId w:val="25"/>
   </w:num>
 </w:numbering>
 </file>
@@ -16647,7 +17145,7 @@
 </file>
 
 <file path=customXml/itemProps2.xml><?xml version="1.0" encoding="utf-8"?>
-<ds:datastoreItem xmlns:ds="http://schemas.openxmlformats.org/officeDocument/2006/customXml" ds:itemID="{B3950201-8DA1-4A52-B258-89DD28017AEA}">
+<ds:datastoreItem xmlns:ds="http://schemas.openxmlformats.org/officeDocument/2006/customXml" ds:itemID="{32360CE3-B5D9-459E-9C7F-7CC6FB5615CD}">
   <ds:schemaRefs>
     <ds:schemaRef ds:uri="http://schemas.openxmlformats.org/officeDocument/2006/bibliography"/>
   </ds:schemaRefs>

</xml_diff>

<commit_message>
Apuntes de acceso a datos
</commit_message>
<xml_diff>
--- a/ApuntesEVA1.docx
+++ b/ApuntesEVA1.docx
@@ -397,7 +397,7 @@
           <w:r>
             <w:fldChar w:fldCharType="separate"/>
           </w:r>
-          <w:hyperlink w:anchor="_Toc156486916" w:history="1">
+          <w:hyperlink w:anchor="_Toc156925633" w:history="1">
             <w:r>
               <w:rPr>
                 <w:rStyle w:val="Hipervnculo"/>
@@ -424,7 +424,7 @@
                 <w:noProof/>
                 <w:webHidden/>
               </w:rPr>
-              <w:instrText xml:space="preserve"> PAGEREF _Toc156486916 \h </w:instrText>
+              <w:instrText xml:space="preserve"> PAGEREF _Toc156925633 \h </w:instrText>
             </w:r>
             <w:r>
               <w:rPr>
@@ -467,7 +467,7 @@
               <w:lang w:eastAsia="es-ES"/>
             </w:rPr>
           </w:pPr>
-          <w:hyperlink w:anchor="_Toc156486917" w:history="1">
+          <w:hyperlink w:anchor="_Toc156925634" w:history="1">
             <w:r>
               <w:rPr>
                 <w:rStyle w:val="Hipervnculo"/>
@@ -494,7 +494,7 @@
                 <w:noProof/>
                 <w:webHidden/>
               </w:rPr>
-              <w:instrText xml:space="preserve"> PAGEREF _Toc156486917 \h </w:instrText>
+              <w:instrText xml:space="preserve"> PAGEREF _Toc156925634 \h </w:instrText>
             </w:r>
             <w:r>
               <w:rPr>
@@ -537,7 +537,7 @@
               <w:lang w:eastAsia="es-ES"/>
             </w:rPr>
           </w:pPr>
-          <w:hyperlink w:anchor="_Toc156486918" w:history="1">
+          <w:hyperlink w:anchor="_Toc156925635" w:history="1">
             <w:r>
               <w:rPr>
                 <w:rStyle w:val="Hipervnculo"/>
@@ -564,7 +564,7 @@
                 <w:noProof/>
                 <w:webHidden/>
               </w:rPr>
-              <w:instrText xml:space="preserve"> PAGEREF _Toc156486918 \h </w:instrText>
+              <w:instrText xml:space="preserve"> PAGEREF _Toc156925635 \h </w:instrText>
             </w:r>
             <w:r>
               <w:rPr>
@@ -607,7 +607,7 @@
               <w:lang w:eastAsia="es-ES"/>
             </w:rPr>
           </w:pPr>
-          <w:hyperlink w:anchor="_Toc156486919" w:history="1">
+          <w:hyperlink w:anchor="_Toc156925636" w:history="1">
             <w:r>
               <w:rPr>
                 <w:rStyle w:val="Hipervnculo"/>
@@ -634,7 +634,7 @@
                 <w:noProof/>
                 <w:webHidden/>
               </w:rPr>
-              <w:instrText xml:space="preserve"> PAGEREF _Toc156486919 \h </w:instrText>
+              <w:instrText xml:space="preserve"> PAGEREF _Toc156925636 \h </w:instrText>
             </w:r>
             <w:r>
               <w:rPr>
@@ -677,7 +677,7 @@
               <w:lang w:eastAsia="es-ES"/>
             </w:rPr>
           </w:pPr>
-          <w:hyperlink w:anchor="_Toc156486920" w:history="1">
+          <w:hyperlink w:anchor="_Toc156925637" w:history="1">
             <w:r>
               <w:rPr>
                 <w:rStyle w:val="Hipervnculo"/>
@@ -704,7 +704,7 @@
                 <w:noProof/>
                 <w:webHidden/>
               </w:rPr>
-              <w:instrText xml:space="preserve"> PAGEREF _Toc156486920 \h </w:instrText>
+              <w:instrText xml:space="preserve"> PAGEREF _Toc156925637 \h </w:instrText>
             </w:r>
             <w:r>
               <w:rPr>
@@ -747,7 +747,7 @@
               <w:lang w:eastAsia="es-ES"/>
             </w:rPr>
           </w:pPr>
-          <w:hyperlink w:anchor="_Toc156486921" w:history="1">
+          <w:hyperlink w:anchor="_Toc156925638" w:history="1">
             <w:r>
               <w:rPr>
                 <w:rStyle w:val="Hipervnculo"/>
@@ -774,7 +774,7 @@
                 <w:noProof/>
                 <w:webHidden/>
               </w:rPr>
-              <w:instrText xml:space="preserve"> PAGEREF _Toc156486921 \h </w:instrText>
+              <w:instrText xml:space="preserve"> PAGEREF _Toc156925638 \h </w:instrText>
             </w:r>
             <w:r>
               <w:rPr>
@@ -817,7 +817,7 @@
               <w:lang w:eastAsia="es-ES"/>
             </w:rPr>
           </w:pPr>
-          <w:hyperlink w:anchor="_Toc156486922" w:history="1">
+          <w:hyperlink w:anchor="_Toc156925639" w:history="1">
             <w:r>
               <w:rPr>
                 <w:rStyle w:val="Hipervnculo"/>
@@ -844,7 +844,7 @@
                 <w:noProof/>
                 <w:webHidden/>
               </w:rPr>
-              <w:instrText xml:space="preserve"> PAGEREF _Toc156486922 \h </w:instrText>
+              <w:instrText xml:space="preserve"> PAGEREF _Toc156925639 \h </w:instrText>
             </w:r>
             <w:r>
               <w:rPr>
@@ -887,7 +887,7 @@
               <w:lang w:eastAsia="es-ES"/>
             </w:rPr>
           </w:pPr>
-          <w:hyperlink w:anchor="_Toc156486923" w:history="1">
+          <w:hyperlink w:anchor="_Toc156925640" w:history="1">
             <w:r>
               <w:rPr>
                 <w:rStyle w:val="Hipervnculo"/>
@@ -914,7 +914,7 @@
                 <w:noProof/>
                 <w:webHidden/>
               </w:rPr>
-              <w:instrText xml:space="preserve"> PAGEREF _Toc156486923 \h </w:instrText>
+              <w:instrText xml:space="preserve"> PAGEREF _Toc156925640 \h </w:instrText>
             </w:r>
             <w:r>
               <w:rPr>
@@ -957,7 +957,7 @@
               <w:lang w:eastAsia="es-ES"/>
             </w:rPr>
           </w:pPr>
-          <w:hyperlink w:anchor="_Toc156486924" w:history="1">
+          <w:hyperlink w:anchor="_Toc156925641" w:history="1">
             <w:r>
               <w:rPr>
                 <w:rStyle w:val="Hipervnculo"/>
@@ -984,7 +984,7 @@
                 <w:noProof/>
                 <w:webHidden/>
               </w:rPr>
-              <w:instrText xml:space="preserve"> PAGEREF _Toc156486924 \h </w:instrText>
+              <w:instrText xml:space="preserve"> PAGEREF _Toc156925641 \h </w:instrText>
             </w:r>
             <w:r>
               <w:rPr>
@@ -1027,7 +1027,7 @@
               <w:lang w:eastAsia="es-ES"/>
             </w:rPr>
           </w:pPr>
-          <w:hyperlink w:anchor="_Toc156486925" w:history="1">
+          <w:hyperlink w:anchor="_Toc156925642" w:history="1">
             <w:r>
               <w:rPr>
                 <w:rStyle w:val="Hipervnculo"/>
@@ -1054,7 +1054,7 @@
                 <w:noProof/>
                 <w:webHidden/>
               </w:rPr>
-              <w:instrText xml:space="preserve"> PAGEREF _Toc156486925 \h </w:instrText>
+              <w:instrText xml:space="preserve"> PAGEREF _Toc156925642 \h </w:instrText>
             </w:r>
             <w:r>
               <w:rPr>
@@ -1097,7 +1097,7 @@
               <w:lang w:eastAsia="es-ES"/>
             </w:rPr>
           </w:pPr>
-          <w:hyperlink w:anchor="_Toc156486926" w:history="1">
+          <w:hyperlink w:anchor="_Toc156925643" w:history="1">
             <w:r>
               <w:rPr>
                 <w:rStyle w:val="Hipervnculo"/>
@@ -1124,7 +1124,7 @@
                 <w:noProof/>
                 <w:webHidden/>
               </w:rPr>
-              <w:instrText xml:space="preserve"> PAGEREF _Toc156486926 \h </w:instrText>
+              <w:instrText xml:space="preserve"> PAGEREF _Toc156925643 \h </w:instrText>
             </w:r>
             <w:r>
               <w:rPr>
@@ -1167,7 +1167,7 @@
               <w:lang w:eastAsia="es-ES"/>
             </w:rPr>
           </w:pPr>
-          <w:hyperlink w:anchor="_Toc156486927" w:history="1">
+          <w:hyperlink w:anchor="_Toc156925644" w:history="1">
             <w:r>
               <w:rPr>
                 <w:rStyle w:val="Hipervnculo"/>
@@ -1194,7 +1194,7 @@
                 <w:noProof/>
                 <w:webHidden/>
               </w:rPr>
-              <w:instrText xml:space="preserve"> PAGEREF _Toc156486927 \h </w:instrText>
+              <w:instrText xml:space="preserve"> PAGEREF _Toc156925644 \h </w:instrText>
             </w:r>
             <w:r>
               <w:rPr>
@@ -1237,7 +1237,7 @@
               <w:lang w:eastAsia="es-ES"/>
             </w:rPr>
           </w:pPr>
-          <w:hyperlink w:anchor="_Toc156486928" w:history="1">
+          <w:hyperlink w:anchor="_Toc156925645" w:history="1">
             <w:r>
               <w:rPr>
                 <w:rStyle w:val="Hipervnculo"/>
@@ -1264,7 +1264,7 @@
                 <w:noProof/>
                 <w:webHidden/>
               </w:rPr>
-              <w:instrText xml:space="preserve"> PAGEREF _Toc156486928 \h </w:instrText>
+              <w:instrText xml:space="preserve"> PAGEREF _Toc156925645 \h </w:instrText>
             </w:r>
             <w:r>
               <w:rPr>
@@ -1307,7 +1307,7 @@
               <w:lang w:eastAsia="es-ES"/>
             </w:rPr>
           </w:pPr>
-          <w:hyperlink w:anchor="_Toc156486929" w:history="1">
+          <w:hyperlink w:anchor="_Toc156925646" w:history="1">
             <w:r>
               <w:rPr>
                 <w:rStyle w:val="Hipervnculo"/>
@@ -1334,7 +1334,7 @@
                 <w:noProof/>
                 <w:webHidden/>
               </w:rPr>
-              <w:instrText xml:space="preserve"> PAGEREF _Toc156486929 \h </w:instrText>
+              <w:instrText xml:space="preserve"> PAGEREF _Toc156925646 \h </w:instrText>
             </w:r>
             <w:r>
               <w:rPr>
@@ -1377,7 +1377,7 @@
               <w:lang w:eastAsia="es-ES"/>
             </w:rPr>
           </w:pPr>
-          <w:hyperlink w:anchor="_Toc156486930" w:history="1">
+          <w:hyperlink w:anchor="_Toc156925647" w:history="1">
             <w:r>
               <w:rPr>
                 <w:rStyle w:val="Hipervnculo"/>
@@ -1404,7 +1404,7 @@
                 <w:noProof/>
                 <w:webHidden/>
               </w:rPr>
-              <w:instrText xml:space="preserve"> PAGEREF _Toc156486930 \h </w:instrText>
+              <w:instrText xml:space="preserve"> PAGEREF _Toc156925647 \h </w:instrText>
             </w:r>
             <w:r>
               <w:rPr>
@@ -1447,7 +1447,7 @@
               <w:lang w:eastAsia="es-ES"/>
             </w:rPr>
           </w:pPr>
-          <w:hyperlink w:anchor="_Toc156486931" w:history="1">
+          <w:hyperlink w:anchor="_Toc156925648" w:history="1">
             <w:r>
               <w:rPr>
                 <w:rStyle w:val="Hipervnculo"/>
@@ -1474,7 +1474,7 @@
                 <w:noProof/>
                 <w:webHidden/>
               </w:rPr>
-              <w:instrText xml:space="preserve"> PAGEREF _Toc156486931 \h </w:instrText>
+              <w:instrText xml:space="preserve"> PAGEREF _Toc156925648 \h </w:instrText>
             </w:r>
             <w:r>
               <w:rPr>
@@ -1517,7 +1517,7 @@
               <w:lang w:eastAsia="es-ES"/>
             </w:rPr>
           </w:pPr>
-          <w:hyperlink w:anchor="_Toc156486932" w:history="1">
+          <w:hyperlink w:anchor="_Toc156925649" w:history="1">
             <w:r>
               <w:rPr>
                 <w:rStyle w:val="Hipervnculo"/>
@@ -1544,7 +1544,7 @@
                 <w:noProof/>
                 <w:webHidden/>
               </w:rPr>
-              <w:instrText xml:space="preserve"> PAGEREF _Toc156486932 \h </w:instrText>
+              <w:instrText xml:space="preserve"> PAGEREF _Toc156925649 \h </w:instrText>
             </w:r>
             <w:r>
               <w:rPr>
@@ -1587,7 +1587,7 @@
               <w:lang w:eastAsia="es-ES"/>
             </w:rPr>
           </w:pPr>
-          <w:hyperlink w:anchor="_Toc156486933" w:history="1">
+          <w:hyperlink w:anchor="_Toc156925650" w:history="1">
             <w:r>
               <w:rPr>
                 <w:rStyle w:val="Hipervnculo"/>
@@ -1614,7 +1614,7 @@
                 <w:noProof/>
                 <w:webHidden/>
               </w:rPr>
-              <w:instrText xml:space="preserve"> PAGEREF _Toc156486933 \h </w:instrText>
+              <w:instrText xml:space="preserve"> PAGEREF _Toc156925650 \h </w:instrText>
             </w:r>
             <w:r>
               <w:rPr>
@@ -1657,27 +1657,27 @@
               <w:lang w:eastAsia="es-ES"/>
             </w:rPr>
           </w:pPr>
-          <w:hyperlink w:anchor="_Toc156486934" w:history="1">
+          <w:hyperlink w:anchor="_Toc156925651" w:history="1">
             <w:r>
               <w:rPr>
                 <w:rStyle w:val="Hipervnculo"/>
                 <w:noProof/>
               </w:rPr>
-              <w:t>PreparedState</w:t>
+              <w:t>PreparedS</w:t>
             </w:r>
             <w:r>
               <w:rPr>
                 <w:rStyle w:val="Hipervnculo"/>
                 <w:noProof/>
               </w:rPr>
-              <w:t>m</w:t>
+              <w:t>t</w:t>
             </w:r>
             <w:r>
               <w:rPr>
                 <w:rStyle w:val="Hipervnculo"/>
                 <w:noProof/>
               </w:rPr>
-              <w:t>ent</w:t>
+              <w:t>atement</w:t>
             </w:r>
             <w:r>
               <w:rPr>
@@ -1698,7 +1698,7 @@
                 <w:noProof/>
                 <w:webHidden/>
               </w:rPr>
-              <w:instrText xml:space="preserve"> PAGEREF _Toc156486934 \h </w:instrText>
+              <w:instrText xml:space="preserve"> PAGEREF _Toc156925651 \h </w:instrText>
             </w:r>
             <w:r>
               <w:rPr>
@@ -1757,7 +1757,7 @@
           <w:sz w:val="36"/>
         </w:rPr>
       </w:pPr>
-      <w:bookmarkStart w:id="0" w:name="_Toc156486916"/>
+      <w:bookmarkStart w:id="0" w:name="_Toc156925633"/>
       <w:r>
         <w:rPr>
           <w:sz w:val="36"/>
@@ -1941,7 +1941,7 @@
           <w:sz w:val="36"/>
         </w:rPr>
       </w:pPr>
-      <w:bookmarkStart w:id="1" w:name="_Toc156486917"/>
+      <w:bookmarkStart w:id="1" w:name="_Toc156925634"/>
       <w:r>
         <w:rPr>
           <w:sz w:val="36"/>
@@ -2492,7 +2492,7 @@
         </w:pBdr>
         <w:jc w:val="center"/>
       </w:pPr>
-      <w:bookmarkStart w:id="2" w:name="_Toc156486918"/>
+      <w:bookmarkStart w:id="2" w:name="_Toc156925635"/>
       <w:r>
         <w:lastRenderedPageBreak/>
         <w:t>FLUJO O STREAM</w:t>
@@ -3222,7 +3222,7 @@
         </w:pBdr>
         <w:jc w:val="center"/>
       </w:pPr>
-      <w:bookmarkStart w:id="3" w:name="_Toc156486919"/>
+      <w:bookmarkStart w:id="3" w:name="_Toc156925636"/>
       <w:r>
         <w:t>ACCESO A FICHEROS</w:t>
       </w:r>
@@ -3589,7 +3589,7 @@
         </w:pBdr>
         <w:jc w:val="center"/>
       </w:pPr>
-      <w:bookmarkStart w:id="4" w:name="_Toc156486920"/>
+      <w:bookmarkStart w:id="4" w:name="_Toc156925637"/>
       <w:r>
         <w:t>OPERACIONES SOBRE FICHEROS</w:t>
       </w:r>
@@ -3732,7 +3732,7 @@
         </w:pBdr>
         <w:jc w:val="center"/>
       </w:pPr>
-      <w:bookmarkStart w:id="5" w:name="_Toc156486921"/>
+      <w:bookmarkStart w:id="5" w:name="_Toc156925638"/>
       <w:r>
         <w:t>OPERACIONES SOBRE REGISTROS DE UN FICHERO</w:t>
       </w:r>
@@ -4061,7 +4061,7 @@
         </w:pBdr>
         <w:jc w:val="center"/>
       </w:pPr>
-      <w:bookmarkStart w:id="6" w:name="_Toc156486922"/>
+      <w:bookmarkStart w:id="6" w:name="_Toc156925639"/>
       <w:r>
         <w:t>CLASES PARA LA GESTIÓN DE STREAM DE DATOS</w:t>
       </w:r>
@@ -4465,7 +4465,7 @@
         </w:pBdr>
         <w:jc w:val="center"/>
       </w:pPr>
-      <w:bookmarkStart w:id="7" w:name="_Toc156486923"/>
+      <w:bookmarkStart w:id="7" w:name="_Toc156925640"/>
       <w:r>
         <w:t>FICHEROS BINARIOS</w:t>
       </w:r>
@@ -5002,7 +5002,7 @@
         </w:pBdr>
         <w:jc w:val="center"/>
       </w:pPr>
-      <w:bookmarkStart w:id="8" w:name="_Toc156486924"/>
+      <w:bookmarkStart w:id="8" w:name="_Toc156925641"/>
       <w:r>
         <w:t>OBJETOS EN FICHEROS BINARIOS</w:t>
       </w:r>
@@ -5200,7 +5200,7 @@
         </w:pBdr>
         <w:jc w:val="center"/>
       </w:pPr>
-      <w:bookmarkStart w:id="9" w:name="_Toc156486925"/>
+      <w:bookmarkStart w:id="9" w:name="_Toc156925642"/>
       <w:r>
         <w:t>ACCESO ALEATORIO FICHEROS</w:t>
       </w:r>
@@ -5468,7 +5468,7 @@
           <w:sz w:val="36"/>
         </w:rPr>
       </w:pPr>
-      <w:bookmarkStart w:id="10" w:name="_Toc156486926"/>
+      <w:bookmarkStart w:id="10" w:name="_Toc156925643"/>
       <w:r>
         <w:rPr>
           <w:sz w:val="36"/>
@@ -5796,7 +5796,7 @@
           <w:u w:val="single"/>
         </w:rPr>
       </w:pPr>
-      <w:bookmarkStart w:id="11" w:name="_Toc156486927"/>
+      <w:bookmarkStart w:id="11" w:name="_Toc156925644"/>
       <w:r>
         <w:rPr>
           <w:sz w:val="36"/>
@@ -6121,7 +6121,7 @@
           <w:sz w:val="36"/>
         </w:rPr>
       </w:pPr>
-      <w:bookmarkStart w:id="12" w:name="_Toc156486928"/>
+      <w:bookmarkStart w:id="12" w:name="_Toc156925645"/>
       <w:r>
         <w:rPr>
           <w:sz w:val="36"/>
@@ -6411,7 +6411,7 @@
           <w:sz w:val="36"/>
         </w:rPr>
       </w:pPr>
-      <w:bookmarkStart w:id="13" w:name="_Toc156486929"/>
+      <w:bookmarkStart w:id="13" w:name="_Toc156925646"/>
       <w:r>
         <w:rPr>
           <w:sz w:val="36"/>
@@ -6858,7 +6858,7 @@
         </w:pBdr>
         <w:jc w:val="center"/>
       </w:pPr>
-      <w:bookmarkStart w:id="14" w:name="_Toc156486930"/>
+      <w:bookmarkStart w:id="14" w:name="_Toc156925647"/>
       <w:r>
         <w:t>Paso de esquema XML a clase Java</w:t>
       </w:r>
@@ -6934,7 +6934,7 @@
         </w:pBdr>
         <w:jc w:val="center"/>
       </w:pPr>
-      <w:bookmarkStart w:id="15" w:name="_Toc156486931"/>
+      <w:bookmarkStart w:id="15" w:name="_Toc156925648"/>
       <w:r>
         <w:t>RESULTSET</w:t>
       </w:r>
@@ -7092,7 +7092,7 @@
         </w:pBdr>
         <w:jc w:val="center"/>
       </w:pPr>
-      <w:bookmarkStart w:id="16" w:name="_Toc156486932"/>
+      <w:bookmarkStart w:id="16" w:name="_Toc156925649"/>
       <w:r>
         <w:t>JDBC</w:t>
       </w:r>
@@ -12068,7 +12068,7 @@
         </w:pBdr>
         <w:jc w:val="center"/>
       </w:pPr>
-      <w:bookmarkStart w:id="17" w:name="_Toc156486933"/>
+      <w:bookmarkStart w:id="17" w:name="_Toc156925650"/>
       <w:r>
         <w:t>DML</w:t>
       </w:r>
@@ -12420,7 +12420,7 @@
           <w:u w:val="single"/>
         </w:rPr>
       </w:pPr>
-      <w:bookmarkStart w:id="18" w:name="_Toc156486934"/>
+      <w:bookmarkStart w:id="18" w:name="_Toc156925651"/>
       <w:r>
         <w:rPr>
           <w:u w:val="single"/>
@@ -12623,9 +12623,614 @@
         <w:ind w:left="360"/>
       </w:pPr>
     </w:p>
+    <w:p>
+      <w:pPr>
+        <w:pStyle w:val="Prrafodelista"/>
+        <w:ind w:left="360"/>
+      </w:pPr>
+    </w:p>
+    <w:p>
+      <w:pPr>
+        <w:pStyle w:val="Ttulo1"/>
+        <w:pBdr>
+          <w:bottom w:val="single" w:sz="4" w:space="1" w:color="auto"/>
+        </w:pBdr>
+        <w:jc w:val="center"/>
+      </w:pPr>
+      <w:r>
+        <w:lastRenderedPageBreak/>
+        <w:br/>
+      </w:r>
+      <w:r>
+        <w:br/>
+      </w:r>
+      <w:r>
+        <w:br/>
+      </w:r>
+      <w:r>
+        <w:br/>
+      </w:r>
+      <w:r>
+        <w:t>Procedimientos y Funciones SQL en JAVA</w:t>
+      </w:r>
+    </w:p>
+    <w:p>
+      <w:pPr>
+        <w:pStyle w:val="Prrafodelista"/>
+        <w:numPr>
+          <w:ilvl w:val="0"/>
+          <w:numId w:val="28"/>
+        </w:numPr>
+      </w:pPr>
+      <w:r>
+        <w:t>Se define procedimiento como un conjunto de sentencias SQL que se pueden llamar por su nombre para llevar a cabo una tarea de la base de datos.</w:t>
+      </w:r>
+    </w:p>
+    <w:p>
+      <w:pPr>
+        <w:pStyle w:val="Prrafodelista"/>
+        <w:numPr>
+          <w:ilvl w:val="0"/>
+          <w:numId w:val="28"/>
+        </w:numPr>
+      </w:pPr>
+      <w:r>
+        <w:t>Creación de procedimiento:</w:t>
+      </w:r>
+    </w:p>
+    <w:p>
+      <w:pPr>
+        <w:pStyle w:val="Prrafodelista"/>
+        <w:numPr>
+          <w:ilvl w:val="1"/>
+          <w:numId w:val="28"/>
+        </w:numPr>
+      </w:pPr>
+      <w:r>
+        <w:t>CREATE PROCEDURE subida_sal(d INT, subida INT)</w:t>
+      </w:r>
+    </w:p>
+    <w:p>
+      <w:pPr>
+        <w:pStyle w:val="Prrafodelista"/>
+        <w:numPr>
+          <w:ilvl w:val="1"/>
+          <w:numId w:val="28"/>
+        </w:numPr>
+      </w:pPr>
+      <w:r>
+        <w:t>BEGIN</w:t>
+      </w:r>
+    </w:p>
+    <w:p>
+      <w:pPr>
+        <w:pStyle w:val="Prrafodelista"/>
+        <w:numPr>
+          <w:ilvl w:val="1"/>
+          <w:numId w:val="28"/>
+        </w:numPr>
+      </w:pPr>
+      <w:r>
+        <w:t>UPDATE empleados SET salario = salario+subida WHERE dpto =d</w:t>
+      </w:r>
+    </w:p>
+    <w:p>
+      <w:pPr>
+        <w:pStyle w:val="Prrafodelista"/>
+        <w:numPr>
+          <w:ilvl w:val="1"/>
+          <w:numId w:val="28"/>
+        </w:numPr>
+      </w:pPr>
+      <w:r>
+        <w:t>END</w:t>
+      </w:r>
+    </w:p>
+    <w:p>
+      <w:pPr>
+        <w:pStyle w:val="Prrafodelista"/>
+        <w:numPr>
+          <w:ilvl w:val="0"/>
+          <w:numId w:val="28"/>
+        </w:numPr>
+      </w:pPr>
+      <w:r>
+        <w:t>Creación de función:</w:t>
+      </w:r>
+    </w:p>
+    <w:p>
+      <w:pPr>
+        <w:pStyle w:val="Prrafodelista"/>
+        <w:numPr>
+          <w:ilvl w:val="1"/>
+          <w:numId w:val="28"/>
+        </w:numPr>
+      </w:pPr>
+      <w:r>
+        <w:t>CREATE FUNCTION nombre_dep(d INT) RETURNS VARCHAR(15)</w:t>
+      </w:r>
+    </w:p>
+    <w:p>
+      <w:pPr>
+        <w:pStyle w:val="Prrafodelista"/>
+        <w:numPr>
+          <w:ilvl w:val="1"/>
+          <w:numId w:val="28"/>
+        </w:numPr>
+      </w:pPr>
+      <w:r>
+        <w:t>BEGIN</w:t>
+      </w:r>
+    </w:p>
+    <w:p>
+      <w:pPr>
+        <w:pStyle w:val="Prrafodelista"/>
+        <w:numPr>
+          <w:ilvl w:val="1"/>
+          <w:numId w:val="28"/>
+        </w:numPr>
+      </w:pPr>
+      <w:r>
+        <w:t>DECLARE nom VARCHAR(15);</w:t>
+      </w:r>
+    </w:p>
+    <w:p>
+      <w:pPr>
+        <w:pStyle w:val="Prrafodelista"/>
+        <w:numPr>
+          <w:ilvl w:val="1"/>
+          <w:numId w:val="28"/>
+        </w:numPr>
+      </w:pPr>
+      <w:r>
+        <w:t>SET nom = ‘INEXISTENTE’;</w:t>
+      </w:r>
+    </w:p>
+    <w:p>
+      <w:pPr>
+        <w:pStyle w:val="Prrafodelista"/>
+        <w:numPr>
+          <w:ilvl w:val="1"/>
+          <w:numId w:val="28"/>
+        </w:numPr>
+      </w:pPr>
+    </w:p>
+    <w:p>
+      <w:pPr>
+        <w:pStyle w:val="Prrafodelista"/>
+        <w:numPr>
+          <w:ilvl w:val="0"/>
+          <w:numId w:val="28"/>
+        </w:numPr>
+      </w:pPr>
+      <w:r>
+        <w:t>Interfaz CallableStatement permite que se puedan llamar desde java a procedimientos almacenados.</w:t>
+      </w:r>
+    </w:p>
+    <w:p>
+      <w:pPr>
+        <w:pStyle w:val="Prrafodelista"/>
+        <w:numPr>
+          <w:ilvl w:val="1"/>
+          <w:numId w:val="28"/>
+        </w:numPr>
+      </w:pPr>
+      <w:r>
+        <w:t>Para crear un objeto CallableStatement se llama al método .</w:t>
+      </w:r>
+      <w:proofErr w:type="gramStart"/>
+      <w:r>
+        <w:t>prepareCall(</w:t>
+      </w:r>
+      <w:proofErr w:type="gramEnd"/>
+      <w:r>
+        <w:t>String) del objeto conexión.</w:t>
+      </w:r>
+    </w:p>
+    <w:p>
+      <w:pPr>
+        <w:pStyle w:val="Prrafodelista"/>
+        <w:numPr>
+          <w:ilvl w:val="1"/>
+          <w:numId w:val="28"/>
+        </w:numPr>
+      </w:pPr>
+      <w:r>
+        <w:t>En el string se declara la llama al procedimiento o función.</w:t>
+      </w:r>
+    </w:p>
+    <w:p>
+      <w:pPr>
+        <w:pStyle w:val="Prrafodelista"/>
+        <w:numPr>
+          <w:ilvl w:val="1"/>
+          <w:numId w:val="28"/>
+        </w:numPr>
+      </w:pPr>
+      <w:r>
+        <w:t>Si los procedimientos y funciones incluyen parámetros de entrada o de salida</w:t>
+      </w:r>
+      <w:r>
+        <w:t xml:space="preserve"> </w:t>
+      </w:r>
+      <w:r>
+        <w:t>se deben indicar como marcadores de posición</w:t>
+      </w:r>
+      <w:r>
+        <w:t xml:space="preserve"> (placeholders)</w:t>
+      </w:r>
+      <w:r>
+        <w:t xml:space="preserve"> &lt;</w:t>
+      </w:r>
+      <w:proofErr w:type="gramStart"/>
+      <w:r>
+        <w:t>?</w:t>
+      </w:r>
+      <w:proofErr w:type="gramEnd"/>
+      <w:r>
+        <w:t>&gt; y deben darse valor antes de realizar la llamada.</w:t>
+      </w:r>
+    </w:p>
+    <w:p>
+      <w:pPr>
+        <w:pStyle w:val="Prrafodelista"/>
+        <w:numPr>
+          <w:ilvl w:val="1"/>
+          <w:numId w:val="28"/>
+        </w:numPr>
+      </w:pPr>
+      <w:r>
+        <w:t>Dependiendo de si es procedimiento o función la sintaxis será:</w:t>
+      </w:r>
+    </w:p>
+    <w:p>
+      <w:pPr>
+        <w:pStyle w:val="Prrafodelista"/>
+        <w:numPr>
+          <w:ilvl w:val="2"/>
+          <w:numId w:val="28"/>
+        </w:numPr>
+      </w:pPr>
+      <w:r>
+        <w:t>Funciones {</w:t>
+      </w:r>
+      <w:proofErr w:type="gramStart"/>
+      <w:r>
+        <w:t>?</w:t>
+      </w:r>
+      <w:proofErr w:type="gramEnd"/>
+      <w:r>
+        <w:t>=call nombreFuncion[(arg1,args2,…)]}</w:t>
+      </w:r>
+    </w:p>
+    <w:p>
+      <w:pPr>
+        <w:pStyle w:val="Prrafodelista"/>
+        <w:numPr>
+          <w:ilvl w:val="2"/>
+          <w:numId w:val="28"/>
+        </w:numPr>
+      </w:pPr>
+      <w:r>
+        <w:t xml:space="preserve">Procedimientos {call </w:t>
+      </w:r>
+      <w:proofErr w:type="gramStart"/>
+      <w:r>
+        <w:t>nombreProcedimiento[</w:t>
+      </w:r>
+      <w:proofErr w:type="gramEnd"/>
+      <w:r>
+        <w:t>(arg1,arg2,…)]</w:t>
+      </w:r>
+      <w:r>
+        <w:t>}</w:t>
+      </w:r>
+    </w:p>
+    <w:p>
+      <w:pPr>
+        <w:pStyle w:val="Prrafodelista"/>
+        <w:numPr>
+          <w:ilvl w:val="0"/>
+          <w:numId w:val="28"/>
+        </w:numPr>
+      </w:pPr>
+      <w:r>
+        <w:t>Si el usuario no tiene permisos para ejecutar procedimientos</w:t>
+      </w:r>
+      <w:r>
+        <w:t xml:space="preserve"> se mostraría un error</w:t>
+      </w:r>
+      <w:r>
+        <w:t xml:space="preserve"> con lo cual hay que dar privilegios de ejecución con un</w:t>
+      </w:r>
+      <w:r>
+        <w:t>:</w:t>
+      </w:r>
+    </w:p>
+    <w:p>
+      <w:pPr>
+        <w:pStyle w:val="Prrafodelista"/>
+        <w:numPr>
+          <w:ilvl w:val="1"/>
+          <w:numId w:val="28"/>
+        </w:numPr>
+      </w:pPr>
+      <w:r>
+        <w:t>GRANT SELECT ON mysql.proc TO ‘ejemplo’@’localhost’.</w:t>
+      </w:r>
+    </w:p>
+    <w:p>
+      <w:pPr>
+        <w:pStyle w:val="Prrafodelista"/>
+        <w:numPr>
+          <w:ilvl w:val="0"/>
+          <w:numId w:val="28"/>
+        </w:numPr>
+      </w:pPr>
+      <w:r>
+        <w:t>Cuando en una función se tienen parámetros de salida</w:t>
+      </w:r>
+      <w:r>
+        <w:t xml:space="preserve"> se deben registrar antes de la llamada</w:t>
+      </w:r>
+      <w:r>
+        <w:t xml:space="preserve"> con el método </w:t>
+      </w:r>
+      <w:proofErr w:type="gramStart"/>
+      <w:r>
+        <w:t>registerOutParameter(</w:t>
+      </w:r>
+      <w:proofErr w:type="gramEnd"/>
+      <w:r>
+        <w:t>). Una vez ejecutada la llamada los valores de estos parámetros se obtendrán mediante los métodos getXXX()</w:t>
+      </w:r>
+    </w:p>
+    <w:p>
+      <w:pPr>
+        <w:rPr>
+          <w:rFonts w:asciiTheme="majorHAnsi" w:eastAsiaTheme="majorEastAsia" w:hAnsiTheme="majorHAnsi" w:cstheme="majorBidi"/>
+          <w:b/>
+          <w:bCs/>
+          <w:color w:val="365F91" w:themeColor="accent1" w:themeShade="BF"/>
+          <w:sz w:val="36"/>
+          <w:szCs w:val="28"/>
+        </w:rPr>
+      </w:pPr>
+      <w:r>
+        <w:rPr>
+          <w:sz w:val="36"/>
+        </w:rPr>
+        <w:br w:type="page"/>
+      </w:r>
+    </w:p>
+    <w:p>
+      <w:pPr>
+        <w:pStyle w:val="Ttulo1"/>
+        <w:pBdr>
+          <w:bottom w:val="single" w:sz="4" w:space="1" w:color="auto"/>
+        </w:pBdr>
+        <w:jc w:val="center"/>
+        <w:rPr>
+          <w:sz w:val="36"/>
+        </w:rPr>
+      </w:pPr>
+      <w:r>
+        <w:rPr>
+          <w:sz w:val="36"/>
+        </w:rPr>
+        <w:lastRenderedPageBreak/>
+        <w:t>Informes</w:t>
+      </w:r>
+    </w:p>
+    <w:p>
+      <w:pPr>
+        <w:pStyle w:val="Prrafodelista"/>
+        <w:numPr>
+          <w:ilvl w:val="0"/>
+          <w:numId w:val="29"/>
+        </w:numPr>
+      </w:pPr>
+      <w:r>
+        <w:t>Para realizar informes se utiliza una herramienta denominad Jasper Reports</w:t>
+      </w:r>
+      <w:r>
+        <w:t xml:space="preserve"> es de código abierto y li</w:t>
+      </w:r>
+      <w:r>
+        <w:t>cencia</w:t>
+      </w:r>
+      <w:r>
+        <w:t xml:space="preserve"> GPL.</w:t>
+      </w:r>
+    </w:p>
+    <w:p>
+      <w:pPr>
+        <w:pStyle w:val="Prrafodelista"/>
+        <w:numPr>
+          <w:ilvl w:val="0"/>
+          <w:numId w:val="29"/>
+        </w:numPr>
+      </w:pPr>
+      <w:hyperlink r:id="rId10" w:history="1">
+        <w:r>
+          <w:rPr>
+            <w:rStyle w:val="Hipervnculo"/>
+          </w:rPr>
+          <w:t>https://www.jaspersoft.com/</w:t>
+        </w:r>
+      </w:hyperlink>
+    </w:p>
+    <w:p>
+      <w:pPr>
+        <w:pStyle w:val="Prrafodelista"/>
+        <w:numPr>
+          <w:ilvl w:val="0"/>
+          <w:numId w:val="29"/>
+        </w:numPr>
+      </w:pPr>
+      <w:r>
+        <w:t>Esta herramienta realizará informes en distintos formatos:</w:t>
+      </w:r>
+    </w:p>
+    <w:p>
+      <w:pPr>
+        <w:pStyle w:val="Prrafodelista"/>
+        <w:numPr>
+          <w:ilvl w:val="1"/>
+          <w:numId w:val="29"/>
+        </w:numPr>
+      </w:pPr>
+      <w:r>
+        <w:t>PDF</w:t>
+      </w:r>
+    </w:p>
+    <w:p>
+      <w:pPr>
+        <w:pStyle w:val="Prrafodelista"/>
+        <w:numPr>
+          <w:ilvl w:val="1"/>
+          <w:numId w:val="29"/>
+        </w:numPr>
+      </w:pPr>
+      <w:r>
+        <w:t>HTML</w:t>
+      </w:r>
+    </w:p>
+    <w:p>
+      <w:pPr>
+        <w:pStyle w:val="Prrafodelista"/>
+        <w:numPr>
+          <w:ilvl w:val="1"/>
+          <w:numId w:val="29"/>
+        </w:numPr>
+      </w:pPr>
+      <w:r>
+        <w:t>XML</w:t>
+      </w:r>
+    </w:p>
+    <w:p>
+      <w:pPr>
+        <w:pStyle w:val="Prrafodelista"/>
+        <w:numPr>
+          <w:ilvl w:val="1"/>
+          <w:numId w:val="29"/>
+        </w:numPr>
+      </w:pPr>
+      <w:r>
+        <w:t>XLS</w:t>
+      </w:r>
+    </w:p>
+    <w:p>
+      <w:pPr>
+        <w:pStyle w:val="Prrafodelista"/>
+        <w:numPr>
+          <w:ilvl w:val="1"/>
+          <w:numId w:val="29"/>
+        </w:numPr>
+      </w:pPr>
+      <w:r>
+        <w:t>RTS</w:t>
+      </w:r>
+    </w:p>
+    <w:p>
+      <w:pPr>
+        <w:pStyle w:val="Prrafodelista"/>
+        <w:numPr>
+          <w:ilvl w:val="1"/>
+          <w:numId w:val="29"/>
+        </w:numPr>
+      </w:pPr>
+      <w:r>
+        <w:t>ODT</w:t>
+      </w:r>
+    </w:p>
+    <w:p>
+      <w:pPr>
+        <w:pStyle w:val="Prrafodelista"/>
+        <w:numPr>
+          <w:ilvl w:val="1"/>
+          <w:numId w:val="29"/>
+        </w:numPr>
+      </w:pPr>
+      <w:r>
+        <w:t>CSV</w:t>
+      </w:r>
+    </w:p>
+    <w:p>
+      <w:pPr>
+        <w:pStyle w:val="Prrafodelista"/>
+        <w:numPr>
+          <w:ilvl w:val="1"/>
+          <w:numId w:val="29"/>
+        </w:numPr>
+      </w:pPr>
+      <w:r>
+        <w:t>TXT</w:t>
+      </w:r>
+    </w:p>
+    <w:p>
+      <w:pPr>
+        <w:pStyle w:val="Prrafodelista"/>
+        <w:numPr>
+          <w:ilvl w:val="0"/>
+          <w:numId w:val="29"/>
+        </w:numPr>
+      </w:pPr>
+      <w:r>
+        <w:t>Jasper Reports organiza los datos recuperados de una fuente de datos de acuerdo con un informe predefinido</w:t>
+      </w:r>
+      <w:r>
+        <w:t xml:space="preserve"> en una plantilla </w:t>
+      </w:r>
+      <w:r>
+        <w:t xml:space="preserve">de extensión </w:t>
+      </w:r>
+      <w:r>
+        <w:t>JRXML</w:t>
+      </w:r>
+      <w:r>
+        <w:t xml:space="preserve"> (Jasper Reports XML)</w:t>
+      </w:r>
+      <w:r>
+        <w:t>.</w:t>
+      </w:r>
+    </w:p>
+    <w:p>
+      <w:pPr>
+        <w:pStyle w:val="Prrafodelista"/>
+        <w:numPr>
+          <w:ilvl w:val="0"/>
+          <w:numId w:val="29"/>
+        </w:numPr>
+      </w:pPr>
+      <w:r>
+        <w:t>Esta plantilla debe ser compilada previamente.</w:t>
+      </w:r>
+    </w:p>
+    <w:p>
+      <w:pPr>
+        <w:pStyle w:val="Prrafodelista"/>
+        <w:numPr>
+          <w:ilvl w:val="0"/>
+          <w:numId w:val="29"/>
+        </w:numPr>
+      </w:pPr>
+      <w:r>
+        <w:t>Estas plantillas se pueden crear con JasperSoft Studio</w:t>
+      </w:r>
+      <w:r>
+        <w:t>, hay que instalarlo en Eclipse IDE.</w:t>
+      </w:r>
+    </w:p>
+    <w:p>
+      <w:pPr>
+        <w:pStyle w:val="Prrafodelista"/>
+        <w:ind w:left="1080"/>
+      </w:pPr>
+    </w:p>
     <w:sectPr>
-      <w:headerReference w:type="default" r:id="rId10"/>
-      <w:footerReference w:type="default" r:id="rId11"/>
+      <w:headerReference w:type="default" r:id="rId11"/>
+      <w:footerReference w:type="default" r:id="rId12"/>
       <w:pgSz w:w="11906" w:h="16838"/>
       <w:pgMar w:top="1417" w:right="1701" w:bottom="1417" w:left="1701" w:header="708" w:footer="708" w:gutter="0"/>
       <w:pgNumType w:start="0"/>
@@ -12723,7 +13328,7 @@
                 <w:bCs/>
                 <w:noProof/>
               </w:rPr>
-              <w:t>19</w:t>
+              <w:t>21</w:t>
             </w:r>
             <w:r>
               <w:rPr>
@@ -12768,7 +13373,7 @@
                 <w:bCs/>
                 <w:noProof/>
               </w:rPr>
-              <w:t>20</w:t>
+              <w:t>22</w:t>
             </w:r>
             <w:r>
               <w:rPr>
@@ -12955,6 +13560,119 @@
     </w:lvl>
   </w:abstractNum>
   <w:abstractNum w:abstractNumId="1">
+    <w:nsid w:val="09F2279B"/>
+    <w:multiLevelType w:val="hybridMultilevel"/>
+    <w:tmpl w:val="55C85860"/>
+    <w:lvl w:ilvl="0" w:tplc="0C0A0001">
+      <w:start w:val="1"/>
+      <w:numFmt w:val="bullet"/>
+      <w:lvlText w:val=""/>
+      <w:lvlJc w:val="left"/>
+      <w:pPr>
+        <w:ind w:left="360" w:hanging="360"/>
+      </w:pPr>
+      <w:rPr>
+        <w:rFonts w:ascii="Symbol" w:hAnsi="Symbol" w:hint="default"/>
+      </w:rPr>
+    </w:lvl>
+    <w:lvl w:ilvl="1" w:tplc="0C0A0003">
+      <w:start w:val="1"/>
+      <w:numFmt w:val="bullet"/>
+      <w:lvlText w:val="o"/>
+      <w:lvlJc w:val="left"/>
+      <w:pPr>
+        <w:ind w:left="1080" w:hanging="360"/>
+      </w:pPr>
+      <w:rPr>
+        <w:rFonts w:ascii="Courier New" w:hAnsi="Courier New" w:cs="Courier New" w:hint="default"/>
+      </w:rPr>
+    </w:lvl>
+    <w:lvl w:ilvl="2" w:tplc="0C0A0005" w:tentative="1">
+      <w:start w:val="1"/>
+      <w:numFmt w:val="bullet"/>
+      <w:lvlText w:val=""/>
+      <w:lvlJc w:val="left"/>
+      <w:pPr>
+        <w:ind w:left="1800" w:hanging="360"/>
+      </w:pPr>
+      <w:rPr>
+        <w:rFonts w:ascii="Wingdings" w:hAnsi="Wingdings" w:hint="default"/>
+      </w:rPr>
+    </w:lvl>
+    <w:lvl w:ilvl="3" w:tplc="0C0A0001" w:tentative="1">
+      <w:start w:val="1"/>
+      <w:numFmt w:val="bullet"/>
+      <w:lvlText w:val=""/>
+      <w:lvlJc w:val="left"/>
+      <w:pPr>
+        <w:ind w:left="2520" w:hanging="360"/>
+      </w:pPr>
+      <w:rPr>
+        <w:rFonts w:ascii="Symbol" w:hAnsi="Symbol" w:hint="default"/>
+      </w:rPr>
+    </w:lvl>
+    <w:lvl w:ilvl="4" w:tplc="0C0A0003" w:tentative="1">
+      <w:start w:val="1"/>
+      <w:numFmt w:val="bullet"/>
+      <w:lvlText w:val="o"/>
+      <w:lvlJc w:val="left"/>
+      <w:pPr>
+        <w:ind w:left="3240" w:hanging="360"/>
+      </w:pPr>
+      <w:rPr>
+        <w:rFonts w:ascii="Courier New" w:hAnsi="Courier New" w:cs="Courier New" w:hint="default"/>
+      </w:rPr>
+    </w:lvl>
+    <w:lvl w:ilvl="5" w:tplc="0C0A0005" w:tentative="1">
+      <w:start w:val="1"/>
+      <w:numFmt w:val="bullet"/>
+      <w:lvlText w:val=""/>
+      <w:lvlJc w:val="left"/>
+      <w:pPr>
+        <w:ind w:left="3960" w:hanging="360"/>
+      </w:pPr>
+      <w:rPr>
+        <w:rFonts w:ascii="Wingdings" w:hAnsi="Wingdings" w:hint="default"/>
+      </w:rPr>
+    </w:lvl>
+    <w:lvl w:ilvl="6" w:tplc="0C0A0001" w:tentative="1">
+      <w:start w:val="1"/>
+      <w:numFmt w:val="bullet"/>
+      <w:lvlText w:val=""/>
+      <w:lvlJc w:val="left"/>
+      <w:pPr>
+        <w:ind w:left="4680" w:hanging="360"/>
+      </w:pPr>
+      <w:rPr>
+        <w:rFonts w:ascii="Symbol" w:hAnsi="Symbol" w:hint="default"/>
+      </w:rPr>
+    </w:lvl>
+    <w:lvl w:ilvl="7" w:tplc="0C0A0003" w:tentative="1">
+      <w:start w:val="1"/>
+      <w:numFmt w:val="bullet"/>
+      <w:lvlText w:val="o"/>
+      <w:lvlJc w:val="left"/>
+      <w:pPr>
+        <w:ind w:left="5400" w:hanging="360"/>
+      </w:pPr>
+      <w:rPr>
+        <w:rFonts w:ascii="Courier New" w:hAnsi="Courier New" w:cs="Courier New" w:hint="default"/>
+      </w:rPr>
+    </w:lvl>
+    <w:lvl w:ilvl="8" w:tplc="0C0A0005" w:tentative="1">
+      <w:start w:val="1"/>
+      <w:numFmt w:val="bullet"/>
+      <w:lvlText w:val=""/>
+      <w:lvlJc w:val="left"/>
+      <w:pPr>
+        <w:ind w:left="6120" w:hanging="360"/>
+      </w:pPr>
+      <w:rPr>
+        <w:rFonts w:ascii="Wingdings" w:hAnsi="Wingdings" w:hint="default"/>
+      </w:rPr>
+    </w:lvl>
+  </w:abstractNum>
+  <w:abstractNum w:abstractNumId="2">
     <w:nsid w:val="13CA636F"/>
     <w:multiLevelType w:val="hybridMultilevel"/>
     <w:tmpl w:val="EB5CB414"/>
@@ -13067,7 +13785,7 @@
       </w:rPr>
     </w:lvl>
   </w:abstractNum>
-  <w:abstractNum w:abstractNumId="2">
+  <w:abstractNum w:abstractNumId="3">
     <w:nsid w:val="155642D5"/>
     <w:multiLevelType w:val="hybridMultilevel"/>
     <w:tmpl w:val="36B2DA9E"/>
@@ -13180,7 +13898,7 @@
       </w:rPr>
     </w:lvl>
   </w:abstractNum>
-  <w:abstractNum w:abstractNumId="3">
+  <w:abstractNum w:abstractNumId="4">
     <w:nsid w:val="1BD152B4"/>
     <w:multiLevelType w:val="multilevel"/>
     <w:tmpl w:val="0F34943A"/>
@@ -13297,7 +14015,7 @@
       </w:pPr>
     </w:lvl>
   </w:abstractNum>
-  <w:abstractNum w:abstractNumId="4">
+  <w:abstractNum w:abstractNumId="5">
     <w:nsid w:val="224B4247"/>
     <w:multiLevelType w:val="hybridMultilevel"/>
     <w:tmpl w:val="9C9C8D9A"/>
@@ -13410,7 +14128,7 @@
       </w:rPr>
     </w:lvl>
   </w:abstractNum>
-  <w:abstractNum w:abstractNumId="5">
+  <w:abstractNum w:abstractNumId="6">
     <w:nsid w:val="230B12B7"/>
     <w:multiLevelType w:val="hybridMultilevel"/>
     <w:tmpl w:val="17F69290"/>
@@ -13523,7 +14241,7 @@
       </w:rPr>
     </w:lvl>
   </w:abstractNum>
-  <w:abstractNum w:abstractNumId="6">
+  <w:abstractNum w:abstractNumId="7">
     <w:nsid w:val="236F048D"/>
     <w:multiLevelType w:val="multilevel"/>
     <w:tmpl w:val="6820EDD6"/>
@@ -13640,7 +14358,7 @@
       </w:pPr>
     </w:lvl>
   </w:abstractNum>
-  <w:abstractNum w:abstractNumId="7">
+  <w:abstractNum w:abstractNumId="8">
     <w:nsid w:val="2EEB1765"/>
     <w:multiLevelType w:val="hybridMultilevel"/>
     <w:tmpl w:val="43FEF054"/>
@@ -13753,7 +14471,7 @@
       </w:rPr>
     </w:lvl>
   </w:abstractNum>
-  <w:abstractNum w:abstractNumId="8">
+  <w:abstractNum w:abstractNumId="9">
     <w:nsid w:val="302C49CD"/>
     <w:multiLevelType w:val="hybridMultilevel"/>
     <w:tmpl w:val="F06281E8"/>
@@ -13866,7 +14584,7 @@
       </w:rPr>
     </w:lvl>
   </w:abstractNum>
-  <w:abstractNum w:abstractNumId="9">
+  <w:abstractNum w:abstractNumId="10">
     <w:nsid w:val="31F9636F"/>
     <w:multiLevelType w:val="hybridMultilevel"/>
     <w:tmpl w:val="2278AF44"/>
@@ -13955,7 +14673,7 @@
       </w:pPr>
     </w:lvl>
   </w:abstractNum>
-  <w:abstractNum w:abstractNumId="10">
+  <w:abstractNum w:abstractNumId="11">
     <w:nsid w:val="3AF76232"/>
     <w:multiLevelType w:val="hybridMultilevel"/>
     <w:tmpl w:val="BE58D8F4"/>
@@ -14068,7 +14786,7 @@
       </w:rPr>
     </w:lvl>
   </w:abstractNum>
-  <w:abstractNum w:abstractNumId="11">
+  <w:abstractNum w:abstractNumId="12">
     <w:nsid w:val="3DE540D1"/>
     <w:multiLevelType w:val="hybridMultilevel"/>
     <w:tmpl w:val="B4326372"/>
@@ -14181,7 +14899,7 @@
       </w:rPr>
     </w:lvl>
   </w:abstractNum>
-  <w:abstractNum w:abstractNumId="12">
+  <w:abstractNum w:abstractNumId="13">
     <w:nsid w:val="401E0640"/>
     <w:multiLevelType w:val="hybridMultilevel"/>
     <w:tmpl w:val="F0082632"/>
@@ -14294,7 +15012,7 @@
       </w:rPr>
     </w:lvl>
   </w:abstractNum>
-  <w:abstractNum w:abstractNumId="13">
+  <w:abstractNum w:abstractNumId="14">
     <w:nsid w:val="44234231"/>
     <w:multiLevelType w:val="multilevel"/>
     <w:tmpl w:val="0450AC9E"/>
@@ -14411,7 +15129,7 @@
       </w:pPr>
     </w:lvl>
   </w:abstractNum>
-  <w:abstractNum w:abstractNumId="14">
+  <w:abstractNum w:abstractNumId="15">
     <w:nsid w:val="449A192D"/>
     <w:multiLevelType w:val="hybridMultilevel"/>
     <w:tmpl w:val="AC3A98AA"/>
@@ -14524,7 +15242,7 @@
       </w:rPr>
     </w:lvl>
   </w:abstractNum>
-  <w:abstractNum w:abstractNumId="15">
+  <w:abstractNum w:abstractNumId="16">
     <w:nsid w:val="45546042"/>
     <w:multiLevelType w:val="hybridMultilevel"/>
     <w:tmpl w:val="41A838AC"/>
@@ -14637,7 +15355,7 @@
       </w:rPr>
     </w:lvl>
   </w:abstractNum>
-  <w:abstractNum w:abstractNumId="16">
+  <w:abstractNum w:abstractNumId="17">
     <w:nsid w:val="506C0763"/>
     <w:multiLevelType w:val="hybridMultilevel"/>
     <w:tmpl w:val="403A58CA"/>
@@ -14750,7 +15468,7 @@
       </w:rPr>
     </w:lvl>
   </w:abstractNum>
-  <w:abstractNum w:abstractNumId="17">
+  <w:abstractNum w:abstractNumId="18">
     <w:nsid w:val="539716DE"/>
     <w:multiLevelType w:val="hybridMultilevel"/>
     <w:tmpl w:val="D708D4AA"/>
@@ -14863,7 +15581,7 @@
       </w:rPr>
     </w:lvl>
   </w:abstractNum>
-  <w:abstractNum w:abstractNumId="18">
+  <w:abstractNum w:abstractNumId="19">
     <w:nsid w:val="54977481"/>
     <w:multiLevelType w:val="hybridMultilevel"/>
     <w:tmpl w:val="3FEEFC5E"/>
@@ -14976,7 +15694,7 @@
       </w:rPr>
     </w:lvl>
   </w:abstractNum>
-  <w:abstractNum w:abstractNumId="19">
+  <w:abstractNum w:abstractNumId="20">
     <w:nsid w:val="55141A49"/>
     <w:multiLevelType w:val="hybridMultilevel"/>
     <w:tmpl w:val="53C2C6C2"/>
@@ -15089,7 +15807,7 @@
       </w:rPr>
     </w:lvl>
   </w:abstractNum>
-  <w:abstractNum w:abstractNumId="20">
+  <w:abstractNum w:abstractNumId="21">
     <w:nsid w:val="5EB0572E"/>
     <w:multiLevelType w:val="hybridMultilevel"/>
     <w:tmpl w:val="A60E0ED2"/>
@@ -15202,7 +15920,7 @@
       </w:rPr>
     </w:lvl>
   </w:abstractNum>
-  <w:abstractNum w:abstractNumId="21">
+  <w:abstractNum w:abstractNumId="22">
     <w:nsid w:val="6001415D"/>
     <w:multiLevelType w:val="hybridMultilevel"/>
     <w:tmpl w:val="78862810"/>
@@ -15315,7 +16033,7 @@
       </w:rPr>
     </w:lvl>
   </w:abstractNum>
-  <w:abstractNum w:abstractNumId="22">
+  <w:abstractNum w:abstractNumId="23">
     <w:nsid w:val="63976038"/>
     <w:multiLevelType w:val="multilevel"/>
     <w:tmpl w:val="08029E3A"/>
@@ -15432,7 +16150,7 @@
       </w:pPr>
     </w:lvl>
   </w:abstractNum>
-  <w:abstractNum w:abstractNumId="23">
+  <w:abstractNum w:abstractNumId="24">
     <w:nsid w:val="6A4B087D"/>
     <w:multiLevelType w:val="multilevel"/>
     <w:tmpl w:val="AAA04D86"/>
@@ -15545,7 +16263,7 @@
       </w:pPr>
     </w:lvl>
   </w:abstractNum>
-  <w:abstractNum w:abstractNumId="24">
+  <w:abstractNum w:abstractNumId="25">
     <w:nsid w:val="76DA55AC"/>
     <w:multiLevelType w:val="multilevel"/>
     <w:tmpl w:val="FF923D94"/>
@@ -15658,10 +16376,10 @@
       </w:pPr>
     </w:lvl>
   </w:abstractNum>
-  <w:abstractNum w:abstractNumId="25">
+  <w:abstractNum w:abstractNumId="26">
     <w:nsid w:val="778C1472"/>
     <w:multiLevelType w:val="hybridMultilevel"/>
-    <w:tmpl w:val="FE0E1424"/>
+    <w:tmpl w:val="0DC49528"/>
     <w:lvl w:ilvl="0" w:tplc="0C0A0001">
       <w:start w:val="1"/>
       <w:numFmt w:val="bullet"/>
@@ -15674,7 +16392,7 @@
         <w:rFonts w:ascii="Symbol" w:hAnsi="Symbol" w:hint="default"/>
       </w:rPr>
     </w:lvl>
-    <w:lvl w:ilvl="1" w:tplc="0C0A0003" w:tentative="1">
+    <w:lvl w:ilvl="1" w:tplc="0C0A0003">
       <w:start w:val="1"/>
       <w:numFmt w:val="bullet"/>
       <w:lvlText w:val="o"/>
@@ -15686,7 +16404,7 @@
         <w:rFonts w:ascii="Courier New" w:hAnsi="Courier New" w:cs="Courier New" w:hint="default"/>
       </w:rPr>
     </w:lvl>
-    <w:lvl w:ilvl="2" w:tplc="0C0A0005" w:tentative="1">
+    <w:lvl w:ilvl="2" w:tplc="0C0A0005">
       <w:start w:val="1"/>
       <w:numFmt w:val="bullet"/>
       <w:lvlText w:val=""/>
@@ -15771,7 +16489,7 @@
       </w:rPr>
     </w:lvl>
   </w:abstractNum>
-  <w:abstractNum w:abstractNumId="26">
+  <w:abstractNum w:abstractNumId="27">
     <w:nsid w:val="79C70F78"/>
     <w:multiLevelType w:val="hybridMultilevel"/>
     <w:tmpl w:val="9414324A"/>
@@ -15884,7 +16602,7 @@
       </w:rPr>
     </w:lvl>
   </w:abstractNum>
-  <w:abstractNum w:abstractNumId="27">
+  <w:abstractNum w:abstractNumId="28">
     <w:nsid w:val="7A432FA8"/>
     <w:multiLevelType w:val="hybridMultilevel"/>
     <w:tmpl w:val="1110DCF8"/>
@@ -15998,88 +16716,91 @@
     </w:lvl>
   </w:abstractNum>
   <w:num w:numId="1">
-    <w:abstractNumId w:val="9"/>
+    <w:abstractNumId w:val="10"/>
   </w:num>
   <w:num w:numId="2">
-    <w:abstractNumId w:val="26"/>
+    <w:abstractNumId w:val="27"/>
   </w:num>
   <w:num w:numId="3">
+    <w:abstractNumId w:val="16"/>
+  </w:num>
+  <w:num w:numId="4">
+    <w:abstractNumId w:val="8"/>
+  </w:num>
+  <w:num w:numId="5">
+    <w:abstractNumId w:val="2"/>
+  </w:num>
+  <w:num w:numId="6">
+    <w:abstractNumId w:val="6"/>
+  </w:num>
+  <w:num w:numId="7">
+    <w:abstractNumId w:val="3"/>
+  </w:num>
+  <w:num w:numId="8">
     <w:abstractNumId w:val="15"/>
   </w:num>
-  <w:num w:numId="4">
-    <w:abstractNumId w:val="7"/>
+  <w:num w:numId="9">
+    <w:abstractNumId w:val="22"/>
   </w:num>
-  <w:num w:numId="5">
-    <w:abstractNumId w:val="1"/>
+  <w:num w:numId="10">
+    <w:abstractNumId w:val="19"/>
   </w:num>
-  <w:num w:numId="6">
+  <w:num w:numId="11">
     <w:abstractNumId w:val="5"/>
   </w:num>
-  <w:num w:numId="7">
-    <w:abstractNumId w:val="2"/>
-  </w:num>
-  <w:num w:numId="8">
-    <w:abstractNumId w:val="14"/>
-  </w:num>
-  <w:num w:numId="9">
-    <w:abstractNumId w:val="21"/>
-  </w:num>
-  <w:num w:numId="10">
-    <w:abstractNumId w:val="18"/>
-  </w:num>
-  <w:num w:numId="11">
-    <w:abstractNumId w:val="4"/>
-  </w:num>
   <w:num w:numId="12">
-    <w:abstractNumId w:val="8"/>
+    <w:abstractNumId w:val="9"/>
   </w:num>
   <w:num w:numId="13">
     <w:abstractNumId w:val="0"/>
   </w:num>
   <w:num w:numId="14">
+    <w:abstractNumId w:val="12"/>
+  </w:num>
+  <w:num w:numId="15">
+    <w:abstractNumId w:val="21"/>
+  </w:num>
+  <w:num w:numId="16">
+    <w:abstractNumId w:val="17"/>
+  </w:num>
+  <w:num w:numId="17">
+    <w:abstractNumId w:val="18"/>
+  </w:num>
+  <w:num w:numId="18">
+    <w:abstractNumId w:val="13"/>
+  </w:num>
+  <w:num w:numId="19">
+    <w:abstractNumId w:val="25"/>
+  </w:num>
+  <w:num w:numId="20">
+    <w:abstractNumId w:val="4"/>
+  </w:num>
+  <w:num w:numId="21">
+    <w:abstractNumId w:val="24"/>
+  </w:num>
+  <w:num w:numId="22">
+    <w:abstractNumId w:val="20"/>
+  </w:num>
+  <w:num w:numId="23">
+    <w:abstractNumId w:val="23"/>
+  </w:num>
+  <w:num w:numId="24">
+    <w:abstractNumId w:val="14"/>
+  </w:num>
+  <w:num w:numId="25">
+    <w:abstractNumId w:val="7"/>
+  </w:num>
+  <w:num w:numId="26">
     <w:abstractNumId w:val="11"/>
   </w:num>
-  <w:num w:numId="15">
-    <w:abstractNumId w:val="20"/>
-  </w:num>
-  <w:num w:numId="16">
-    <w:abstractNumId w:val="16"/>
-  </w:num>
-  <w:num w:numId="17">
-    <w:abstractNumId w:val="17"/>
-  </w:num>
-  <w:num w:numId="18">
-    <w:abstractNumId w:val="12"/>
-  </w:num>
-  <w:num w:numId="19">
-    <w:abstractNumId w:val="24"/>
-  </w:num>
-  <w:num w:numId="20">
-    <w:abstractNumId w:val="3"/>
-  </w:num>
-  <w:num w:numId="21">
-    <w:abstractNumId w:val="23"/>
-  </w:num>
-  <w:num w:numId="22">
-    <w:abstractNumId w:val="19"/>
-  </w:num>
-  <w:num w:numId="23">
-    <w:abstractNumId w:val="22"/>
-  </w:num>
-  <w:num w:numId="24">
-    <w:abstractNumId w:val="13"/>
-  </w:num>
-  <w:num w:numId="25">
-    <w:abstractNumId w:val="6"/>
-  </w:num>
-  <w:num w:numId="26">
-    <w:abstractNumId w:val="10"/>
-  </w:num>
   <w:num w:numId="27">
-    <w:abstractNumId w:val="27"/>
+    <w:abstractNumId w:val="28"/>
   </w:num>
   <w:num w:numId="28">
-    <w:abstractNumId w:val="25"/>
+    <w:abstractNumId w:val="26"/>
+  </w:num>
+  <w:num w:numId="29">
+    <w:abstractNumId w:val="1"/>
   </w:num>
 </w:numbering>
 </file>
@@ -17145,7 +17866,7 @@
 </file>
 
 <file path=customXml/itemProps2.xml><?xml version="1.0" encoding="utf-8"?>
-<ds:datastoreItem xmlns:ds="http://schemas.openxmlformats.org/officeDocument/2006/customXml" ds:itemID="{32360CE3-B5D9-459E-9C7F-7CC6FB5615CD}">
+<ds:datastoreItem xmlns:ds="http://schemas.openxmlformats.org/officeDocument/2006/customXml" ds:itemID="{7E73A79D-DC20-43B1-9B2F-0F9EEEF04325}">
   <ds:schemaRefs>
     <ds:schemaRef ds:uri="http://schemas.openxmlformats.org/officeDocument/2006/bibliography"/>
   </ds:schemaRefs>

</xml_diff>

<commit_message>
Ejercicio con entorno Maven y jakarta para la persistencia de los datos(da exception)
</commit_message>
<xml_diff>
--- a/ApuntesEVA1.docx
+++ b/ApuntesEVA1.docx
@@ -415,7 +415,7 @@
           <w:r>
             <w:fldChar w:fldCharType="separate"/>
           </w:r>
-          <w:hyperlink w:anchor="_Toc153462220" w:history="1">
+          <w:hyperlink w:anchor="_Toc157091043" w:history="1">
             <w:r>
               <w:rPr>
                 <w:rStyle w:val="Hipervnculo"/>
@@ -442,7 +442,7 @@
                 <w:noProof/>
                 <w:webHidden/>
               </w:rPr>
-              <w:instrText xml:space="preserve"> PAGEREF _Toc153462220 \h </w:instrText>
+              <w:instrText xml:space="preserve"> PAGEREF _Toc157091043 \h </w:instrText>
             </w:r>
             <w:r>
               <w:rPr>
@@ -485,7 +485,7 @@
               <w:lang w:eastAsia="es-ES"/>
             </w:rPr>
           </w:pPr>
-          <w:hyperlink w:anchor="_Toc153462221" w:history="1">
+          <w:hyperlink w:anchor="_Toc157091044" w:history="1">
             <w:r>
               <w:rPr>
                 <w:rStyle w:val="Hipervnculo"/>
@@ -512,7 +512,7 @@
                 <w:noProof/>
                 <w:webHidden/>
               </w:rPr>
-              <w:instrText xml:space="preserve"> PAGEREF _Toc153462221 \h </w:instrText>
+              <w:instrText xml:space="preserve"> PAGEREF _Toc157091044 \h </w:instrText>
             </w:r>
             <w:r>
               <w:rPr>
@@ -555,7 +555,7 @@
               <w:lang w:eastAsia="es-ES"/>
             </w:rPr>
           </w:pPr>
-          <w:hyperlink w:anchor="_Toc153462222" w:history="1">
+          <w:hyperlink w:anchor="_Toc157091045" w:history="1">
             <w:r>
               <w:rPr>
                 <w:rStyle w:val="Hipervnculo"/>
@@ -582,7 +582,7 @@
                 <w:noProof/>
                 <w:webHidden/>
               </w:rPr>
-              <w:instrText xml:space="preserve"> PAGEREF _Toc153462222 \h </w:instrText>
+              <w:instrText xml:space="preserve"> PAGEREF _Toc157091045 \h </w:instrText>
             </w:r>
             <w:r>
               <w:rPr>
@@ -625,7 +625,7 @@
               <w:lang w:eastAsia="es-ES"/>
             </w:rPr>
           </w:pPr>
-          <w:hyperlink w:anchor="_Toc153462223" w:history="1">
+          <w:hyperlink w:anchor="_Toc157091046" w:history="1">
             <w:r>
               <w:rPr>
                 <w:rStyle w:val="Hipervnculo"/>
@@ -652,7 +652,7 @@
                 <w:noProof/>
                 <w:webHidden/>
               </w:rPr>
-              <w:instrText xml:space="preserve"> PAGEREF _Toc153462223 \h </w:instrText>
+              <w:instrText xml:space="preserve"> PAGEREF _Toc157091046 \h </w:instrText>
             </w:r>
             <w:r>
               <w:rPr>
@@ -695,7 +695,7 @@
               <w:lang w:eastAsia="es-ES"/>
             </w:rPr>
           </w:pPr>
-          <w:hyperlink w:anchor="_Toc153462224" w:history="1">
+          <w:hyperlink w:anchor="_Toc157091047" w:history="1">
             <w:r>
               <w:rPr>
                 <w:rStyle w:val="Hipervnculo"/>
@@ -722,7 +722,7 @@
                 <w:noProof/>
                 <w:webHidden/>
               </w:rPr>
-              <w:instrText xml:space="preserve"> PAGEREF _Toc153462224 \h </w:instrText>
+              <w:instrText xml:space="preserve"> PAGEREF _Toc157091047 \h </w:instrText>
             </w:r>
             <w:r>
               <w:rPr>
@@ -765,7 +765,7 @@
               <w:lang w:eastAsia="es-ES"/>
             </w:rPr>
           </w:pPr>
-          <w:hyperlink w:anchor="_Toc153462225" w:history="1">
+          <w:hyperlink w:anchor="_Toc157091048" w:history="1">
             <w:r>
               <w:rPr>
                 <w:rStyle w:val="Hipervnculo"/>
@@ -792,7 +792,7 @@
                 <w:noProof/>
                 <w:webHidden/>
               </w:rPr>
-              <w:instrText xml:space="preserve"> PAGEREF _Toc153462225 \h </w:instrText>
+              <w:instrText xml:space="preserve"> PAGEREF _Toc157091048 \h </w:instrText>
             </w:r>
             <w:r>
               <w:rPr>
@@ -835,7 +835,7 @@
               <w:lang w:eastAsia="es-ES"/>
             </w:rPr>
           </w:pPr>
-          <w:hyperlink w:anchor="_Toc153462226" w:history="1">
+          <w:hyperlink w:anchor="_Toc157091049" w:history="1">
             <w:r>
               <w:rPr>
                 <w:rStyle w:val="Hipervnculo"/>
@@ -862,7 +862,7 @@
                 <w:noProof/>
                 <w:webHidden/>
               </w:rPr>
-              <w:instrText xml:space="preserve"> PAGEREF _Toc153462226 \h </w:instrText>
+              <w:instrText xml:space="preserve"> PAGEREF _Toc157091049 \h </w:instrText>
             </w:r>
             <w:r>
               <w:rPr>
@@ -905,7 +905,7 @@
               <w:lang w:eastAsia="es-ES"/>
             </w:rPr>
           </w:pPr>
-          <w:hyperlink w:anchor="_Toc153462227" w:history="1">
+          <w:hyperlink w:anchor="_Toc157091050" w:history="1">
             <w:r>
               <w:rPr>
                 <w:rStyle w:val="Hipervnculo"/>
@@ -932,7 +932,7 @@
                 <w:noProof/>
                 <w:webHidden/>
               </w:rPr>
-              <w:instrText xml:space="preserve"> PAGEREF _Toc153462227 \h </w:instrText>
+              <w:instrText xml:space="preserve"> PAGEREF _Toc157091050 \h </w:instrText>
             </w:r>
             <w:r>
               <w:rPr>
@@ -975,7 +975,7 @@
               <w:lang w:eastAsia="es-ES"/>
             </w:rPr>
           </w:pPr>
-          <w:hyperlink w:anchor="_Toc153462228" w:history="1">
+          <w:hyperlink w:anchor="_Toc157091051" w:history="1">
             <w:r>
               <w:rPr>
                 <w:rStyle w:val="Hipervnculo"/>
@@ -1002,7 +1002,7 @@
                 <w:noProof/>
                 <w:webHidden/>
               </w:rPr>
-              <w:instrText xml:space="preserve"> PAGEREF _Toc153462228 \h </w:instrText>
+              <w:instrText xml:space="preserve"> PAGEREF _Toc157091051 \h </w:instrText>
             </w:r>
             <w:r>
               <w:rPr>
@@ -1045,7 +1045,7 @@
               <w:lang w:eastAsia="es-ES"/>
             </w:rPr>
           </w:pPr>
-          <w:hyperlink w:anchor="_Toc153462229" w:history="1">
+          <w:hyperlink w:anchor="_Toc157091052" w:history="1">
             <w:r>
               <w:rPr>
                 <w:rStyle w:val="Hipervnculo"/>
@@ -1072,7 +1072,7 @@
                 <w:noProof/>
                 <w:webHidden/>
               </w:rPr>
-              <w:instrText xml:space="preserve"> PAGEREF _Toc153462229 \h </w:instrText>
+              <w:instrText xml:space="preserve"> PAGEREF _Toc157091052 \h </w:instrText>
             </w:r>
             <w:r>
               <w:rPr>
@@ -1115,7 +1115,7 @@
               <w:lang w:eastAsia="es-ES"/>
             </w:rPr>
           </w:pPr>
-          <w:hyperlink w:anchor="_Toc153462230" w:history="1">
+          <w:hyperlink w:anchor="_Toc157091053" w:history="1">
             <w:r>
               <w:rPr>
                 <w:rStyle w:val="Hipervnculo"/>
@@ -1142,7 +1142,7 @@
                 <w:noProof/>
                 <w:webHidden/>
               </w:rPr>
-              <w:instrText xml:space="preserve"> PAGEREF _Toc153462230 \h </w:instrText>
+              <w:instrText xml:space="preserve"> PAGEREF _Toc157091053 \h </w:instrText>
             </w:r>
             <w:r>
               <w:rPr>
@@ -1185,7 +1185,7 @@
               <w:lang w:eastAsia="es-ES"/>
             </w:rPr>
           </w:pPr>
-          <w:hyperlink w:anchor="_Toc153462231" w:history="1">
+          <w:hyperlink w:anchor="_Toc157091054" w:history="1">
             <w:r>
               <w:rPr>
                 <w:rStyle w:val="Hipervnculo"/>
@@ -1212,7 +1212,7 @@
                 <w:noProof/>
                 <w:webHidden/>
               </w:rPr>
-              <w:instrText xml:space="preserve"> PAGEREF _Toc153462231 \h </w:instrText>
+              <w:instrText xml:space="preserve"> PAGEREF _Toc157091054 \h </w:instrText>
             </w:r>
             <w:r>
               <w:rPr>
@@ -1255,7 +1255,7 @@
               <w:lang w:eastAsia="es-ES"/>
             </w:rPr>
           </w:pPr>
-          <w:hyperlink w:anchor="_Toc153462232" w:history="1">
+          <w:hyperlink w:anchor="_Toc157091055" w:history="1">
             <w:r>
               <w:rPr>
                 <w:rStyle w:val="Hipervnculo"/>
@@ -1282,7 +1282,7 @@
                 <w:noProof/>
                 <w:webHidden/>
               </w:rPr>
-              <w:instrText xml:space="preserve"> PAGEREF _Toc153462232 \h </w:instrText>
+              <w:instrText xml:space="preserve"> PAGEREF _Toc157091055 \h </w:instrText>
             </w:r>
             <w:r>
               <w:rPr>
@@ -1325,7 +1325,7 @@
               <w:lang w:eastAsia="es-ES"/>
             </w:rPr>
           </w:pPr>
-          <w:hyperlink w:anchor="_Toc153462233" w:history="1">
+          <w:hyperlink w:anchor="_Toc157091056" w:history="1">
             <w:r>
               <w:rPr>
                 <w:rStyle w:val="Hipervnculo"/>
@@ -1352,7 +1352,7 @@
                 <w:noProof/>
                 <w:webHidden/>
               </w:rPr>
-              <w:instrText xml:space="preserve"> PAGEREF _Toc153462233 \h </w:instrText>
+              <w:instrText xml:space="preserve"> PAGEREF _Toc157091056 \h </w:instrText>
             </w:r>
             <w:r>
               <w:rPr>
@@ -1373,6 +1373,90 @@
                 <w:webHidden/>
               </w:rPr>
               <w:t>12</w:t>
+            </w:r>
+            <w:r>
+              <w:rPr>
+                <w:noProof/>
+                <w:webHidden/>
+              </w:rPr>
+              <w:fldChar w:fldCharType="end"/>
+            </w:r>
+          </w:hyperlink>
+        </w:p>
+        <w:p>
+          <w:pPr>
+            <w:pStyle w:val="TDC1"/>
+            <w:tabs>
+              <w:tab w:val="right" w:leader="dot" w:pos="8494"/>
+            </w:tabs>
+            <w:rPr>
+              <w:rFonts w:eastAsiaTheme="minorEastAsia"/>
+              <w:noProof/>
+              <w:lang w:eastAsia="es-ES"/>
+            </w:rPr>
+          </w:pPr>
+          <w:hyperlink w:anchor="_Toc157091057" w:history="1">
+            <w:r>
+              <w:rPr>
+                <w:rStyle w:val="Hipervnculo"/>
+                <w:noProof/>
+              </w:rPr>
+              <w:t xml:space="preserve">Paso de esquema XML </w:t>
+            </w:r>
+            <w:r>
+              <w:rPr>
+                <w:rStyle w:val="Hipervnculo"/>
+                <w:noProof/>
+              </w:rPr>
+              <w:t>a</w:t>
+            </w:r>
+            <w:r>
+              <w:rPr>
+                <w:rStyle w:val="Hipervnculo"/>
+                <w:noProof/>
+              </w:rPr>
+              <w:t xml:space="preserve"> clase Java</w:t>
+            </w:r>
+            <w:r>
+              <w:rPr>
+                <w:noProof/>
+                <w:webHidden/>
+              </w:rPr>
+              <w:tab/>
+            </w:r>
+            <w:r>
+              <w:rPr>
+                <w:noProof/>
+                <w:webHidden/>
+              </w:rPr>
+              <w:fldChar w:fldCharType="begin"/>
+            </w:r>
+            <w:r>
+              <w:rPr>
+                <w:noProof/>
+                <w:webHidden/>
+              </w:rPr>
+              <w:instrText xml:space="preserve"> PAGEREF _Toc157091057 \h </w:instrText>
+            </w:r>
+            <w:r>
+              <w:rPr>
+                <w:noProof/>
+                <w:webHidden/>
+              </w:rPr>
+            </w:r>
+            <w:r>
+              <w:rPr>
+                <w:noProof/>
+                <w:webHidden/>
+              </w:rPr>
+              <w:fldChar w:fldCharType="separate"/>
+            </w:r>
+            <w:r>
+              <w:rPr>
+                <w:noProof/>
+                <w:webHidden/>
+              </w:rPr>
+              <w:t>13</w:t>
             </w:r>
             <w:r>
               <w:rPr>
@@ -1411,7 +1495,7 @@
           <w:sz w:val="36"/>
         </w:rPr>
       </w:pPr>
-      <w:bookmarkStart w:id="0" w:name="_Toc153462220"/>
+      <w:bookmarkStart w:id="0" w:name="_Toc157091043"/>
       <w:r>
         <w:rPr>
           <w:sz w:val="36"/>
@@ -1595,7 +1679,7 @@
           <w:sz w:val="36"/>
         </w:rPr>
       </w:pPr>
-      <w:bookmarkStart w:id="1" w:name="_Toc153462221"/>
+      <w:bookmarkStart w:id="1" w:name="_Toc157091044"/>
       <w:r>
         <w:rPr>
           <w:sz w:val="36"/>
@@ -2348,7 +2432,7 @@
         </w:pBdr>
         <w:jc w:val="center"/>
       </w:pPr>
-      <w:bookmarkStart w:id="2" w:name="_Toc153462222"/>
+      <w:bookmarkStart w:id="2" w:name="_Toc157091045"/>
       <w:r>
         <w:lastRenderedPageBreak/>
         <w:t>FLUJO O STREAM</w:t>
@@ -3552,7 +3636,7 @@
         </w:pBdr>
         <w:jc w:val="center"/>
       </w:pPr>
-      <w:bookmarkStart w:id="3" w:name="_Toc153462223"/>
+      <w:bookmarkStart w:id="3" w:name="_Toc157091046"/>
       <w:r>
         <w:t>ACCESO A FICHEROS</w:t>
       </w:r>
@@ -3937,7 +4021,7 @@
         </w:pBdr>
         <w:jc w:val="center"/>
       </w:pPr>
-      <w:bookmarkStart w:id="4" w:name="_Toc153462224"/>
+      <w:bookmarkStart w:id="4" w:name="_Toc157091047"/>
       <w:r>
         <w:t>OPERACIONES SOBRE FICHEROS</w:t>
       </w:r>
@@ -4080,7 +4164,7 @@
         </w:pBdr>
         <w:jc w:val="center"/>
       </w:pPr>
-      <w:bookmarkStart w:id="5" w:name="_Toc153462225"/>
+      <w:bookmarkStart w:id="5" w:name="_Toc157091048"/>
       <w:r>
         <w:t>OPERACIONES SOBRE REGISTROS DE UN FICHERO</w:t>
       </w:r>
@@ -4409,7 +4493,7 @@
         </w:pBdr>
         <w:jc w:val="center"/>
       </w:pPr>
-      <w:bookmarkStart w:id="6" w:name="_Toc153462226"/>
+      <w:bookmarkStart w:id="6" w:name="_Toc157091049"/>
       <w:r>
         <w:t>CLASES PARA LA GESTIÓN DE STREAM DE DATOS</w:t>
       </w:r>
@@ -5237,7 +5321,7 @@
         </w:pBdr>
         <w:jc w:val="center"/>
       </w:pPr>
-      <w:bookmarkStart w:id="7" w:name="_Toc153462227"/>
+      <w:bookmarkStart w:id="7" w:name="_Toc157091050"/>
       <w:r>
         <w:t>FICHEROS BINARIOS</w:t>
       </w:r>
@@ -6298,7 +6382,7 @@
         </w:pBdr>
         <w:jc w:val="center"/>
       </w:pPr>
-      <w:bookmarkStart w:id="8" w:name="_Toc153462228"/>
+      <w:bookmarkStart w:id="8" w:name="_Toc157091051"/>
       <w:r>
         <w:t>OBJETOS EN FICHEROS BINARIOS</w:t>
       </w:r>
@@ -6599,7 +6683,7 @@
         </w:pBdr>
         <w:jc w:val="center"/>
       </w:pPr>
-      <w:bookmarkStart w:id="9" w:name="_Toc153462229"/>
+      <w:bookmarkStart w:id="9" w:name="_Toc157091052"/>
       <w:r>
         <w:t>ACCESO ALEATORIO FICHEROS</w:t>
       </w:r>
@@ -7034,7 +7118,7 @@
           <w:sz w:val="36"/>
         </w:rPr>
       </w:pPr>
-      <w:bookmarkStart w:id="10" w:name="_Toc153462230"/>
+      <w:bookmarkStart w:id="10" w:name="_Toc157091053"/>
       <w:r>
         <w:rPr>
           <w:sz w:val="36"/>
@@ -7418,7 +7502,7 @@
           <w:u w:val="single"/>
         </w:rPr>
       </w:pPr>
-      <w:bookmarkStart w:id="11" w:name="_Toc153462231"/>
+      <w:bookmarkStart w:id="11" w:name="_Toc157091054"/>
       <w:r>
         <w:rPr>
           <w:sz w:val="36"/>
@@ -7805,7 +7889,7 @@
           <w:sz w:val="36"/>
         </w:rPr>
       </w:pPr>
-      <w:bookmarkStart w:id="12" w:name="_Toc153462232"/>
+      <w:bookmarkStart w:id="12" w:name="_Toc157091055"/>
       <w:r>
         <w:rPr>
           <w:sz w:val="36"/>
@@ -8211,7 +8295,7 @@
           <w:sz w:val="36"/>
         </w:rPr>
       </w:pPr>
-      <w:bookmarkStart w:id="13" w:name="_Toc153462233"/>
+      <w:bookmarkStart w:id="13" w:name="_Toc157091056"/>
       <w:r>
         <w:rPr>
           <w:sz w:val="36"/>
@@ -8838,9 +8922,11 @@
         </w:pBdr>
         <w:jc w:val="center"/>
       </w:pPr>
+      <w:bookmarkStart w:id="14" w:name="_Toc157091057"/>
       <w:r>
         <w:t>Paso de esquema XML a clase Java</w:t>
       </w:r>
+      <w:bookmarkEnd w:id="14"/>
     </w:p>
     <w:p/>
     <w:p>
@@ -8996,8 +9082,8 @@
           </w:docPartObj>
         </w:sdtPr>
         <w:sdtContent>
-          <w:bookmarkStart w:id="14" w:name="_GoBack" w:displacedByCustomXml="prev"/>
-          <w:bookmarkEnd w:id="14" w:displacedByCustomXml="prev"/>
+          <w:bookmarkStart w:id="15" w:name="_GoBack" w:displacedByCustomXml="prev"/>
+          <w:bookmarkEnd w:id="15" w:displacedByCustomXml="prev"/>
           <w:p>
             <w:pPr>
               <w:pStyle w:val="Piedepgina"/>
@@ -12261,7 +12347,7 @@
 </file>
 
 <file path=customXml/itemProps2.xml><?xml version="1.0" encoding="utf-8"?>
-<ds:datastoreItem xmlns:ds="http://schemas.openxmlformats.org/officeDocument/2006/customXml" ds:itemID="{4AD0304A-180C-4DAE-A80E-227DF7FFA05E}">
+<ds:datastoreItem xmlns:ds="http://schemas.openxmlformats.org/officeDocument/2006/customXml" ds:itemID="{E19614DC-47B4-4191-AFB6-F4624B633CFA}">
   <ds:schemaRefs>
     <ds:schemaRef ds:uri="http://schemas.openxmlformats.org/officeDocument/2006/bibliography"/>
   </ds:schemaRefs>

</xml_diff>